<commit_message>
cerwinski - added ulink image to design doc
</commit_message>
<xml_diff>
--- a/uList Design Doc v1.docx
+++ b/uList Design Doc v1.docx
@@ -17,6 +17,7 @@
   <manifest:file-entry manifest:media-type="" manifest:full-path="Configurations2/images/"/>
   <manifest:file-entry manifest:media-type="application/vnd.sun.xml.ui.configuration" manifest:full-path="Configurations2/"/>
   <manifest:file-entry manifest:media-type="image/jpeg" manifest:full-path="Pictures/100000000000025900000079FB54F2B5.jpg"/>
+  <manifest:file-entry manifest:media-type="image/png" manifest:full-path="Pictures/100000000000007200000072DFF0B5FE.png"/>
   <manifest:file-entry manifest:media-type="image/jpeg" manifest:full-path="Pictures/10000000000002B2000001E8D22B7FF0.jpg"/>
   <manifest:file-entry manifest:media-type="image/jpeg" manifest:full-path="Pictures/100000000000026D00000147C001DA27.jpg"/>
   <manifest:file-entry manifest:media-type="" manifest:full-path="Pictures/"/>
@@ -44,6 +45,24 @@
     <style:font-face style:name="Tahoma" svg:font-family="Tahoma" style:font-family-generic="system" style:font-pitch="variable"/>
   </office:font-face-decls>
   <office:automatic-styles>
+    <style:style style:name="Table18" style:family="table">
+      <style:table-properties style:width="6.9299in" fo:margin-left="0in" fo:margin-right="-0.0049in" table:align="margins"/>
+    </style:style>
+    <style:style style:name="Table18.A" style:family="table-column">
+      <style:table-column-properties style:column-width="1.1986in" style:rel-column-width="11335*"/>
+    </style:style>
+    <style:style style:name="Table18.B" style:family="table-column">
+      <style:table-column-properties style:column-width="5.7313in" style:rel-column-width="54200*"/>
+    </style:style>
+    <style:style style:name="Table18.A1" style:family="table-cell">
+      <style:table-cell-properties fo:padding="0.0382in" fo:border="0.0007in solid #000000"/>
+    </style:style>
+    <style:style style:name="Table18.A2" style:family="table-cell">
+      <style:table-cell-properties fo:padding="0.0382in" fo:border-left="0.0007in solid #000000" fo:border-right="none" fo:border-top="none" fo:border-bottom="0.0007in solid #000000"/>
+    </style:style>
+    <style:style style:name="Table18.B2" style:family="table-cell">
+      <style:table-cell-properties fo:padding="0.0382in" fo:border-left="0.0007in solid #000000" fo:border-right="0.0007in solid #000000" fo:border-top="none" fo:border-bottom="0.0007in solid #000000"/>
+    </style:style>
     <style:style style:name="Table2" style:family="table">
       <style:table-properties style:width="6.9146in" table:align="right"/>
     </style:style>
@@ -402,24 +421,6 @@
     <style:style style:name="Table17.C2" style:family="table-cell">
       <style:table-cell-properties fo:padding="0.0382in" fo:border-left="0.0007in solid #000000" fo:border-right="0.0007in solid #000000" fo:border-top="none" fo:border-bottom="0.0007in solid #000000"/>
     </style:style>
-    <style:style style:name="Table18" style:family="table">
-      <style:table-properties style:width="6.9299in" fo:margin-left="0in" fo:margin-right="-0.0049in" table:align="margins"/>
-    </style:style>
-    <style:style style:name="Table18.A" style:family="table-column">
-      <style:table-column-properties style:column-width="1.1986in" style:rel-column-width="1726*"/>
-    </style:style>
-    <style:style style:name="Table18.B" style:family="table-column">
-      <style:table-column-properties style:column-width="5.7313in" style:rel-column-width="8253*"/>
-    </style:style>
-    <style:style style:name="Table18.A1" style:family="table-cell">
-      <style:table-cell-properties fo:padding="0.0382in" fo:border="0.0007in solid #000000"/>
-    </style:style>
-    <style:style style:name="Table18.A2" style:family="table-cell">
-      <style:table-cell-properties fo:padding="0.0382in" fo:border-left="0.0007in solid #000000" fo:border-right="none" fo:border-top="none" fo:border-bottom="0.0007in solid #000000"/>
-    </style:style>
-    <style:style style:name="Table18.B2" style:family="table-cell">
-      <style:table-cell-properties fo:padding="0.0382in" fo:border-left="0.0007in solid #000000" fo:border-right="0.0007in solid #000000" fo:border-top="none" fo:border-bottom="0.0007in solid #000000"/>
-    </style:style>
     <style:style style:name="P1" style:family="paragraph" style:parent-style-name="Header">
       <style:text-properties fo:font-size="8pt" style:font-size-asian="8pt" style:font-size-complex="8pt"/>
     </style:style>
@@ -460,88 +461,61 @@
       <style:text-properties fo:color="#000000" style:font-name="Arial" fo:font-size="12pt" fo:font-style="normal" style:font-size-asian="12pt" style:font-style-asian="normal" style:font-size-complex="12pt" style:font-style-complex="normal"/>
     </style:style>
     <style:style style:name="P14" style:family="paragraph" style:parent-style-name="Standard">
+      <style:text-properties fo:color="#000000" style:font-name="Arial" fo:font-size="9pt" style:font-size-asian="9pt" style:font-size-complex="9pt"/>
+    </style:style>
+    <style:style style:name="P15" style:family="paragraph" style:parent-style-name="Standard">
+      <style:text-properties fo:color="#000000" style:font-name="Arial1" fo:font-size="12pt" style:font-size-asian="12pt" style:font-size-complex="12pt"/>
+    </style:style>
+    <style:style style:name="P16" style:family="paragraph" style:parent-style-name="Standard">
       <style:text-properties fo:font-size="10pt" style:font-size-asian="10pt" style:font-size-complex="10pt"/>
     </style:style>
-    <style:style style:name="P15" style:family="paragraph" style:parent-style-name="Standard">
-      <style:paragraph-properties fo:padding="0.0291in" fo:border-left="none" fo:border-right="none" fo:border-top="none" fo:border-bottom="0.0008in solid #000000" style:join-border="false"/>
-      <style:text-properties fo:color="#000080" style:font-name="Arial" fo:font-size="16pt" style:font-size-asian="16pt" style:font-size-complex="16pt"/>
-    </style:style>
-    <style:style style:name="P16" style:family="paragraph" style:parent-style-name="Table_20_Contents">
+    <style:style style:name="P17" style:family="paragraph" style:parent-style-name="Table_20_Contents">
       <style:text-properties fo:font-size="10pt" style:font-size-asian="10pt" style:font-size-complex="10pt"/>
     </style:style>
-    <style:style style:name="P17" style:family="paragraph" style:parent-style-name="Table_20_Contents">
+    <style:style style:name="P18" style:family="paragraph" style:parent-style-name="Table_20_Contents">
       <style:text-properties fo:font-size="9pt" style:font-size-asian="9pt" style:font-size-complex="9pt"/>
     </style:style>
-    <style:style style:name="P18" style:family="paragraph" style:parent-style-name="Table_20_Contents">
+    <style:style style:name="P19" style:family="paragraph" style:parent-style-name="Table_20_Contents">
       <style:text-properties style:font-name="Arial" fo:font-size="10pt" style:font-size-asian="10pt" style:font-size-complex="10pt"/>
     </style:style>
-    <style:style style:name="P19" style:family="paragraph" style:parent-style-name="Table_20_Contents">
+    <style:style style:name="P20" style:family="paragraph" style:parent-style-name="Table_20_Contents">
+      <style:text-properties style:font-name="Arial" fo:font-size="9pt" style:font-size-asian="9pt" style:font-size-complex="9pt"/>
+    </style:style>
+    <style:style style:name="P21" style:family="paragraph" style:parent-style-name="Table_20_Contents">
+      <style:text-properties style:font-name="Arial" fo:font-size="9pt" fo:font-weight="bold" style:font-size-asian="9pt" style:font-weight-asian="bold" style:font-size-complex="9pt" style:font-weight-complex="bold"/>
+    </style:style>
+    <style:style style:name="P22" style:family="paragraph" style:parent-style-name="Table_20_Contents">
       <style:paragraph-properties fo:background-color="#e6e6e6">
         <style:background-image/>
       </style:paragraph-properties>
       <style:text-properties style:font-name="Arial" fo:font-size="10pt" style:font-size-asian="10pt" style:font-size-complex="10pt"/>
     </style:style>
-    <style:style style:name="P20" style:family="paragraph" style:parent-style-name="Table_20_Contents">
-      <style:text-properties fo:font-size="9pt" style:font-size-asian="9pt" style:font-size-complex="9pt"/>
-    </style:style>
-    <style:style style:name="P21" style:family="paragraph" style:parent-style-name="Table_20_Contents">
-      <style:text-properties fo:font-size="10pt" style:font-size-asian="10pt" style:font-size-complex="10pt"/>
-    </style:style>
-    <style:style style:name="P22" style:family="paragraph" style:parent-style-name="Table_20_Contents">
-      <style:text-properties style:font-name="Arial" fo:font-size="9pt" style:font-size-asian="9pt" style:font-size-complex="9pt"/>
-    </style:style>
-    <style:style style:name="P23" style:family="paragraph" style:parent-style-name="Table_20_Contents">
-      <style:text-properties style:font-name="Arial" fo:font-size="9pt" fo:font-weight="bold" style:font-size-asian="9pt" style:font-weight-asian="bold" style:font-size-complex="9pt" style:font-weight-complex="bold"/>
-    </style:style>
-    <style:style style:name="P24" style:family="paragraph" style:parent-style-name="Heading">
-      <style:text-properties fo:color="#000000" style:font-name="Arial" fo:font-size="12pt" style:font-size-asian="12pt" style:font-size-complex="12pt"/>
-    </style:style>
-    <style:style style:name="P25" style:family="paragraph" style:parent-style-name="Heading">
-      <style:text-properties style:font-name="Arial" fo:font-size="12pt" style:font-size-asian="12pt" style:font-size-complex="12pt"/>
-    </style:style>
-    <style:style style:name="P26" style:family="paragraph" style:parent-style-name="Heading">
-      <style:paragraph-properties fo:break-before="page"/>
-      <style:text-properties fo:color="#000000" style:font-name="Arial" fo:font-size="12pt" style:font-size-asian="12pt" style:font-size-complex="12pt"/>
-    </style:style>
-    <style:style style:name="P27" style:family="paragraph" style:parent-style-name="Standard">
-      <style:text-properties fo:color="#000000" style:font-name="Arial"/>
-    </style:style>
-    <style:style style:name="P28" style:family="paragraph" style:parent-style-name="Standard">
-      <style:text-properties fo:color="#000000" style:font-name="Arial" fo:font-size="10pt" style:font-size-asian="10pt" style:font-size-complex="10pt"/>
-    </style:style>
-    <style:style style:name="P29" style:family="paragraph" style:parent-style-name="Standard">
-      <style:text-properties fo:color="#000000" style:font-name="Arial" fo:font-size="10pt" fo:font-style="normal" style:font-size-asian="10pt" style:font-style-asian="normal" style:font-size-complex="10pt" style:font-style-complex="normal"/>
-    </style:style>
-    <style:style style:name="P30" style:family="paragraph" style:parent-style-name="Standard">
-      <style:text-properties fo:color="#000000" style:font-name="Arial" fo:font-size="10pt" fo:font-weight="bold" style:font-size-asian="10pt" style:font-weight-asian="bold" style:font-size-complex="10pt" style:font-weight-complex="bold"/>
-    </style:style>
-    <style:style style:name="P31" style:family="paragraph" style:parent-style-name="Standard">
-      <style:text-properties fo:color="#000000" style:font-name="Arial" fo:font-size="12pt" style:font-size-asian="12pt" style:font-size-complex="12pt"/>
-    </style:style>
-    <style:style style:name="P32" style:family="paragraph" style:parent-style-name="Standard">
-      <style:text-properties fo:color="#000000" style:font-name="Arial" fo:font-size="12pt" fo:font-style="normal" style:font-size-asian="12pt" style:font-style-asian="normal" style:font-size-complex="12pt" style:font-style-complex="normal"/>
-    </style:style>
-    <style:style style:name="P33" style:family="paragraph" style:parent-style-name="Standard">
-      <style:text-properties fo:color="#000000" style:font-name="Arial" fo:font-size="9pt" style:font-size-asian="9pt" style:font-size-complex="9pt"/>
-    </style:style>
-    <style:style style:name="P34" style:family="paragraph" style:parent-style-name="Standard">
-      <style:text-properties fo:color="#000000" style:font-name="Arial1" fo:font-size="12pt" style:font-size-asian="12pt" style:font-size-complex="12pt"/>
-    </style:style>
-    <style:style style:name="P35" style:family="paragraph" style:parent-style-name="Standard">
-      <style:text-properties style:font-name="Arial" fo:font-size="9pt" style:font-size-asian="9pt" style:font-size-complex="9pt"/>
-    </style:style>
-    <style:style style:name="P36" style:family="paragraph" style:parent-style-name="Standard">
-      <style:text-properties fo:font-size="9pt" style:font-size-asian="9pt" style:font-size-complex="9pt"/>
-    </style:style>
-    <style:style style:name="P37" style:family="paragraph" style:parent-style-name="Standard">
-      <style:text-properties fo:color="#000080" style:font-name="Arial Rounded MT Bold" fo:font-size="16pt" style:font-size-asian="16pt" style:font-size-complex="16pt"/>
-    </style:style>
-    <style:style style:name="P38" style:family="paragraph" style:parent-style-name="Standard">
+    <style:style style:name="P23" style:family="paragraph" style:parent-style-name="Standard">
       <style:paragraph-properties fo:background-color="#e6e6e6">
         <style:background-image/>
       </style:paragraph-properties>
       <style:text-properties fo:color="#000000" style:font-name="Arial" fo:font-size="9pt" style:font-size-asian="9pt" style:font-size-complex="9pt"/>
     </style:style>
+    <style:style style:name="P24" style:family="paragraph" style:parent-style-name="Heading">
+      <style:text-properties fo:color="#000000" style:font-name="Arial" fo:font-size="12pt" style:font-size-asian="12pt" style:font-size-complex="12pt"/>
+    </style:style>
+    <style:style style:name="P25" style:family="paragraph" style:parent-style-name="Heading">
+      <style:text-properties style:font-name="Arial" fo:font-size="12pt" style:font-size-asian="12pt" style:font-size-complex="12pt"/>
+    </style:style>
+    <style:style style:name="P26" style:family="paragraph" style:parent-style-name="Heading">
+      <style:paragraph-properties fo:break-before="page"/>
+      <style:text-properties fo:color="#000000" style:font-name="Arial" fo:font-size="12pt" style:font-size-asian="12pt" style:font-size-complex="12pt"/>
+    </style:style>
+    <style:style style:name="P27" style:family="paragraph" style:parent-style-name="Standard">
+      <style:text-properties fo:color="#000000" style:font-name="Arial" fo:font-size="9pt" fo:font-weight="bold" style:font-size-asian="9pt" style:font-weight-asian="bold" style:font-size-complex="9pt" style:font-weight-complex="bold"/>
+    </style:style>
+    <style:style style:name="P28" style:family="paragraph" style:parent-style-name="Standard">
+      <style:text-properties fo:color="#000000" style:font-name="Arial" fo:font-size="9pt" fo:font-weight="normal" style:font-size-asian="9pt" style:font-weight-asian="normal" style:font-size-complex="9pt" style:font-weight-complex="normal"/>
+    </style:style>
+    <style:style style:name="P29" style:family="paragraph" style:parent-style-name="Standard">
+      <style:paragraph-properties fo:padding="0.0291in" fo:border-left="none" fo:border-right="none" fo:border-top="none" fo:border-bottom="0.0008in solid #000000" style:join-border="false"/>
+      <style:text-properties fo:color="#000080" style:font-name="Arial" fo:font-size="16pt" style:font-size-asian="16pt" style:font-size-complex="16pt"/>
+    </style:style>
     <style:style style:name="T1" style:family="text">
       <style:text-properties fo:font-size="9pt" style:font-size-asian="9pt" style:font-size-complex="9pt"/>
     </style:style>
@@ -549,28 +523,25 @@
       <style:text-properties fo:font-size="20pt" style:font-size-asian="20pt" style:font-size-complex="20pt"/>
     </style:style>
     <style:style style:name="T3" style:family="text">
-      <style:text-properties fo:color="#000000" style:font-name="Arial" fo:font-weight="normal" style:font-weight-asian="normal" style:font-weight-complex="normal"/>
+      <style:text-properties style:use-window-font-color="true" style:font-name="Arial"/>
     </style:style>
     <style:style style:name="T4" style:family="text">
-      <style:text-properties fo:color="#000000" fo:font-weight="bold" style:font-weight-asian="bold" style:font-weight-complex="bold"/>
+      <style:text-properties fo:color="#000080" style:font-name="Arial"/>
     </style:style>
     <style:style style:name="T5" style:family="text">
-      <style:text-properties style:use-window-font-color="true" style:font-name="Arial"/>
-    </style:style>
-    <style:style style:name="T6" style:family="text">
-      <style:text-properties fo:color="#000080" style:font-name="Arial"/>
-    </style:style>
-    <style:style style:name="T7" style:family="text">
       <style:text-properties fo:font-style="italic" style:font-style-asian="italic" style:font-style-complex="italic"/>
     </style:style>
     <style:style style:name="fr1" style:family="graphic" style:parent-style-name="Graphics">
-      <style:graphic-properties style:vertical-pos="top" style:vertical-rel="paragraph" style:horizontal-pos="center" style:horizontal-rel="paragraph" style:mirror="none" fo:clip="rect(0in, 0in, 0in, 0in)" draw:luminance="0%" draw:contrast="0%" draw:red="0%" draw:green="0%" draw:blue="0%" draw:gamma="100%" draw:color-inversion="false" draw:image-opacity="100%" draw:color-mode="standard"/>
+      <style:graphic-properties style:vertical-pos="from-top" style:vertical-rel="paragraph" style:horizontal-pos="from-left" style:horizontal-rel="paragraph" style:mirror="none" fo:clip="rect(0in, 0in, 0in, 0in)" draw:luminance="0%" draw:contrast="0%" draw:red="0%" draw:green="0%" draw:blue="0%" draw:gamma="100%" draw:color-inversion="false" draw:image-opacity="100%" draw:color-mode="standard"/>
     </style:style>
     <style:style style:name="fr2" style:family="graphic" style:parent-style-name="Graphics">
       <style:graphic-properties style:horizontal-pos="center" style:horizontal-rel="paragraph" style:mirror="none" fo:clip="rect(0in, 0in, 0in, 0in)" draw:luminance="0%" draw:contrast="0%" draw:red="0%" draw:green="0%" draw:blue="0%" draw:gamma="100%" draw:color-inversion="false" draw:image-opacity="100%" draw:color-mode="standard"/>
     </style:style>
     <style:style style:name="fr3" style:family="graphic" style:parent-style-name="Graphics">
-      <style:graphic-properties style:vertical-pos="from-top" style:vertical-rel="paragraph" style:horizontal-pos="from-left" style:horizontal-rel="paragraph" style:mirror="none" fo:clip="rect(0in, 0in, 0in, 0in)" draw:luminance="0%" draw:contrast="0%" draw:red="0%" draw:green="0%" draw:blue="0%" draw:gamma="100%" draw:color-inversion="false" draw:image-opacity="100%" draw:color-mode="standard"/>
+      <style:graphic-properties style:vertical-pos="top" style:vertical-rel="paragraph" style:horizontal-pos="center" style:horizontal-rel="paragraph" style:mirror="none" fo:clip="rect(0in, 0in, 0in, 0in)" draw:luminance="0%" draw:contrast="0%" draw:red="0%" draw:green="0%" draw:blue="0%" draw:gamma="100%" draw:color-inversion="false" draw:image-opacity="100%" draw:color-mode="standard"/>
+    </style:style>
+    <style:style style:name="fr4" style:family="graphic" style:parent-style-name="Graphics">
+      <style:graphic-properties style:wrap="run-through" style:number-wrapped-paragraphs="no-limit" style:vertical-pos="from-top" style:vertical-rel="paragraph" style:horizontal-pos="from-left" style:horizontal-rel="paragraph" style:mirror="none" fo:clip="rect(0in, 0in, 0in, 0in)" draw:luminance="0%" draw:contrast="0%" draw:red="0%" draw:green="0%" draw:blue="0%" draw:gamma="100%" draw:color-inversion="false" draw:image-opacity="90%" draw:color-mode="standard"/>
     </style:style>
     <style:style style:name="Sect1" style:family="section">
       <style:section-properties fo:background-color="transparent" style:editable="false">
@@ -601,14 +572,19 @@
       <text:p text:style-name="Standard"/>
       <text:p text:style-name="Standard"/>
       <text:p text:style-name="P3">uLink Inc.</text:p>
-      <text:p text:style-name="P15">
+      <text:p text:style-name="P29">
         <text:span text:style-name="T2">uList</text:span>
         <text:line-break/>
         Software Design Document
       </text:p>
-      <text:p text:style-name="P6">Bennie Kingwood</text:p>
+      <text:p text:style-name="P6">
+        <draw:frame draw:style-name="fr4" draw:name="graphics4" text:anchor-type="paragraph" svg:x="5.9256in" svg:y="0.0283in" svg:width="1in" svg:height="1in" draw:z-index="3">
+          <draw:image xlink:href="Pictures/100000000000007200000072DFF0B5FE.png" xlink:type="simple" xlink:show="embed" xlink:actuate="onLoad"/>
+        </draw:frame>
+        Bennie Kingwood
+      </text:p>
       <text:p text:style-name="P6">Chris Cerwinski</text:p>
-      <text:p text:style-name="P6">Alfred</text:p>
+      <text:p text:style-name="P6">Alfred Macaraeg</text:p>
       <text:p text:style-name="P6"/>
       <text:p text:style-name="P6"/>
       <text:p text:style-name="P6"/>
@@ -744,8 +720,8 @@
       </text:p>
       <text:p text:style-name="P6"/>
       <text:p text:style-name="P8">What is uList?</text:p>
-      <text:p text:style-name="P14">
-        <text:span text:style-name="T5">
+      <text:p text:style-name="P16">
+        <text:span text:style-name="T3">
           uList is a uLink tool designed to drastically enhance a students buying/selling experience at a university, or college and is an extension of the uLink app itself. 
           <text:s/>
           At uLink inc., we understand the fast pace and on-the-go mentality in the demanding life at a college campus. 
@@ -754,7 +730,7 @@
           <text:s/>
           uList aims to take away the burden of advertising, selling, and finding goods to buy.
         </text:span>
-        <text:span text:style-name="T6">
+        <text:span text:style-name="T4">
           <text:s/>
         </text:span>
       </text:p>
@@ -887,7 +863,7 @@
       <text:p text:style-name="P10"/>
       <text:p text:style-name="P13"/>
       <text:p text:style-name="P10">
-        <draw:frame draw:style-name="fr3" draw:name="graphics3" text:anchor-type="paragraph" svg:x="0.7583in" svg:y="0.6138in" svg:width="5.272in" svg:height="1.061in" draw:z-index="2">
+        <draw:frame draw:style-name="fr1" draw:name="graphics3" text:anchor-type="paragraph" svg:x="0.7583in" svg:y="0.6138in" svg:width="5.272in" svg:height="1.061in" draw:z-index="2">
           <draw:image xlink:href="Pictures/100000000000025900000079FB54F2B5.jpg" xlink:type="simple" xlink:show="embed" xlink:actuate="onLoad"/>
         </draw:frame>
         (Image is a very general overview of the architecture)
@@ -924,7 +900,7 @@
       <text:p text:style-name="P13"/>
       <text:p text:style-name="P10">Image details the uList desktop general system architecture</text:p>
       <text:p text:style-name="P10">
-        <draw:frame draw:style-name="fr1" draw:name="graphics1" text:anchor-type="paragraph" svg:width="6.0528in" svg:height="4.2807in" draw:z-index="0">
+        <draw:frame draw:style-name="fr3" draw:name="graphics1" text:anchor-type="paragraph" svg:width="6.0528in" svg:height="4.2807in" draw:z-index="0">
           <draw:image xlink:href="Pictures/10000000000002B2000001E8D22B7FF0.jpg" xlink:type="simple" xlink:show="embed" xlink:actuate="onLoad"/>
         </draw:frame>
       </text:p>
@@ -945,7 +921,7 @@
         Component Design
       </text:p>
       <text:p text:style-name="P12"/>
-      <text:p text:style-name="P34">
+      <text:p text:style-name="P15">
         5.1
         <text:tab/>
         Models
@@ -962,74 +938,72 @@
         <table:table-column table:style-name="Table18.B"/>
         <table:table-row>
           <table:table-cell table:style-name="Table18.A1" table:number-columns-spanned="2" office:value-type="string">
-            <text:p text:style-name="P38">uList listing is the basic model we will use to create, edit, and display listings on the mobile application and website.</text:p>
+            <text:p text:style-name="P23">uList listing is the basic model we will use to create, edit, and display listings on the mobile application and website.</text:p>
           </table:table-cell>
           <table:covered-table-cell/>
         </table:table-row>
         <table:table-row>
           <table:table-cell table:style-name="Table18.A2" office:value-type="string">
-            <text:p text:style-name="P35">
-              <text:span text:style-name="T4">title</text:span>
-            </text:p>
+            <text:p text:style-name="P27">title</text:p>
           </table:table-cell>
           <table:table-cell table:style-name="Table18.B2" office:value-type="string">
-            <text:p text:style-name="P22">Listing Title</text:p>
+            <text:p text:style-name="P20">Listing Title</text:p>
           </table:table-cell>
         </table:table-row>
         <table:table-row>
           <table:table-cell table:style-name="Table18.A2" office:value-type="string">
-            <text:p text:style-name="P23">short_description</text:p>
+            <text:p text:style-name="P21">short_description</text:p>
           </table:table-cell>
           <table:table-cell table:style-name="Table18.B2" office:value-type="string">
-            <text:p text:style-name="P22">Short description of listing </text:p>
+            <text:p text:style-name="P20">Short description of listing </text:p>
           </table:table-cell>
         </table:table-row>
         <table:table-row>
           <table:table-cell table:style-name="Table18.A2" office:value-type="string">
-            <text:p text:style-name="P23">long_description</text:p>
+            <text:p text:style-name="P21">long_description</text:p>
           </table:table-cell>
           <table:table-cell table:style-name="Table18.B2" office:value-type="string">
-            <text:p text:style-name="P22">Full length text description (displays as user enters it)</text:p>
+            <text:p text:style-name="P20">Full length text description (displays as user enters it)</text:p>
           </table:table-cell>
         </table:table-row>
         <table:table-row>
           <table:table-cell table:style-name="Table18.A2" office:value-type="string">
-            <text:p text:style-name="P23">category</text:p>
+            <text:p text:style-name="P21">category</text:p>
           </table:table-cell>
           <table:table-cell table:style-name="Table18.B2" office:value-type="string">
-            <text:p text:style-name="P22">category of user listing </text:p>
+            <text:p text:style-name="P20">category of user listing </text:p>
           </table:table-cell>
         </table:table-row>
         <table:table-row>
           <table:table-cell table:style-name="Table18.A2" office:value-type="string">
-            <text:p text:style-name="P23">category_id</text:p>
+            <text:p text:style-name="P21">category_id</text:p>
           </table:table-cell>
           <table:table-cell table:style-name="Table18.B2" office:value-type="string">
-            <text:p text:style-name="P22">category id (tied to some enumeration? may not really need this)</text:p>
+            <text:p text:style-name="P20">category id (tied to some enumeration? may not really need this)</text:p>
           </table:table-cell>
         </table:table-row>
         <table:table-row>
           <table:table-cell table:style-name="Table18.A2" office:value-type="string">
-            <text:p text:style-name="P22">reply_to</text:p>
+            <text:p text:style-name="P20">reply_to</text:p>
           </table:table-cell>
           <table:table-cell table:style-name="Table18.B2" office:value-type="string">
-            <text:p text:style-name="P22">e-mail of user who listed</text:p>
+            <text:p text:style-name="P20">e-mail of user who listed</text:p>
           </table:table-cell>
         </table:table-row>
         <table:table-row>
           <table:table-cell table:style-name="Table18.A2" office:value-type="string">
-            <text:p text:style-name="P22">location</text:p>
+            <text:p text:style-name="P20">location</text:p>
           </table:table-cell>
           <table:table-cell table:style-name="Table18.B2" office:value-type="string">
-            <text:p text:style-name="P22">location of user who listed</text:p>
+            <text:p text:style-name="P20">location of user who listed</text:p>
           </table:table-cell>
         </table:table-row>
         <table:table-row>
           <table:table-cell table:style-name="Table18.A2" office:value-type="string">
-            <text:p text:style-name="P22">keywords</text:p>
+            <text:p text:style-name="P20">keywords</text:p>
           </table:table-cell>
           <table:table-cell table:style-name="Table18.B2" office:value-type="string">
-            <text:p text:style-name="P22">
+            <text:p text:style-name="P20">
               keywords that will help out other users searching for a specific 
               <text:s/>
               listing 
@@ -1038,64 +1012,62 @@
         </table:table-row>
         <table:table-row>
           <table:table-cell table:style-name="Table18.A2" office:value-type="string">
-            <text:p text:style-name="P22">images</text:p>
+            <text:p text:style-name="P20">images</text:p>
           </table:table-cell>
           <table:table-cell table:style-name="Table18.B2" office:value-type="string">
-            <text:p text:style-name="P22">url's to where images are stored on database</text:p>
+            <text:p text:style-name="P20">url's to where images are stored on database</text:p>
           </table:table-cell>
         </table:table-row>
         <table:table-row>
           <table:table-cell table:style-name="Table18.A2" office:value-type="string">
-            <text:p text:style-name="P22">price</text:p>
+            <text:p text:style-name="P20">price</text:p>
           </table:table-cell>
           <table:table-cell table:style-name="Table18.B2" office:value-type="string">
-            <text:p text:style-name="P22">price of listing if it applies</text:p>
+            <text:p text:style-name="P20">price of listing if it applies</text:p>
           </table:table-cell>
         </table:table-row>
         <table:table-row>
           <table:table-cell table:style-name="Table18.A2" office:value-type="string">
-            <text:p text:style-name="P22">address</text:p>
+            <text:p text:style-name="P20">address</text:p>
           </table:table-cell>
           <table:table-cell table:style-name="Table18.B2" office:value-type="string">
-            <text:p text:style-name="P22">address of user who listed (will display if user listing so chooses)</text:p>
+            <text:p text:style-name="P20">address of user who listed (will display if user listing so chooses)</text:p>
           </table:table-cell>
         </table:table-row>
         <table:table-row>
           <table:table-cell table:style-name="Table18.A2" office:value-type="string">
-            <text:p text:style-name="P22">created</text:p>
+            <text:p text:style-name="P20">created</text:p>
           </table:table-cell>
           <table:table-cell table:style-name="Table18.B2" office:value-type="string">
-            <text:p text:style-name="P22">when listing was created</text:p>
+            <text:p text:style-name="P20">when listing was created</text:p>
           </table:table-cell>
         </table:table-row>
         <table:table-row>
           <table:table-cell table:style-name="Table18.A2" office:value-type="string">
-            <text:p text:style-name="P22">expires</text:p>
+            <text:p text:style-name="P20">expires</text:p>
           </table:table-cell>
           <table:table-cell table:style-name="Table18.B2" office:value-type="string">
-            <text:p text:style-name="P22">expiration date of listing if it applies</text:p>
+            <text:p text:style-name="P20">expiration date of listing if it applies</text:p>
           </table:table-cell>
         </table:table-row>
         <table:table-row>
           <table:table-cell table:style-name="Table18.A2" office:value-type="string">
-            <text:p text:style-name="P22">meta</text:p>
+            <text:p text:style-name="P20">meta</text:p>
           </table:table-cell>
           <table:table-cell table:style-name="Table18.B2" office:value-type="string">
-            <text:p text:style-name="P22">any meta data for our end that may aid with specific functionality</text:p>
+            <text:p text:style-name="P20">any meta data for our end that may aid with specific functionality</text:p>
           </table:table-cell>
         </table:table-row>
         <table:table-row>
           <table:table-cell table:style-name="Table18.A2" office:value-type="string">
-            <text:p text:style-name="P22">flags</text:p>
+            <text:p text:style-name="P20">flags</text:p>
           </table:table-cell>
           <table:table-cell table:style-name="Table18.B2" office:value-type="string">
-            <text:p text:style-name="P22">flags that may be currently associated with listing </text:p>
+            <text:p text:style-name="P20">flags that may be currently associated with listing </text:p>
           </table:table-cell>
         </table:table-row>
       </table:table>
-      <text:p text:style-name="P36">
-        <text:span text:style-name="T3"/>
-      </text:p>
+      <text:p text:style-name="P28"/>
       <text:p text:style-name="P8"/>
       <text:p text:style-name="P7"/>
       <text:p text:style-name="P12">
@@ -1111,7 +1083,7 @@
       </text:p>
       <text:p text:style-name="P8"/>
       <text:p text:style-name="P11">
-        <text:span text:style-name="T7">ListingsView will handle all actions for listings default and search UI for uList. </text:span>
+        <text:span text:style-name="T5">ListingsView will handle all actions for listings default and search UI for uList. </text:span>
         <text:s/>
       </text:p>
       <text:p text:style-name="P8"/>
@@ -1120,16 +1092,16 @@
         <table:table-column table:style-name="Table2.B"/>
         <table:table-row>
           <table:table-cell table:style-name="Table2.A1" table:number-columns-spanned="2" office:value-type="string">
-            <text:p text:style-name="P19">void viewListing(int listingId)</text:p>
+            <text:p text:style-name="P22">void viewListing(int listingId)</text:p>
           </table:table-cell>
           <table:covered-table-cell/>
         </table:table-row>
         <table:table-row>
           <table:table-cell table:style-name="Table2.A2" office:value-type="string">
-            <text:p text:style-name="P18">Description</text:p>
+            <text:p text:style-name="P19">Description</text:p>
           </table:table-cell>
           <table:table-cell table:style-name="Table2.B2" office:value-type="string">
-            <text:p text:style-name="P18">view a distinct user listing</text:p>
+            <text:p text:style-name="P19">view a distinct user listing</text:p>
           </table:table-cell>
         </table:table-row>
       </table:table>
@@ -1140,16 +1112,16 @@
         <table:table-column table:style-name="Table3.B"/>
         <table:table-row>
           <table:table-cell table:style-name="Table3.A1" table:number-columns-spanned="2" office:value-type="string">
-            <text:p text:style-name="P19">void searchListing(string searchCriteria)</text:p>
+            <text:p text:style-name="P22">void searchListing(string searchCriteria)</text:p>
           </table:table-cell>
           <table:covered-table-cell/>
         </table:table-row>
         <table:table-row>
           <table:table-cell table:style-name="Table3.A2" office:value-type="string">
-            <text:p text:style-name="P18">Description</text:p>
+            <text:p text:style-name="P19">Description</text:p>
           </table:table-cell>
           <table:table-cell table:style-name="Table3.B2" office:value-type="string">
-            <text:p text:style-name="P18">search for a distinct user listing</text:p>
+            <text:p text:style-name="P19">search for a distinct user listing</text:p>
           </table:table-cell>
         </table:table-row>
       </table:table>
@@ -1162,16 +1134,16 @@
         <table:table-column table:style-name="Table4.B"/>
         <table:table-row>
           <table:table-cell table:style-name="Table4.A1" table:number-columns-spanned="2" office:value-type="string">
-            <text:p text:style-name="P19">void viewMap(int schoolId)</text:p>
+            <text:p text:style-name="P22">void viewMap(int schoolId)</text:p>
           </table:table-cell>
           <table:covered-table-cell/>
         </table:table-row>
         <table:table-row>
           <table:table-cell table:style-name="Table4.A2" office:value-type="string">
-            <text:p text:style-name="P18">Description</text:p>
+            <text:p text:style-name="P19">Description</text:p>
           </table:table-cell>
           <table:table-cell table:style-name="Table4.B2" office:value-type="string">
-            <text:p text:style-name="P18">view map of local listings using Google maps API</text:p>
+            <text:p text:style-name="P19">view map of local listings using Google maps API</text:p>
           </table:table-cell>
         </table:table-row>
       </table:table>
@@ -1192,16 +1164,16 @@
         <table:table-column table:style-name="Table5.B"/>
         <table:table-row>
           <table:table-cell table:style-name="Table5.A1" table:number-columns-spanned="2" office:value-type="string">
-            <text:p text:style-name="P19">void tweet/email/facebookListing(int listingId)</text:p>
+            <text:p text:style-name="P22">void tweet/email/facebookListing(int listingId)</text:p>
           </table:table-cell>
           <table:covered-table-cell/>
         </table:table-row>
         <table:table-row>
           <table:table-cell table:style-name="Table5.A2" office:value-type="string">
-            <text:p text:style-name="P18">Description</text:p>
+            <text:p text:style-name="P19">Description</text:p>
           </table:table-cell>
           <table:table-cell table:style-name="Table5.B2" office:value-type="string">
-            <text:p text:style-name="P18">send listing to a social media outlet, or email</text:p>
+            <text:p text:style-name="P19">send listing to a social media outlet, or email</text:p>
           </table:table-cell>
         </table:table-row>
       </table:table>
@@ -1212,16 +1184,16 @@
         <table:table-column table:style-name="Table6.B"/>
         <table:table-row>
           <table:table-cell table:style-name="Table6.A1" table:number-columns-spanned="2" office:value-type="string">
-            <text:p text:style-name="P19">void replyToUser(string userEmail)</text:p>
+            <text:p text:style-name="P22">void replyToUser(string userEmail)</text:p>
           </table:table-cell>
           <table:covered-table-cell/>
         </table:table-row>
         <table:table-row>
           <table:table-cell table:style-name="Table6.A2" office:value-type="string">
-            <text:p text:style-name="P18">Description</text:p>
+            <text:p text:style-name="P19">Description</text:p>
           </table:table-cell>
           <table:table-cell table:style-name="Table6.B2" office:value-type="string">
-            <text:p text:style-name="P18">reply in response to user who posted listing</text:p>
+            <text:p text:style-name="P19">reply in response to user who posted listing</text:p>
           </table:table-cell>
         </table:table-row>
       </table:table>
@@ -1232,16 +1204,16 @@
         <table:table-column table:style-name="Table7.B"/>
         <table:table-row>
           <table:table-cell table:style-name="Table7.A1" table:number-columns-spanned="2" office:value-type="string">
-            <text:p text:style-name="P19">void flagListing(int listingId)</text:p>
+            <text:p text:style-name="P22">void flagListing(int listingId)</text:p>
           </table:table-cell>
           <table:covered-table-cell/>
         </table:table-row>
         <table:table-row>
           <table:table-cell table:style-name="Table7.A2" office:value-type="string">
-            <text:p text:style-name="P18">Description</text:p>
+            <text:p text:style-name="P19">Description</text:p>
           </table:table-cell>
           <table:table-cell table:style-name="Table7.B2" office:value-type="string">
-            <text:p text:style-name="P18">flag a distinct listing</text:p>
+            <text:p text:style-name="P19">flag a distinct listing</text:p>
           </table:table-cell>
         </table:table-row>
       </table:table>
@@ -1262,16 +1234,16 @@
         <table:table-column table:style-name="Table8.B"/>
         <table:table-row>
           <table:table-cell table:style-name="Table8.A1" table:number-columns-spanned="2" office:value-type="string">
-            <text:p text:style-name="P19">void submitListing(int listingId)</text:p>
+            <text:p text:style-name="P22">void submitListing(int listingId)</text:p>
           </table:table-cell>
           <table:covered-table-cell/>
         </table:table-row>
         <table:table-row>
           <table:table-cell table:style-name="Table8.A2" office:value-type="string">
-            <text:p text:style-name="P18">Description</text:p>
+            <text:p text:style-name="P19">Description</text:p>
           </table:table-cell>
           <table:table-cell table:style-name="Table8.B2" office:value-type="string">
-            <text:p text:style-name="P18">add listing to database</text:p>
+            <text:p text:style-name="P19">add listing to database</text:p>
           </table:table-cell>
         </table:table-row>
       </table:table>
@@ -1282,16 +1254,16 @@
         <table:table-column table:style-name="Table10.B"/>
         <table:table-row>
           <table:table-cell table:style-name="Table10.A1" table:number-columns-spanned="2" office:value-type="string">
-            <text:p text:style-name="P19">void (int listingId)</text:p>
+            <text:p text:style-name="P22">void (int listingId)</text:p>
           </table:table-cell>
           <table:covered-table-cell/>
         </table:table-row>
         <table:table-row>
           <table:table-cell table:style-name="Table10.A2" office:value-type="string">
-            <text:p text:style-name="P18">Description</text:p>
+            <text:p text:style-name="P19">Description</text:p>
           </table:table-cell>
           <table:table-cell table:style-name="Table10.B2" office:value-type="string">
-            <text:p text:style-name="P18">add listing to database</text:p>
+            <text:p text:style-name="P19">add listing to database</text:p>
           </table:table-cell>
         </table:table-row>
       </table:table>
@@ -1314,16 +1286,16 @@
         <table:table-column table:style-name="Table9.B"/>
         <table:table-row>
           <table:table-cell table:style-name="Table9.A1" table:number-columns-spanned="2" office:value-type="string">
-            <text:p text:style-name="P19">void submitListing(int listingId)</text:p>
+            <text:p text:style-name="P22">void submitListing(int listingId)</text:p>
           </table:table-cell>
           <table:covered-table-cell/>
         </table:table-row>
         <table:table-row>
           <table:table-cell table:style-name="Table9.A2" office:value-type="string">
-            <text:p text:style-name="P18">Description</text:p>
+            <text:p text:style-name="P19">Description</text:p>
           </table:table-cell>
           <table:table-cell table:style-name="Table9.B2" office:value-type="string">
-            <text:p text:style-name="P18">update listing in database</text:p>
+            <text:p text:style-name="P19">update listing in database</text:p>
           </table:table-cell>
         </table:table-row>
       </table:table>
@@ -1343,16 +1315,16 @@
         <text:soft-page-break/>
         <table:table-row>
           <table:table-cell table:style-name="Table13.A1" table:number-columns-spanned="2" office:value-type="string">
-            <text:p text:style-name="P19">void selectImage()</text:p>
+            <text:p text:style-name="P22">void selectImage()</text:p>
           </table:table-cell>
           <table:covered-table-cell/>
         </table:table-row>
         <table:table-row>
           <table:table-cell table:style-name="Table13.A2" office:value-type="string">
-            <text:p text:style-name="P18">Description</text:p>
+            <text:p text:style-name="P19">Description</text:p>
           </table:table-cell>
           <table:table-cell table:style-name="Table13.B2" office:value-type="string">
-            <text:p text:style-name="P18">select image to add to user listing</text:p>
+            <text:p text:style-name="P19">select image to add to user listing</text:p>
           </table:table-cell>
         </table:table-row>
       </table:table>
@@ -1364,16 +1336,16 @@
         <table:table-column table:style-name="Table14.B"/>
         <table:table-row>
           <table:table-cell table:style-name="Table14.A1" table:number-columns-spanned="2" office:value-type="string">
-            <text:p text:style-name="P19">void addImagesToListing()</text:p>
+            <text:p text:style-name="P22">void addImagesToListing()</text:p>
           </table:table-cell>
           <table:covered-table-cell/>
         </table:table-row>
         <table:table-row>
           <table:table-cell table:style-name="Table14.A2" office:value-type="string">
-            <text:p text:style-name="P18">Description</text:p>
+            <text:p text:style-name="P19">Description</text:p>
           </table:table-cell>
           <table:table-cell table:style-name="Table14.B2" office:value-type="string">
-            <text:p text:style-name="P18">add images to user listing</text:p>
+            <text:p text:style-name="P19">add images to user listing</text:p>
           </table:table-cell>
         </table:table-row>
       </table:table>
@@ -1391,16 +1363,16 @@
         <table:table-column table:style-name="Table11.B"/>
         <table:table-row>
           <table:table-cell table:style-name="Table11.A1" table:number-columns-spanned="2" office:value-type="string">
-            <text:p text:style-name="P19">void selectAddOn()</text:p>
+            <text:p text:style-name="P22">void selectAddOn()</text:p>
           </table:table-cell>
           <table:covered-table-cell/>
         </table:table-row>
         <table:table-row>
           <table:table-cell table:style-name="Table11.A2" office:value-type="string">
-            <text:p text:style-name="P18">Description</text:p>
+            <text:p text:style-name="P19">Description</text:p>
           </table:table-cell>
           <table:table-cell table:style-name="Table11.B2" office:value-type="string">
-            <text:p text:style-name="P18">select add on </text:p>
+            <text:p text:style-name="P19">select add on </text:p>
           </table:table-cell>
         </table:table-row>
       </table:table>
@@ -1411,16 +1383,16 @@
         <table:table-column table:style-name="Table12.B"/>
         <table:table-row>
           <table:table-cell table:style-name="Table12.A1" table:number-columns-spanned="2" office:value-type="string">
-            <text:p text:style-name="P19">void submitPayment()</text:p>
+            <text:p text:style-name="P22">void submitPayment()</text:p>
           </table:table-cell>
           <table:covered-table-cell/>
         </table:table-row>
         <table:table-row>
           <table:table-cell table:style-name="Table12.A2" office:value-type="string">
-            <text:p text:style-name="P18">Description</text:p>
+            <text:p text:style-name="P19">Description</text:p>
           </table:table-cell>
           <table:table-cell table:style-name="Table12.B2" office:value-type="string">
-            <text:p text:style-name="P18">submit payment for add on selected</text:p>
+            <text:p text:style-name="P19">submit payment for add on selected</text:p>
           </table:table-cell>
         </table:table-row>
       </table:table>
@@ -1473,134 +1445,134 @@
         <table:table-column table:style-name="Table1.C"/>
         <table:table-row table:style-name="Table1.1">
           <table:table-cell table:style-name="Table1.A1" office:value-type="string">
-            <text:p text:style-name="P16">Requirement</text:p>
+            <text:p text:style-name="P17">Requirement</text:p>
           </table:table-cell>
           <table:table-cell table:style-name="Table1.A1" office:value-type="string">
-            <text:p text:style-name="P16">Description</text:p>
+            <text:p text:style-name="P17">Description</text:p>
           </table:table-cell>
           <table:table-cell table:style-name="Table1.C1" office:value-type="string">
-            <text:p text:style-name="P16">Design Doc Reference</text:p>
+            <text:p text:style-name="P17">Design Doc Reference</text:p>
           </table:table-cell>
         </table:table-row>
         <table:table-row>
           <table:table-cell table:style-name="Table1.A2" office:value-type="string">
-            <text:p text:style-name="P17"/>
+            <text:p text:style-name="P18"/>
           </table:table-cell>
           <table:table-cell table:style-name="Table1.A2" office:value-type="string">
-            <text:p text:style-name="P17">need to be able to view all school's posts</text:p>
+            <text:p text:style-name="P18">need to be able to view all school's posts</text:p>
           </table:table-cell>
           <table:table-cell table:style-name="Table1.C2" office:value-type="string">
-            <text:p text:style-name="P17"/>
+            <text:p text:style-name="P18"/>
           </table:table-cell>
         </table:table-row>
         <table:table-row>
           <table:table-cell table:style-name="Table1.A2" office:value-type="string">
-            <text:p text:style-name="P17"/>
+            <text:p text:style-name="P18"/>
           </table:table-cell>
           <table:table-cell table:style-name="Table1.A2" office:value-type="string">
-            <text:p text:style-name="P17">have to be authenticated and a user of the school to post to the school</text:p>
+            <text:p text:style-name="P18">have to be authenticated and a user of the school to post to the school</text:p>
           </table:table-cell>
           <table:table-cell table:style-name="Table1.C2" office:value-type="string">
-            <text:p text:style-name="P17"/>
+            <text:p text:style-name="P18"/>
           </table:table-cell>
         </table:table-row>
         <table:table-row>
           <table:table-cell table:style-name="Table1.A2" office:value-type="string">
-            <text:p text:style-name="P17"/>
+            <text:p text:style-name="P18"/>
           </table:table-cell>
           <table:table-cell table:style-name="Table1.A2" office:value-type="string">
-            <text:p text:style-name="P17">when a user submits a post, they need to do some sort of new age security</text:p>
+            <text:p text:style-name="P18">when a user submits a post, they need to do some sort of new age security</text:p>
           </table:table-cell>
           <table:table-cell table:style-name="Table1.C2" office:value-type="string">
-            <text:p text:style-name="P17"/>
+            <text:p text:style-name="P18"/>
           </table:table-cell>
         </table:table-row>
         <table:table-row>
           <table:table-cell table:style-name="Table1.A2" office:value-type="string">
-            <text:p text:style-name="P17"/>
+            <text:p text:style-name="P18"/>
           </table:table-cell>
           <table:table-cell table:style-name="Table1.A2" office:value-type="string">
-            <text:p text:style-name="P17">all the user's posts will show up in their account, in which they can edit them</text:p>
+            <text:p text:style-name="P18">all the user's posts will show up in their account, in which they can edit them</text:p>
           </table:table-cell>
           <table:table-cell table:style-name="Table1.C2" office:value-type="string">
-            <text:p text:style-name="P17"/>
+            <text:p text:style-name="P18"/>
           </table:table-cell>
         </table:table-row>
         <table:table-row>
           <table:table-cell table:style-name="Table1.A2" office:value-type="string">
-            <text:p text:style-name="P17"/>
+            <text:p text:style-name="P18"/>
           </table:table-cell>
           <table:table-cell table:style-name="Table1.A2" office:value-type="string">
-            <text:p text:style-name="P17">rating/feedback system in which ulink users can rate other uLink users who post</text:p>
+            <text:p text:style-name="P18">rating/feedback system in which ulink users can rate other uLink users who post</text:p>
           </table:table-cell>
           <table:table-cell table:style-name="Table1.C2" office:value-type="string">
-            <text:p text:style-name="P17"/>
+            <text:p text:style-name="P18"/>
           </table:table-cell>
         </table:table-row>
         <table:table-row>
           <table:table-cell table:style-name="Table1.A2" office:value-type="string">
-            <text:p text:style-name="P17"/>
+            <text:p text:style-name="P18"/>
           </table:table-cell>
           <table:table-cell table:style-name="Table1.A2" office:value-type="string">
-            <text:p text:style-name="P17"/>
+            <text:p text:style-name="P18"/>
           </table:table-cell>
           <table:table-cell table:style-name="Table1.C2" office:value-type="string">
-            <text:p text:style-name="P17"/>
+            <text:p text:style-name="P18"/>
           </table:table-cell>
         </table:table-row>
         <table:table-row>
           <table:table-cell table:style-name="Table1.A2" office:value-type="string">
-            <text:p text:style-name="P17"/>
+            <text:p text:style-name="P18"/>
           </table:table-cell>
           <table:table-cell table:style-name="Table1.A2" office:value-type="string">
-            <text:p text:style-name="P17"/>
+            <text:p text:style-name="P18"/>
           </table:table-cell>
           <table:table-cell table:style-name="Table1.C2" office:value-type="string">
-            <text:p text:style-name="P17"/>
+            <text:p text:style-name="P18"/>
           </table:table-cell>
         </table:table-row>
         <table:table-row>
           <table:table-cell table:style-name="Table1.A2" office:value-type="string">
-            <text:p text:style-name="P17"/>
+            <text:p text:style-name="P18"/>
           </table:table-cell>
           <table:table-cell table:style-name="Table1.A2" office:value-type="string">
-            <text:p text:style-name="P17"/>
+            <text:p text:style-name="P18"/>
           </table:table-cell>
           <table:table-cell table:style-name="Table1.C2" office:value-type="string">
-            <text:p text:style-name="P17"/>
+            <text:p text:style-name="P18"/>
           </table:table-cell>
         </table:table-row>
         <table:table-row>
           <table:table-cell table:style-name="Table1.A2" office:value-type="string">
-            <text:p text:style-name="P17"/>
+            <text:p text:style-name="P18"/>
           </table:table-cell>
           <table:table-cell table:style-name="Table1.A2" office:value-type="string">
-            <text:p text:style-name="P17"/>
+            <text:p text:style-name="P18"/>
           </table:table-cell>
           <table:table-cell table:style-name="Table1.C2" office:value-type="string">
-            <text:p text:style-name="P17"/>
+            <text:p text:style-name="P18"/>
           </table:table-cell>
         </table:table-row>
         <table:table-row>
           <table:table-cell table:style-name="Table1.A2" office:value-type="string">
-            <text:p text:style-name="P17"/>
+            <text:p text:style-name="P18"/>
           </table:table-cell>
           <table:table-cell table:style-name="Table1.A2" office:value-type="string">
-            <text:p text:style-name="P17"/>
+            <text:p text:style-name="P18"/>
           </table:table-cell>
           <table:table-cell table:style-name="Table1.C2" office:value-type="string">
-            <text:p text:style-name="P17"/>
+            <text:p text:style-name="P18"/>
           </table:table-cell>
         </table:table-row>
         <table:table-row>
           <table:table-cell table:style-name="Table1.A2" office:value-type="string">
-            <text:p text:style-name="P17"/>
+            <text:p text:style-name="P18"/>
           </table:table-cell>
           <table:table-cell table:style-name="Table1.A2" office:value-type="string">
-            <text:p text:style-name="P17"/>
+            <text:p text:style-name="P18"/>
           </table:table-cell>
           <table:table-cell table:style-name="Table1.C2" office:value-type="string">
-            <text:p text:style-name="P17"/>
+            <text:p text:style-name="P18"/>
           </table:table-cell>
         </table:table-row>
       </table:table>
@@ -1619,134 +1591,134 @@
         <table:table-column table:style-name="Table15.C"/>
         <table:table-row table:style-name="Table15.1">
           <table:table-cell table:style-name="Table15.A1" office:value-type="string">
-            <text:p text:style-name="P16">Requirement</text:p>
+            <text:p text:style-name="P17">Requirement</text:p>
           </table:table-cell>
           <table:table-cell table:style-name="Table15.A1" office:value-type="string">
-            <text:p text:style-name="P16">Description</text:p>
+            <text:p text:style-name="P17">Description</text:p>
           </table:table-cell>
           <table:table-cell table:style-name="Table15.C1" office:value-type="string">
-            <text:p text:style-name="P16">Design Doc Reference</text:p>
+            <text:p text:style-name="P17">Design Doc Reference</text:p>
           </table:table-cell>
         </table:table-row>
         <table:table-row>
           <table:table-cell table:style-name="Table15.A2" office:value-type="string">
-            <text:p text:style-name="P17"/>
+            <text:p text:style-name="P18"/>
           </table:table-cell>
           <table:table-cell table:style-name="Table15.A2" office:value-type="string">
-            <text:p text:style-name="P17">need to be able to post jobs to the school</text:p>
+            <text:p text:style-name="P18">need to be able to post jobs to the school</text:p>
           </table:table-cell>
           <table:table-cell table:style-name="Table15.C2" office:value-type="string">
-            <text:p text:style-name="P17"/>
+            <text:p text:style-name="P18"/>
           </table:table-cell>
         </table:table-row>
         <table:table-row>
           <table:table-cell table:style-name="Table15.A2" office:value-type="string">
-            <text:p text:style-name="P17"/>
+            <text:p text:style-name="P18"/>
           </table:table-cell>
           <table:table-cell table:style-name="Table15.A2" office:value-type="string">
-            <text:p text:style-name="P17">this "employer" type posts can have more information</text:p>
+            <text:p text:style-name="P18">this "employer" type posts can have more information</text:p>
           </table:table-cell>
           <table:table-cell table:style-name="Table15.C2" office:value-type="string">
-            <text:p text:style-name="P17"/>
+            <text:p text:style-name="P18"/>
           </table:table-cell>
         </table:table-row>
         <table:table-row>
           <table:table-cell table:style-name="Table15.A2" office:value-type="string">
-            <text:p text:style-name="P17"/>
+            <text:p text:style-name="P18"/>
           </table:table-cell>
           <table:table-cell table:style-name="Table15.A2" office:value-type="string">
-            <text:p text:style-name="P17">last as long as 30 days? (TBD)</text:p>
+            <text:p text:style-name="P18">last as long as 30 days? (TBD)</text:p>
           </table:table-cell>
           <table:table-cell table:style-name="Table15.C2" office:value-type="string">
-            <text:p text:style-name="P17"/>
+            <text:p text:style-name="P18"/>
           </table:table-cell>
         </table:table-row>
         <table:table-row>
           <table:table-cell table:style-name="Table15.A2" office:value-type="string">
-            <text:p text:style-name="P17"/>
+            <text:p text:style-name="P18"/>
           </table:table-cell>
           <table:table-cell table:style-name="Table15.A2" office:value-type="string">
-            <text:p text:style-name="P17">payment model for the jobs? TODO: reference other classifieds like Uloop, craiglist</text:p>
+            <text:p text:style-name="P18">payment model for the jobs? TODO: reference other classifieds like Uloop, craiglist</text:p>
           </table:table-cell>
           <table:table-cell table:style-name="Table15.C2" office:value-type="string">
-            <text:p text:style-name="P17"/>
+            <text:p text:style-name="P18"/>
           </table:table-cell>
         </table:table-row>
         <table:table-row>
           <table:table-cell table:style-name="Table15.A2" office:value-type="string">
-            <text:p text:style-name="P17"/>
+            <text:p text:style-name="P18"/>
           </table:table-cell>
           <table:table-cell table:style-name="Table15.A2" office:value-type="string">
-            <text:p text:style-name="P17">this post will be a one time post in which an email will get sent to them where they can always go back to the ulink site and edit their post</text:p>
+            <text:p text:style-name="P18">this post will be a one time post in which an email will get sent to them where they can always go back to the ulink site and edit their post</text:p>
           </table:table-cell>
           <table:table-cell table:style-name="Table15.C2" office:value-type="string">
-            <text:p text:style-name="P17"/>
+            <text:p text:style-name="P18"/>
           </table:table-cell>
         </table:table-row>
         <table:table-row>
           <table:table-cell table:style-name="Table15.A2" office:value-type="string">
-            <text:p text:style-name="P17"/>
+            <text:p text:style-name="P18"/>
           </table:table-cell>
           <table:table-cell table:style-name="Table15.A2" office:value-type="string">
-            <text:p text:style-name="P17"/>
+            <text:p text:style-name="P18"/>
           </table:table-cell>
           <table:table-cell table:style-name="Table15.C2" office:value-type="string">
-            <text:p text:style-name="P17"/>
+            <text:p text:style-name="P18"/>
           </table:table-cell>
         </table:table-row>
         <table:table-row>
           <table:table-cell table:style-name="Table15.A2" office:value-type="string">
-            <text:p text:style-name="P17"/>
+            <text:p text:style-name="P18"/>
           </table:table-cell>
           <table:table-cell table:style-name="Table15.A2" office:value-type="string">
-            <text:p text:style-name="P17"/>
+            <text:p text:style-name="P18"/>
           </table:table-cell>
           <table:table-cell table:style-name="Table15.C2" office:value-type="string">
-            <text:p text:style-name="P17"/>
+            <text:p text:style-name="P18"/>
           </table:table-cell>
         </table:table-row>
         <table:table-row>
           <table:table-cell table:style-name="Table15.A2" office:value-type="string">
-            <text:p text:style-name="P17"/>
+            <text:p text:style-name="P18"/>
           </table:table-cell>
           <table:table-cell table:style-name="Table15.A2" office:value-type="string">
-            <text:p text:style-name="P17"/>
+            <text:p text:style-name="P18"/>
           </table:table-cell>
           <table:table-cell table:style-name="Table15.C2" office:value-type="string">
-            <text:p text:style-name="P17"/>
+            <text:p text:style-name="P18"/>
           </table:table-cell>
         </table:table-row>
         <table:table-row>
           <table:table-cell table:style-name="Table15.A2" office:value-type="string">
-            <text:p text:style-name="P17"/>
+            <text:p text:style-name="P18"/>
           </table:table-cell>
           <table:table-cell table:style-name="Table15.A2" office:value-type="string">
-            <text:p text:style-name="P17"/>
+            <text:p text:style-name="P18"/>
           </table:table-cell>
           <table:table-cell table:style-name="Table15.C2" office:value-type="string">
-            <text:p text:style-name="P17"/>
+            <text:p text:style-name="P18"/>
           </table:table-cell>
         </table:table-row>
         <table:table-row>
           <table:table-cell table:style-name="Table15.A2" office:value-type="string">
-            <text:p text:style-name="P17"/>
+            <text:p text:style-name="P18"/>
           </table:table-cell>
           <table:table-cell table:style-name="Table15.A2" office:value-type="string">
-            <text:p text:style-name="P17"/>
+            <text:p text:style-name="P18"/>
           </table:table-cell>
           <table:table-cell table:style-name="Table15.C2" office:value-type="string">
-            <text:p text:style-name="P17"/>
+            <text:p text:style-name="P18"/>
           </table:table-cell>
         </table:table-row>
         <table:table-row>
           <table:table-cell table:style-name="Table15.A2" office:value-type="string">
-            <text:p text:style-name="P17"/>
+            <text:p text:style-name="P18"/>
           </table:table-cell>
           <table:table-cell table:style-name="Table15.A2" office:value-type="string">
-            <text:p text:style-name="P17"/>
+            <text:p text:style-name="P18"/>
           </table:table-cell>
           <table:table-cell table:style-name="Table15.C2" office:value-type="string">
-            <text:p text:style-name="P17"/>
+            <text:p text:style-name="P18"/>
           </table:table-cell>
         </table:table-row>
       </table:table>
@@ -1762,159 +1734,159 @@
         uList Listing Requirements
       </text:p>
       <text:p text:style-name="P12"/>
-      <text:p text:style-name="P33">Requirements for any listing related activities in uList </text:p>
+      <text:p text:style-name="P14">Requirements for any listing related activities in uList </text:p>
       <table:table table:name="Table16" table:style-name="Table16">
         <table:table-column table:style-name="Table16.A"/>
         <table:table-column table:style-name="Table16.B"/>
         <table:table-column table:style-name="Table16.C"/>
         <table:table-row table:style-name="Table16.1">
           <table:table-cell table:style-name="Table16.A1" office:value-type="string">
-            <text:p text:style-name="P16">Requirement</text:p>
+            <text:p text:style-name="P17">Requirement</text:p>
           </table:table-cell>
           <table:table-cell table:style-name="Table16.A1" office:value-type="string">
-            <text:p text:style-name="P16">Description</text:p>
+            <text:p text:style-name="P17">Description</text:p>
           </table:table-cell>
           <table:table-cell table:style-name="Table16.C1" office:value-type="string">
-            <text:p text:style-name="P16">Design Doc Reference</text:p>
+            <text:p text:style-name="P17">Design Doc Reference</text:p>
           </table:table-cell>
         </table:table-row>
         <table:table-row>
           <table:table-cell table:style-name="Table16.A2" office:value-type="string">
-            <text:p text:style-name="P17"/>
+            <text:p text:style-name="P18"/>
           </table:table-cell>
           <table:table-cell table:style-name="Table16.A2" office:value-type="string">
-            <text:p text:style-name="P17">Highlight listings will be just like a regular post, but will show up in the headlined section (see Living Social "Escapes" for design)</text:p>
+            <text:p text:style-name="P18">Highlight listings will be just like a regular post, but will show up in the headlined section (see Living Social "Escapes" for design)</text:p>
           </table:table-cell>
           <table:table-cell table:style-name="Table16.C2" office:value-type="string">
-            <text:p text:style-name="P17"/>
+            <text:p text:style-name="P18"/>
           </table:table-cell>
         </table:table-row>
         <table:table-row>
           <table:table-cell table:style-name="Table16.A2" office:value-type="string">
-            <text:p text:style-name="P17"/>
+            <text:p text:style-name="P18"/>
           </table:table-cell>
           <table:table-cell table:style-name="Table16.A2" office:value-type="string">
-            <text:p text:style-name="P17">
+            <text:p text:style-name="P18">
               Highlight listings 
               <text:s/>
               can be for 1 or 3 days
             </text:p>
           </table:table-cell>
           <table:table-cell table:style-name="Table16.C2" office:value-type="string">
-            <text:p text:style-name="P17"/>
+            <text:p text:style-name="P18"/>
           </table:table-cell>
         </table:table-row>
         <table:table-row>
           <table:table-cell table:style-name="Table16.A2" office:value-type="string">
-            <text:p text:style-name="P17"/>
+            <text:p text:style-name="P18"/>
           </table:table-cell>
           <table:table-cell table:style-name="Table16.A2" office:value-type="string">
-            <text:p text:style-name="P17">Highlight listings once a post is initially created, it goes into active right away (real-time listing)</text:p>
+            <text:p text:style-name="P18">Highlight listings once a post is initially created, it goes into active right away (real-time listing)</text:p>
           </table:table-cell>
           <table:table-cell table:style-name="Table16.C2" office:value-type="string">
-            <text:p text:style-name="P17"/>
+            <text:p text:style-name="P18"/>
           </table:table-cell>
         </table:table-row>
         <table:table-row>
           <table:table-cell table:style-name="Table16.A2" office:value-type="string">
-            <text:p text:style-name="P17"/>
+            <text:p text:style-name="P18"/>
           </table:table-cell>
           <table:table-cell table:style-name="Table16.A2" office:value-type="string">
-            <text:p text:style-name="P17">Highlight listings need to be able to be "Flagged? or some other more intuitive langauage" by any public user of the application</text:p>
+            <text:p text:style-name="P18">Highlight listings need to be able to be "Flagged? or some other more intuitive langauage" by any public user of the application</text:p>
           </table:table-cell>
           <table:table-cell table:style-name="Table16.C2" office:value-type="string">
-            <text:p text:style-name="P17"/>
+            <text:p text:style-name="P18"/>
           </table:table-cell>
         </table:table-row>
         <table:table-row>
           <table:table-cell table:style-name="Table16.A2" office:value-type="string">
-            <text:p text:style-name="P17"/>
+            <text:p text:style-name="P18"/>
           </table:table-cell>
           <table:table-cell table:style-name="Table16.A2" office:value-type="string">
-            <text:p text:style-name="P17">Highlight listings If posting has no picture, we should have a default image (but it should not be very strong) so that the posts' information is clearly visible</text:p>
+            <text:p text:style-name="P18">Highlight listings If posting has no picture, we should have a default image (but it should not be very strong) so that the posts' information is clearly visible</text:p>
           </table:table-cell>
           <table:table-cell table:style-name="Table16.C2" office:value-type="string">
-            <text:p text:style-name="P17"/>
+            <text:p text:style-name="P18"/>
           </table:table-cell>
         </table:table-row>
         <table:table-row>
           <table:table-cell table:style-name="Table16.A2" office:value-type="string">
-            <text:p text:style-name="P17"/>
+            <text:p text:style-name="P18"/>
           </table:table-cell>
           <table:table-cell table:style-name="Table16.A2" office:value-type="string">
-            <text:p text:style-name="P17">Strong listings will be with the regular listings, but visually will have the following features:</text:p>
-            <text:p text:style-name="P17">
+            <text:p text:style-name="P18">Strong listings will be with the regular listings, but visually will have the following features:</text:p>
+            <text:p text:style-name="P18">
               <text:tab/>
               - taller height size (compared to regular posts)
             </text:p>
-            <text:p text:style-name="P17">
+            <text:p text:style-name="P18">
               <text:tab/>
               - Bolded Title
             </text:p>
-            <text:p text:style-name="P17">
+            <text:p text:style-name="P18">
               <text:tab/>
               - Image in post row (if available)
             </text:p>
           </table:table-cell>
           <table:table-cell table:style-name="Table16.C2" office:value-type="string">
-            <text:p text:style-name="P17"/>
+            <text:p text:style-name="P18"/>
           </table:table-cell>
         </table:table-row>
         <table:table-row>
           <table:table-cell table:style-name="Table16.A2" office:value-type="string">
-            <text:p text:style-name="P17"/>
+            <text:p text:style-name="P18"/>
           </table:table-cell>
           <table:table-cell table:style-name="Table16.A2" office:value-type="string">
-            <text:p text:style-name="P17"/>
+            <text:p text:style-name="P18"/>
           </table:table-cell>
           <table:table-cell table:style-name="Table16.C2" office:value-type="string">
-            <text:p text:style-name="P17"/>
+            <text:p text:style-name="P18"/>
           </table:table-cell>
         </table:table-row>
         <table:table-row>
           <table:table-cell table:style-name="Table16.A2" office:value-type="string">
-            <text:p text:style-name="P17"/>
+            <text:p text:style-name="P18"/>
           </table:table-cell>
           <table:table-cell table:style-name="Table16.A2" office:value-type="string">
-            <text:p text:style-name="P17">
+            <text:p text:style-name="P18">
               <text:s/>
             </text:p>
           </table:table-cell>
           <table:table-cell table:style-name="Table16.C2" office:value-type="string">
-            <text:p text:style-name="P17"/>
+            <text:p text:style-name="P18"/>
           </table:table-cell>
         </table:table-row>
         <table:table-row>
           <table:table-cell table:style-name="Table16.A2" office:value-type="string">
-            <text:p text:style-name="P17"/>
+            <text:p text:style-name="P18"/>
           </table:table-cell>
           <table:table-cell table:style-name="Table16.A2" office:value-type="string">
-            <text:p text:style-name="P17"/>
+            <text:p text:style-name="P18"/>
           </table:table-cell>
           <table:table-cell table:style-name="Table16.C2" office:value-type="string">
-            <text:p text:style-name="P17"/>
+            <text:p text:style-name="P18"/>
           </table:table-cell>
         </table:table-row>
         <table:table-row>
           <table:table-cell table:style-name="Table16.A2" office:value-type="string">
-            <text:p text:style-name="P17"/>
+            <text:p text:style-name="P18"/>
           </table:table-cell>
           <table:table-cell table:style-name="Table16.A2" office:value-type="string">
-            <text:p text:style-name="P17"/>
+            <text:p text:style-name="P18"/>
           </table:table-cell>
           <table:table-cell table:style-name="Table16.C2" office:value-type="string">
-            <text:p text:style-name="P17"/>
+            <text:p text:style-name="P18"/>
           </table:table-cell>
         </table:table-row>
         <table:table-row>
           <table:table-cell table:style-name="Table16.A2" office:value-type="string">
-            <text:p text:style-name="P17"/>
+            <text:p text:style-name="P18"/>
           </table:table-cell>
           <table:table-cell table:style-name="Table16.A2" office:value-type="string">
-            <text:p text:style-name="P17"/>
+            <text:p text:style-name="P18"/>
           </table:table-cell>
           <table:table-cell table:style-name="Table16.C2" office:value-type="string">
-            <text:p text:style-name="P17"/>
+            <text:p text:style-name="P18"/>
           </table:table-cell>
         </table:table-row>
       </table:table>
@@ -1928,151 +1900,151 @@
         uList General Requirements
       </text:p>
       <text:p text:style-name="P12"/>
-      <text:p text:style-name="P33">Requirements for any general uList </text:p>
+      <text:p text:style-name="P14">Requirements for any general uList </text:p>
       <table:table table:name="Table17" table:style-name="Table17">
         <table:table-column table:style-name="Table17.A"/>
         <table:table-column table:style-name="Table17.B"/>
         <table:table-column table:style-name="Table17.C"/>
         <table:table-row table:style-name="Table17.1">
           <table:table-cell table:style-name="Table17.A1" office:value-type="string">
-            <text:p text:style-name="P16">Requirement</text:p>
+            <text:p text:style-name="P17">Requirement</text:p>
           </table:table-cell>
           <table:table-cell table:style-name="Table17.A1" office:value-type="string">
-            <text:p text:style-name="P16">Description</text:p>
+            <text:p text:style-name="P17">Description</text:p>
           </table:table-cell>
           <table:table-cell table:style-name="Table17.C1" office:value-type="string">
-            <text:p text:style-name="P16">Design Doc Reference</text:p>
+            <text:p text:style-name="P17">Design Doc Reference</text:p>
           </table:table-cell>
         </table:table-row>
         <table:table-row>
           <table:table-cell table:style-name="Table17.A2" office:value-type="string">
-            <text:p text:style-name="P17"/>
+            <text:p text:style-name="P18"/>
           </table:table-cell>
           <table:table-cell table:style-name="Table17.A2" office:value-type="string">
-            <text:p text:style-name="P17">Payments for all "add-ons", the user must pay via a technology (Paypal)(Dowalla)(Amazon)</text:p>
+            <text:p text:style-name="P18">Payments for all "add-ons", the user must pay via a technology (Paypal)(Dowalla)(Amazon)</text:p>
           </table:table-cell>
           <table:table-cell table:style-name="Table17.C2" office:value-type="string">
-            <text:p text:style-name="P17"/>
+            <text:p text:style-name="P18"/>
           </table:table-cell>
         </table:table-row>
         <table:table-row>
           <table:table-cell table:style-name="Table17.A2" office:value-type="string">
-            <text:p text:style-name="P17"/>
+            <text:p text:style-name="P18"/>
           </table:table-cell>
           <table:table-cell table:style-name="Table17.A2" office:value-type="string">
-            <text:p text:style-name="P17">
+            <text:p text:style-name="P18">
               We should have a pricing table that has costs for headlining and strong listing per school. 
               <text:s/>
               (TBD)
             </text:p>
           </table:table-cell>
           <table:table-cell table:style-name="Table17.C2" office:value-type="string">
-            <text:p text:style-name="P17"/>
+            <text:p text:style-name="P18"/>
           </table:table-cell>
         </table:table-row>
         <table:table-row>
           <table:table-cell table:style-name="Table17.A2" office:value-type="string">
-            <text:p text:style-name="P17"/>
+            <text:p text:style-name="P18"/>
           </table:table-cell>
           <table:table-cell table:style-name="Table17.A2" office:value-type="string">
-            <text:p text:style-name="P17">Algorithms should determine weekly prices for pricing system (TBD)</text:p>
-            <text:p text:style-name="P17">-based on number of headlines and strongs vs. number of postings we get per (week at first) </text:p>
-            <text:p text:style-name="P17">-prices should also have the ability overriden so that we can force a price and keep it that way (a flag on the table)</text:p>
+            <text:p text:style-name="P18">Algorithms should determine weekly prices for pricing system (TBD)</text:p>
+            <text:p text:style-name="P18">-based on number of headlines and strongs vs. number of postings we get per (week at first) </text:p>
+            <text:p text:style-name="P18">-prices should also have the ability overriden so that we can force a price and keep it that way (a flag on the table)</text:p>
           </table:table-cell>
           <table:table-cell table:style-name="Table17.C2" office:value-type="string">
-            <text:p text:style-name="P17"/>
+            <text:p text:style-name="P18"/>
           </table:table-cell>
         </table:table-row>
         <table:table-row>
           <table:table-cell table:style-name="Table17.A2" office:value-type="string">
-            <text:p text:style-name="P17"/>
+            <text:p text:style-name="P18"/>
           </table:table-cell>
           <table:table-cell table:style-name="Table17.A2" office:value-type="string">
-            <text:p text:style-name="P17">Map View - Google Maps will have all the categories available, and when clicked, all the posts with locations will show up (for the clicked category)</text:p>
+            <text:p text:style-name="P18">Map View - Google Maps will have all the categories available, and when clicked, all the posts with locations will show up (for the clicked category)</text:p>
           </table:table-cell>
           <table:table-cell table:style-name="Table17.C2" office:value-type="string">
-            <text:p text:style-name="P17"/>
+            <text:p text:style-name="P18"/>
           </table:table-cell>
         </table:table-row>
         <table:table-row>
           <table:table-cell table:style-name="Table17.A2" office:value-type="string">
-            <text:p text:style-name="P17"/>
+            <text:p text:style-name="P18"/>
           </table:table-cell>
           <table:table-cell table:style-name="Table17.A2" office:value-type="string">
-            <text:p text:style-name="P17">Map View - A marker will have basic information like a thumbnail pic (if available), and the title</text:p>
+            <text:p text:style-name="P18">Map View - A marker will have basic information like a thumbnail pic (if available), and the title</text:p>
           </table:table-cell>
           <table:table-cell table:style-name="Table17.C2" office:value-type="string">
-            <text:p text:style-name="P17"/>
+            <text:p text:style-name="P18"/>
           </table:table-cell>
         </table:table-row>
         <table:table-row>
           <table:table-cell table:style-name="Table17.A2" office:value-type="string">
-            <text:p text:style-name="P17"/>
+            <text:p text:style-name="P18"/>
           </table:table-cell>
           <table:table-cell table:style-name="Table17.A2" office:value-type="string">
-            <text:p text:style-name="P17">Searching -should be by category, and search against tag</text:p>
+            <text:p text:style-name="P18">Searching -should be by category, and search against tag</text:p>
           </table:table-cell>
           <table:table-cell table:style-name="Table17.C2" office:value-type="string">
-            <text:p text:style-name="P17"/>
+            <text:p text:style-name="P18"/>
           </table:table-cell>
         </table:table-row>
         <table:table-row>
           <table:table-cell table:style-name="Table17.A2" office:value-type="string">
-            <text:p text:style-name="P17"/>
+            <text:p text:style-name="P18"/>
           </table:table-cell>
           <table:table-cell table:style-name="Table17.A2" office:value-type="string">
-            <text:p text:style-name="P17">
+            <text:p text:style-name="P18">
               Categories will be clean, precise, distinct and tailored to a 
               <text:soft-page-break/>
               college/university community
             </text:p>
           </table:table-cell>
           <table:table-cell table:style-name="Table17.C2" office:value-type="string">
-            <text:p text:style-name="P17"/>
+            <text:p text:style-name="P18"/>
           </table:table-cell>
         </table:table-row>
         <table:table-row>
           <table:table-cell table:style-name="Table17.A2" office:value-type="string">
-            <text:p text:style-name="P17"/>
+            <text:p text:style-name="P18"/>
           </table:table-cell>
           <table:table-cell table:style-name="Table17.A2" office:value-type="string">
-            <text:p text:style-name="P17"/>
+            <text:p text:style-name="P18"/>
           </table:table-cell>
           <table:table-cell table:style-name="Table17.C2" office:value-type="string">
-            <text:p text:style-name="P17"/>
+            <text:p text:style-name="P18"/>
           </table:table-cell>
         </table:table-row>
         <table:table-row>
           <table:table-cell table:style-name="Table17.A2" office:value-type="string">
-            <text:p text:style-name="P17"/>
+            <text:p text:style-name="P18"/>
           </table:table-cell>
           <table:table-cell table:style-name="Table17.A2" office:value-type="string">
-            <text:p text:style-name="P17"/>
+            <text:p text:style-name="P18"/>
           </table:table-cell>
           <table:table-cell table:style-name="Table17.C2" office:value-type="string">
-            <text:p text:style-name="P17"/>
+            <text:p text:style-name="P18"/>
           </table:table-cell>
         </table:table-row>
         <table:table-row>
           <table:table-cell table:style-name="Table17.A2" office:value-type="string">
-            <text:p text:style-name="P17"/>
+            <text:p text:style-name="P18"/>
           </table:table-cell>
           <table:table-cell table:style-name="Table17.A2" office:value-type="string">
-            <text:p text:style-name="P17"/>
+            <text:p text:style-name="P18"/>
           </table:table-cell>
           <table:table-cell table:style-name="Table17.C2" office:value-type="string">
-            <text:p text:style-name="P17"/>
+            <text:p text:style-name="P18"/>
           </table:table-cell>
         </table:table-row>
         <table:table-row>
           <table:table-cell table:style-name="Table17.A2" office:value-type="string">
-            <text:p text:style-name="P17"/>
+            <text:p text:style-name="P18"/>
           </table:table-cell>
           <table:table-cell table:style-name="Table17.A2" office:value-type="string">
-            <text:p text:style-name="P17"/>
+            <text:p text:style-name="P18"/>
           </table:table-cell>
           <table:table-cell table:style-name="Table17.C2" office:value-type="string">
-            <text:p text:style-name="P17"/>
+            <text:p text:style-name="P18"/>
           </table:table-cell>
         </table:table-row>
       </table:table>
@@ -2096,12 +2068,12 @@
   <office:meta>
     <meta:initial-creator>Christopher Cerwinski</meta:initial-creator>
     <meta:creation-date>2013-04-08T19:53:12</meta:creation-date>
-    <dc:date>2013-04-09T22:37:22</dc:date>
+    <dc:date>2013-04-09T23:31:36</dc:date>
     <dc:creator>Christopher Cerwinski</dc:creator>
-    <meta:editing-duration>PT04H31M19S</meta:editing-duration>
-    <meta:editing-cycles>39</meta:editing-cycles>
+    <meta:editing-duration>PT04H33M26S</meta:editing-duration>
+    <meta:editing-cycles>40</meta:editing-cycles>
     <meta:generator>OpenOffice.org/3.2$Unix OpenOffice.org_project/320m12$Build-9483</meta:generator>
-    <meta:document-statistic meta:table-count="18" meta:image-count="3" meta:object-count="0" meta:page-count="11" meta:paragraph-count="175" meta:word-count="1500" meta:character-count="9293"/>
+    <meta:document-statistic meta:table-count="18" meta:image-count="4" meta:object-count="0" meta:page-count="11" meta:paragraph-count="175" meta:word-count="1501" meta:character-count="9303"/>
   </office:meta>
 </office:document-meta>
 </file>
@@ -2110,21 +2082,21 @@
 <office:document-settings xmlns:office="urn:oasis:names:tc:opendocument:xmlns:office:1.0" xmlns:xlink="http://www.w3.org/1999/xlink" xmlns:config="urn:oasis:names:tc:opendocument:xmlns:config:1.0" xmlns:ooo="http://openoffice.org/2004/office" office:version="1.2">
   <office:settings>
     <config:config-item-set config:name="ooo:view-settings">
-      <config:config-item config:name="ViewAreaTop" config:type="int">25508</config:config-item>
+      <config:config-item config:name="ViewAreaTop" config:type="int">3912</config:config-item>
       <config:config-item config:name="ViewAreaLeft" config:type="int">0</config:config-item>
       <config:config-item config:name="ViewAreaWidth" config:type="int">24164</config:config-item>
-      <config:config-item config:name="ViewAreaHeight" config:type="int">11910</config:config-item>
+      <config:config-item config:name="ViewAreaHeight" config:type="int">11908</config:config-item>
       <config:config-item config:name="ShowRedlineChanges" config:type="boolean">true</config:config-item>
       <config:config-item config:name="InBrowseMode" config:type="boolean">false</config:config-item>
       <config:config-item-map-indexed config:name="Views">
         <config:config-item-map-entry>
           <config:config-item config:name="ViewId" config:type="string">view2</config:config-item>
           <config:config-item config:name="ViewLeft" config:type="int">3286</config:config-item>
-          <config:config-item config:name="ViewTop" config:type="int">34080</config:config-item>
+          <config:config-item config:name="ViewTop" config:type="int">12058</config:config-item>
           <config:config-item config:name="VisibleLeft" config:type="int">0</config:config-item>
-          <config:config-item config:name="VisibleTop" config:type="int">25508</config:config-item>
+          <config:config-item config:name="VisibleTop" config:type="int">3912</config:config-item>
           <config:config-item config:name="VisibleRight" config:type="int">24162</config:config-item>
-          <config:config-item config:name="VisibleBottom" config:type="int">37416</config:config-item>
+          <config:config-item config:name="VisibleBottom" config:type="int">15819</config:config-item>
           <config:config-item config:name="ZoomType" config:type="short">0</config:config-item>
           <config:config-item config:name="ViewLayoutColumns" config:type="short">0</config:config-item>
           <config:config-item config:name="ViewLayoutBookMode" config:type="boolean">false</config:config-item>
@@ -2387,7 +2359,7 @@
         <text:p text:style-name="MP2">
           uLink Inc.
           <text:tab/>
-          <text:page-number text:select-page="current">2</text:page-number>
+          <text:page-number text:select-page="current">11</text:page-number>
           <text:tab/>
           uList
         </text:p>

</xml_diff>

<commit_message>
Updated the initial design document with mobile screenshots.
</commit_message>
<xml_diff>
--- a/uList Design Doc v1.docx
+++ b/uList Design Doc v1.docx
@@ -3,37 +3,39 @@
 </file>
 
 <file path=META-INF/manifest.xml><?xml version="1.0" encoding="utf-8"?>
-<manifest:manifest xmlns:manifest="urn:oasis:names:tc:opendocument:xmlns:manifest:1.0">
+<manifest:manifest xmlns:manifest="urn:oasis:names:tc:opendocument:xmlns:manifest:1.0" manifest:version="1.2">
   <manifest:file-entry manifest:media-type="application/vnd.oasis.opendocument.text" manifest:version="1.2" manifest:full-path="/"/>
-  <manifest:file-entry manifest:media-type="" manifest:full-path="Configurations2/statusbar/"/>
   <manifest:file-entry manifest:media-type="" manifest:full-path="Configurations2/accelerator/current.xml"/>
-  <manifest:file-entry manifest:media-type="" manifest:full-path="Configurations2/accelerator/"/>
-  <manifest:file-entry manifest:media-type="" manifest:full-path="Configurations2/floater/"/>
-  <manifest:file-entry manifest:media-type="" manifest:full-path="Configurations2/popupmenu/"/>
-  <manifest:file-entry manifest:media-type="" manifest:full-path="Configurations2/progressbar/"/>
-  <manifest:file-entry manifest:media-type="" manifest:full-path="Configurations2/menubar/"/>
-  <manifest:file-entry manifest:media-type="" manifest:full-path="Configurations2/toolbar/"/>
-  <manifest:file-entry manifest:media-type="" manifest:full-path="Configurations2/images/Bitmaps/"/>
-  <manifest:file-entry manifest:media-type="" manifest:full-path="Configurations2/images/"/>
   <manifest:file-entry manifest:media-type="application/vnd.sun.xml.ui.configuration" manifest:full-path="Configurations2/"/>
-  <manifest:file-entry manifest:media-type="image/jpeg" manifest:full-path="Pictures/100000000000025900000079FB54F2B5.jpg"/>
+  <manifest:file-entry manifest:media-type="image/png" manifest:full-path="Pictures/100000000000028000000470B46A27CB.png"/>
+  <manifest:file-entry manifest:media-type="image/png" manifest:full-path="Pictures/100000000000028000000470BFE245C7.png"/>
+  <manifest:file-entry manifest:media-type="image/png" manifest:full-path="Pictures/10000000000002800000047025460841.png"/>
+  <manifest:file-entry manifest:media-type="image/jpeg" manifest:full-path="Pictures/1000000000000259000000793F2B5F5E.jpg"/>
+  <manifest:file-entry manifest:media-type="image/png" manifest:full-path="Pictures/1000000000000280000004704D424936.png"/>
+  <manifest:file-entry manifest:media-type="image/png" manifest:full-path="Pictures/1000000000000280000004709545229C.png"/>
+  <manifest:file-entry manifest:media-type="image/png" manifest:full-path="Pictures/10000000000002800000047034ABADCF.png"/>
   <manifest:file-entry manifest:media-type="image/png" manifest:full-path="Pictures/100000000000007200000072DFF0B5FE.png"/>
-  <manifest:file-entry manifest:media-type="image/jpeg" manifest:full-path="Pictures/10000000000002B2000001E8D22B7FF0.jpg"/>
-  <manifest:file-entry manifest:media-type="image/jpeg" manifest:full-path="Pictures/100000000000026D00000147C001DA27.jpg"/>
-  <manifest:file-entry manifest:media-type="" manifest:full-path="Pictures/"/>
+  <manifest:file-entry manifest:media-type="image/png" manifest:full-path="Pictures/1000000000000280000004702F18ED8F.png"/>
+  <manifest:file-entry manifest:media-type="image/jpeg" manifest:full-path="Pictures/100000000000026D00000147F6CCA689.jpg"/>
+  <manifest:file-entry manifest:media-type="image/jpeg" manifest:full-path="Pictures/10000000000002B2000001E820F265F7.jpg"/>
+  <manifest:file-entry manifest:media-type="image/png" manifest:full-path="Pictures/10000000000002800000047063B13C24.png"/>
+  <manifest:file-entry manifest:media-type="image/png" manifest:full-path="Pictures/1000000000000280000004707C3ABC75.png"/>
+  <manifest:file-entry manifest:media-type="image/png" manifest:full-path="Pictures/100000000000028000000470A68220F3.png"/>
+  <manifest:file-entry manifest:media-type="image/png" manifest:full-path="Pictures/100000000000028000000470FE76F57C.png"/>
+  <manifest:file-entry manifest:media-type="image/png" manifest:full-path="Pictures/10000000000002800000047034E4D3AB.png"/>
+  <manifest:file-entry manifest:media-type="image/png" manifest:full-path="Pictures/1000000000000280000004708C23B7A8.png"/>
   <manifest:file-entry manifest:media-type="application/binary" manifest:full-path="layout-cache"/>
   <manifest:file-entry manifest:media-type="text/xml" manifest:full-path="content.xml"/>
   <manifest:file-entry manifest:media-type="application/rdf+xml" manifest:full-path="manifest.rdf"/>
   <manifest:file-entry manifest:media-type="text/xml" manifest:full-path="styles.xml"/>
   <manifest:file-entry manifest:media-type="text/xml" manifest:full-path="meta.xml"/>
   <manifest:file-entry manifest:media-type="" manifest:full-path="Thumbnails/thumbnail.png"/>
-  <manifest:file-entry manifest:media-type="" manifest:full-path="Thumbnails/"/>
   <manifest:file-entry manifest:media-type="text/xml" manifest:full-path="settings.xml"/>
 </manifest:manifest>
 </file>
 
 <file path=content.xml><?xml version="1.0" encoding="utf-8"?>
-<office:document-content xmlns:office="urn:oasis:names:tc:opendocument:xmlns:office:1.0" xmlns:style="urn:oasis:names:tc:opendocument:xmlns:style:1.0" xmlns:text="urn:oasis:names:tc:opendocument:xmlns:text:1.0" xmlns:table="urn:oasis:names:tc:opendocument:xmlns:table:1.0" xmlns:draw="urn:oasis:names:tc:opendocument:xmlns:drawing:1.0" xmlns:fo="urn:oasis:names:tc:opendocument:xmlns:xsl-fo-compatible:1.0" xmlns:xlink="http://www.w3.org/1999/xlink" xmlns:dc="http://purl.org/dc/elements/1.1/" xmlns:meta="urn:oasis:names:tc:opendocument:xmlns:meta:1.0" xmlns:number="urn:oasis:names:tc:opendocument:xmlns:datastyle:1.0" xmlns:svg="urn:oasis:names:tc:opendocument:xmlns:svg-compatible:1.0" xmlns:chart="urn:oasis:names:tc:opendocument:xmlns:chart:1.0" xmlns:dr3d="urn:oasis:names:tc:opendocument:xmlns:dr3d:1.0" xmlns:math="http://www.w3.org/1998/Math/MathML" xmlns:form="urn:oasis:names:tc:opendocument:xmlns:form:1.0" xmlns:script="urn:oasis:names:tc:opendocument:xmlns:script:1.0" xmlns:ooo="http://openoffice.org/2004/office" xmlns:ooow="http://openoffice.org/2004/writer" xmlns:oooc="http://openoffice.org/2004/calc" xmlns:dom="http://www.w3.org/2001/xml-events" xmlns:xforms="http://www.w3.org/2002/xforms" xmlns:xsd="http://www.w3.org/2001/XMLSchema" xmlns:xsi="http://www.w3.org/2001/XMLSchema-instance" xmlns:rpt="http://openoffice.org/2005/report" xmlns:of="urn:oasis:names:tc:opendocument:xmlns:of:1.2" xmlns:xhtml="http://www.w3.org/1999/xhtml" xmlns:grddl="http://www.w3.org/2003/g/data-view#" xmlns:field="urn:openoffice:names:experimental:ooo-ms-interop:xmlns:field:1.0" office:version="1.2" grddl:transformation="http://docs.oasis-open.org/office/1.2/xslt/odf2rdf.xsl">
+<office:document-content xmlns:office="urn:oasis:names:tc:opendocument:xmlns:office:1.0" xmlns:style="urn:oasis:names:tc:opendocument:xmlns:style:1.0" xmlns:text="urn:oasis:names:tc:opendocument:xmlns:text:1.0" xmlns:table="urn:oasis:names:tc:opendocument:xmlns:table:1.0" xmlns:draw="urn:oasis:names:tc:opendocument:xmlns:drawing:1.0" xmlns:fo="urn:oasis:names:tc:opendocument:xmlns:xsl-fo-compatible:1.0" xmlns:xlink="http://www.w3.org/1999/xlink" xmlns:dc="http://purl.org/dc/elements/1.1/" xmlns:meta="urn:oasis:names:tc:opendocument:xmlns:meta:1.0" xmlns:number="urn:oasis:names:tc:opendocument:xmlns:datastyle:1.0" xmlns:svg="urn:oasis:names:tc:opendocument:xmlns:svg-compatible:1.0" xmlns:chart="urn:oasis:names:tc:opendocument:xmlns:chart:1.0" xmlns:dr3d="urn:oasis:names:tc:opendocument:xmlns:dr3d:1.0" xmlns:math="http://www.w3.org/1998/Math/MathML" xmlns:form="urn:oasis:names:tc:opendocument:xmlns:form:1.0" xmlns:script="urn:oasis:names:tc:opendocument:xmlns:script:1.0" xmlns:ooo="http://openoffice.org/2004/office" xmlns:ooow="http://openoffice.org/2004/writer" xmlns:oooc="http://openoffice.org/2004/calc" xmlns:dom="http://www.w3.org/2001/xml-events" xmlns:xforms="http://www.w3.org/2002/xforms" xmlns:xsd="http://www.w3.org/2001/XMLSchema" xmlns:xsi="http://www.w3.org/2001/XMLSchema-instance" xmlns:rpt="http://openoffice.org/2005/report" xmlns:of="urn:oasis:names:tc:opendocument:xmlns:of:1.2" xmlns:xhtml="http://www.w3.org/1999/xhtml" xmlns:grddl="http://www.w3.org/2003/g/data-view#" xmlns:tableooo="http://openoffice.org/2009/table" xmlns:field="urn:openoffice:names:experimental:ooo-ms-interop:xmlns:field:1.0" office:version="1.2">
   <office:scripts/>
   <office:font-face-decls>
     <style:font-face style:name="Tahoma1" svg:font-family="Tahoma"/>
@@ -421,47 +423,65 @@
     <style:style style:name="Table17.C2" style:family="table-cell">
       <style:table-cell-properties fo:padding="0.0382in" fo:border-left="0.0007in solid #000000" fo:border-right="0.0007in solid #000000" fo:border-top="none" fo:border-bottom="0.0007in solid #000000"/>
     </style:style>
+    <style:style style:name="Table19" style:family="table">
+      <style:table-properties style:width="6.9299in" fo:margin-left="0in" fo:margin-right="-0.0049in" table:align="margins"/>
+    </style:style>
+    <style:style style:name="Table19.A" style:family="table-column">
+      <style:table-column-properties style:column-width="1.1889in" style:rel-column-width="1712*"/>
+    </style:style>
+    <style:style style:name="Table19.B" style:family="table-column">
+      <style:table-column-properties style:column-width="5.741in" style:rel-column-width="8267*"/>
+    </style:style>
+    <style:style style:name="Table19.A1" style:family="table-cell">
+      <style:table-cell-properties fo:padding="0.0382in" fo:border="0.0007in solid #000000"/>
+    </style:style>
+    <style:style style:name="Table19.A2" style:family="table-cell">
+      <style:table-cell-properties fo:padding="0.0382in" fo:border-left="0.0007in solid #000000" fo:border-right="none" fo:border-top="none" fo:border-bottom="0.0007in solid #000000"/>
+    </style:style>
+    <style:style style:name="Table19.B2" style:family="table-cell">
+      <style:table-cell-properties fo:padding="0.0382in" fo:border-left="0.0007in solid #000000" fo:border-right="0.0007in solid #000000" fo:border-top="none" fo:border-bottom="0.0007in solid #000000"/>
+    </style:style>
     <style:style style:name="P1" style:family="paragraph" style:parent-style-name="Header">
-      <style:text-properties fo:font-size="8pt" style:font-size-asian="8pt" style:font-size-complex="8pt"/>
-    </style:style>
-    <style:style style:name="P2" style:family="paragraph" style:parent-style-name="Header">
       <style:text-properties fo:font-size="9pt" style:font-size-asian="9pt" style:font-size-complex="9pt"/>
     </style:style>
+    <style:style style:name="P2" style:family="paragraph" style:parent-style-name="Standard">
+      <style:text-properties fo:color="#000080" style:font-name="Arial" fo:font-size="20pt" style:font-size-asian="20pt" style:font-size-complex="20pt"/>
+    </style:style>
     <style:style style:name="P3" style:family="paragraph" style:parent-style-name="Standard">
-      <style:text-properties fo:color="#000080" style:font-name="Arial" fo:font-size="20pt" style:font-size-asian="20pt" style:font-size-complex="20pt"/>
+      <style:text-properties fo:color="#000080" style:font-name="Arial Rounded MT Bold" fo:font-size="16pt" style:font-size-asian="16pt" style:font-size-complex="16pt"/>
     </style:style>
     <style:style style:name="P4" style:family="paragraph" style:parent-style-name="Standard">
-      <style:text-properties fo:color="#000080" style:font-name="Arial Rounded MT Bold" fo:font-size="16pt" style:font-size-asian="16pt" style:font-size-complex="16pt"/>
+      <style:text-properties fo:color="#000080" style:font-name="Arial Rounded MT Bold" fo:font-size="10pt" style:font-size-asian="10pt" style:font-size-complex="10pt"/>
     </style:style>
     <style:style style:name="P5" style:family="paragraph" style:parent-style-name="Standard">
-      <style:text-properties fo:color="#000080" style:font-name="Arial Rounded MT Bold" fo:font-size="10pt" style:font-size-asian="10pt" style:font-size-complex="10pt"/>
+      <style:text-properties fo:color="#000000" style:font-name="Arial"/>
     </style:style>
     <style:style style:name="P6" style:family="paragraph" style:parent-style-name="Standard">
-      <style:text-properties fo:color="#000000" style:font-name="Arial"/>
+      <style:text-properties fo:color="#000000" style:font-name="Arial" fo:font-size="10pt" style:font-size-asian="10pt" style:font-size-complex="10pt"/>
     </style:style>
     <style:style style:name="P7" style:family="paragraph" style:parent-style-name="Standard">
-      <style:text-properties fo:color="#000000" style:font-name="Arial" fo:font-size="10pt" style:font-size-asian="10pt" style:font-size-complex="10pt"/>
+      <style:text-properties fo:color="#000000" style:font-name="Arial" fo:font-size="10pt" fo:font-weight="bold" style:font-size-asian="10pt" style:font-weight-asian="bold" style:font-size-complex="10pt" style:font-weight-complex="bold"/>
     </style:style>
     <style:style style:name="P8" style:family="paragraph" style:parent-style-name="Standard">
-      <style:text-properties fo:color="#000000" style:font-name="Arial" fo:font-size="10pt" fo:font-weight="bold" style:font-size-asian="10pt" style:font-weight-asian="bold" style:font-size-complex="10pt" style:font-weight-complex="bold"/>
+      <style:text-properties fo:color="#000000" style:font-name="Arial" fo:font-size="10pt" fo:font-style="italic" style:font-size-asian="10pt" style:font-style-asian="italic" style:font-size-complex="10pt" style:font-style-complex="italic"/>
     </style:style>
     <style:style style:name="P9" style:family="paragraph" style:parent-style-name="Standard">
-      <style:text-properties fo:color="#000000" style:font-name="Arial" fo:font-size="10pt" fo:font-style="italic" style:font-size-asian="10pt" style:font-style-asian="italic" style:font-size-complex="10pt" style:font-style-complex="italic"/>
+      <style:text-properties fo:color="#000000" style:font-name="Arial" fo:font-size="10pt" fo:font-style="normal" style:font-size-asian="10pt" style:font-style-asian="normal" style:font-size-complex="10pt" style:font-style-complex="normal"/>
     </style:style>
     <style:style style:name="P10" style:family="paragraph" style:parent-style-name="Standard">
-      <style:text-properties fo:color="#000000" style:font-name="Arial" fo:font-size="10pt" fo:font-style="normal" style:font-size-asian="10pt" style:font-style-asian="normal" style:font-size-complex="10pt" style:font-style-complex="normal"/>
+      <style:text-properties fo:color="#000000" style:font-name="Arial" fo:font-size="10pt" fo:font-weight="normal" style:font-size-asian="10pt" style:font-weight-asian="normal" style:font-size-complex="10pt" style:font-weight-complex="normal"/>
     </style:style>
     <style:style style:name="P11" style:family="paragraph" style:parent-style-name="Standard">
-      <style:text-properties fo:color="#000000" style:font-name="Arial" fo:font-size="10pt" fo:font-weight="normal" style:font-size-asian="10pt" style:font-weight-asian="normal" style:font-size-complex="10pt" style:font-weight-complex="normal"/>
+      <style:text-properties fo:color="#000000" style:font-name="Arial" fo:font-size="12pt" style:font-size-asian="12pt" style:font-size-complex="12pt"/>
     </style:style>
     <style:style style:name="P12" style:family="paragraph" style:parent-style-name="Standard">
-      <style:text-properties fo:color="#000000" style:font-name="Arial" fo:font-size="12pt" style:font-size-asian="12pt" style:font-size-complex="12pt"/>
+      <style:text-properties fo:color="#000000" style:font-name="Arial" fo:font-size="12pt" fo:font-style="normal" style:font-size-asian="12pt" style:font-style-asian="normal" style:font-size-complex="12pt" style:font-style-complex="normal"/>
     </style:style>
     <style:style style:name="P13" style:family="paragraph" style:parent-style-name="Standard">
-      <style:text-properties fo:color="#000000" style:font-name="Arial" fo:font-size="12pt" fo:font-style="normal" style:font-size-asian="12pt" style:font-style-asian="normal" style:font-size-complex="12pt" style:font-style-complex="normal"/>
+      <style:text-properties fo:color="#000000" style:font-name="Arial" fo:font-size="9pt" style:font-size-asian="9pt" style:font-size-complex="9pt"/>
     </style:style>
     <style:style style:name="P14" style:family="paragraph" style:parent-style-name="Standard">
-      <style:text-properties fo:color="#000000" style:font-name="Arial" fo:font-size="9pt" style:font-size-asian="9pt" style:font-size-complex="9pt"/>
+      <style:text-properties fo:color="#000000" style:font-name="Arial" fo:font-size="9pt" fo:font-weight="normal" style:font-size-asian="9pt" style:font-weight-asian="normal" style:font-size-complex="9pt" style:font-weight-complex="normal"/>
     </style:style>
     <style:style style:name="P15" style:family="paragraph" style:parent-style-name="Standard">
       <style:text-properties fo:color="#000000" style:font-name="Arial1" fo:font-size="12pt" style:font-size-asian="12pt" style:font-size-complex="12pt"/>
@@ -490,31 +510,58 @@
       </style:paragraph-properties>
       <style:text-properties style:font-name="Arial" fo:font-size="10pt" style:font-size-asian="10pt" style:font-size-complex="10pt"/>
     </style:style>
-    <style:style style:name="P23" style:family="paragraph" style:parent-style-name="Standard">
+    <style:style style:name="P23" style:family="paragraph" style:parent-style-name="Heading">
+      <style:text-properties fo:color="#000000" style:font-name="Arial" fo:font-size="12pt" style:font-size-asian="12pt" style:font-size-complex="12pt"/>
+    </style:style>
+    <style:style style:name="P24" style:family="paragraph" style:parent-style-name="Heading">
+      <style:text-properties style:font-name="Arial" fo:font-size="12pt" style:font-size-asian="12pt" style:font-size-complex="12pt"/>
+    </style:style>
+    <style:style style:name="P25" style:family="paragraph" style:parent-style-name="Heading">
+      <style:paragraph-properties fo:break-before="page"/>
+      <style:text-properties fo:color="#000000" style:font-name="Arial" fo:font-size="12pt" style:font-size-asian="12pt" style:font-size-complex="12pt"/>
+    </style:style>
+    <style:style style:name="P26" style:family="paragraph" style:parent-style-name="Standard">
+      <style:paragraph-properties fo:padding="0.0291in" fo:border-left="none" fo:border-right="none" fo:border-top="none" fo:border-bottom="0.0008in solid #000000" style:join-border="false"/>
+      <style:text-properties fo:color="#000080" style:font-name="Arial" fo:font-size="16pt" style:font-size-asian="16pt" style:font-size-complex="16pt"/>
+    </style:style>
+    <style:style style:name="P27" style:family="paragraph" style:parent-style-name="Standard">
+      <style:text-properties fo:color="#000000" style:font-name="Arial" fo:font-size="10pt" fo:font-style="normal" style:font-size-asian="10pt" style:font-style-asian="normal" style:font-size-complex="10pt" style:font-style-complex="normal"/>
+    </style:style>
+    <style:style style:name="P28" style:family="paragraph" style:parent-style-name="Standard">
+      <style:text-properties fo:color="#000000" style:font-name="Arial" fo:font-size="10pt" style:font-size-asian="10pt" style:font-size-complex="10pt"/>
+    </style:style>
+    <style:style style:name="P29" style:family="paragraph" style:parent-style-name="Standard">
+      <style:text-properties fo:color="#000000" style:font-name="Arial" fo:font-size="10pt" fo:font-weight="bold" style:font-size-asian="10pt" style:font-weight-asian="bold" style:font-size-complex="10pt" style:font-weight-complex="bold"/>
+    </style:style>
+    <style:style style:name="P30" style:family="paragraph" style:parent-style-name="Standard">
+      <style:text-properties fo:color="#000000" style:font-name="Arial" fo:font-size="12pt" style:font-size-asian="12pt" style:font-size-complex="12pt"/>
+    </style:style>
+    <style:style style:name="P31" style:family="paragraph" style:parent-style-name="Standard">
+      <style:text-properties fo:color="#000000" style:font-name="Arial" fo:font-size="9pt" fo:font-weight="bold" style:font-size-asian="9pt" style:font-weight-asian="bold" style:font-size-complex="9pt" style:font-weight-complex="bold"/>
+    </style:style>
+    <style:style style:name="P32" style:family="paragraph" style:parent-style-name="Standard">
+      <style:text-properties fo:color="#dc2300" style:font-name="Arial" fo:font-size="10pt" fo:font-style="normal" style:font-size-asian="10pt" style:font-style-asian="normal" style:font-size-complex="10pt" style:font-style-complex="normal"/>
+    </style:style>
+    <style:style style:name="P33" style:family="paragraph" style:parent-style-name="Standard">
       <style:paragraph-properties fo:background-color="#e6e6e6">
         <style:background-image/>
       </style:paragraph-properties>
       <style:text-properties fo:color="#000000" style:font-name="Arial" fo:font-size="9pt" style:font-size-asian="9pt" style:font-size-complex="9pt"/>
     </style:style>
-    <style:style style:name="P24" style:family="paragraph" style:parent-style-name="Heading">
-      <style:text-properties fo:color="#000000" style:font-name="Arial" fo:font-size="12pt" style:font-size-asian="12pt" style:font-size-complex="12pt"/>
-    </style:style>
-    <style:style style:name="P25" style:family="paragraph" style:parent-style-name="Heading">
-      <style:text-properties style:font-name="Arial" fo:font-size="12pt" style:font-size-asian="12pt" style:font-size-complex="12pt"/>
-    </style:style>
-    <style:style style:name="P26" style:family="paragraph" style:parent-style-name="Heading">
-      <style:paragraph-properties fo:break-before="page"/>
-      <style:text-properties fo:color="#000000" style:font-name="Arial" fo:font-size="12pt" style:font-size-asian="12pt" style:font-size-complex="12pt"/>
-    </style:style>
-    <style:style style:name="P27" style:family="paragraph" style:parent-style-name="Standard">
-      <style:text-properties fo:color="#000000" style:font-name="Arial" fo:font-size="9pt" fo:font-weight="bold" style:font-size-asian="9pt" style:font-weight-asian="bold" style:font-size-complex="9pt" style:font-weight-complex="bold"/>
-    </style:style>
-    <style:style style:name="P28" style:family="paragraph" style:parent-style-name="Standard">
-      <style:text-properties fo:color="#000000" style:font-name="Arial" fo:font-size="9pt" fo:font-weight="normal" style:font-size-asian="9pt" style:font-weight-asian="normal" style:font-size-complex="9pt" style:font-weight-complex="normal"/>
-    </style:style>
-    <style:style style:name="P29" style:family="paragraph" style:parent-style-name="Standard">
-      <style:paragraph-properties fo:padding="0.0291in" fo:border-left="none" fo:border-right="none" fo:border-top="none" fo:border-bottom="0.0008in solid #000000" style:join-border="false"/>
-      <style:text-properties fo:color="#000080" style:font-name="Arial" fo:font-size="16pt" style:font-size-asian="16pt" style:font-size-complex="16pt"/>
+    <style:style style:name="P34" style:family="paragraph" style:parent-style-name="Header">
+      <style:text-properties fo:font-size="8pt" style:font-size-asian="8pt" style:font-size-complex="8pt"/>
+    </style:style>
+    <style:style style:name="P35" style:family="paragraph" style:parent-style-name="Table_20_Contents">
+      <style:text-properties style:font-name="Arial" fo:font-size="9pt" style:font-size-asian="9pt" style:font-size-complex="9pt"/>
+    </style:style>
+    <style:style style:name="P36" style:family="paragraph" style:parent-style-name="Table_20_Contents">
+      <style:text-properties style:font-name="Arial" fo:font-size="9pt" fo:font-weight="bold" style:font-size-asian="9pt" style:font-weight-asian="bold" style:font-size-complex="9pt" style:font-weight-complex="bold"/>
+    </style:style>
+    <style:style style:name="P37" style:family="paragraph" style:parent-style-name="Table_20_Contents">
+      <style:text-properties fo:color="#000000" style:font-name="Arial" fo:font-size="9pt" style:font-size-asian="9pt" style:font-size-complex="9pt"/>
+    </style:style>
+    <style:style style:name="P38" style:family="paragraph" style:parent-style-name="Table_20_Contents">
+      <style:text-properties fo:font-size="9pt" style:font-size-asian="9pt" style:font-size-complex="9pt"/>
     </style:style>
     <style:style style:name="T1" style:family="text">
       <style:text-properties fo:font-size="9pt" style:font-size-asian="9pt" style:font-size-complex="9pt"/>
@@ -531,17 +578,29 @@
     <style:style style:name="T5" style:family="text">
       <style:text-properties fo:font-style="italic" style:font-style-asian="italic" style:font-style-complex="italic"/>
     </style:style>
-    <style:style style:name="fr1" style:family="graphic" style:parent-style-name="Graphics">
+    <style:style style:name="T6" style:family="text">
+      <style:text-properties fo:color="#dc2300"/>
+    </style:style>
+    <style:style style:name="T7" style:family="text">
+      <style:text-properties fo:font-weight="bold" style:font-weight-asian="bold" style:font-weight-complex="bold"/>
+    </style:style>
+    <style:style style:name="fr1" style:family="graphic" style:parent-style-name="Frame">
+      <style:graphic-properties fo:margin-left="0in" fo:margin-right="0in" fo:margin-top="0in" fo:margin-bottom="0in" style:wrap="none" style:vertical-pos="from-top" style:vertical-rel="paragraph" style:horizontal-pos="from-left" style:horizontal-rel="paragraph" fo:padding="0in" fo:border="none"/>
+    </style:style>
+    <style:style style:name="fr2" style:family="graphic" style:parent-style-name="Graphics">
+      <style:graphic-properties style:wrap="run-through" style:number-wrapped-paragraphs="no-limit" style:vertical-pos="from-top" style:vertical-rel="paragraph" style:horizontal-pos="from-left" style:horizontal-rel="paragraph" style:mirror="none" fo:clip="rect(0in, 0in, 0in, 0in)" draw:luminance="0%" draw:contrast="0%" draw:red="0%" draw:green="0%" draw:blue="0%" draw:gamma="100%" draw:color-inversion="false" draw:image-opacity="90%" draw:color-mode="standard"/>
+    </style:style>
+    <style:style style:name="fr3" style:family="graphic" style:parent-style-name="Graphics">
       <style:graphic-properties style:vertical-pos="from-top" style:vertical-rel="paragraph" style:horizontal-pos="from-left" style:horizontal-rel="paragraph" style:mirror="none" fo:clip="rect(0in, 0in, 0in, 0in)" draw:luminance="0%" draw:contrast="0%" draw:red="0%" draw:green="0%" draw:blue="0%" draw:gamma="100%" draw:color-inversion="false" draw:image-opacity="100%" draw:color-mode="standard"/>
     </style:style>
-    <style:style style:name="fr2" style:family="graphic" style:parent-style-name="Graphics">
+    <style:style style:name="fr4" style:family="graphic" style:parent-style-name="Graphics">
       <style:graphic-properties style:horizontal-pos="center" style:horizontal-rel="paragraph" style:mirror="none" fo:clip="rect(0in, 0in, 0in, 0in)" draw:luminance="0%" draw:contrast="0%" draw:red="0%" draw:green="0%" draw:blue="0%" draw:gamma="100%" draw:color-inversion="false" draw:image-opacity="100%" draw:color-mode="standard"/>
     </style:style>
-    <style:style style:name="fr3" style:family="graphic" style:parent-style-name="Graphics">
+    <style:style style:name="fr5" style:family="graphic" style:parent-style-name="Graphics">
       <style:graphic-properties style:vertical-pos="top" style:vertical-rel="paragraph" style:horizontal-pos="center" style:horizontal-rel="paragraph" style:mirror="none" fo:clip="rect(0in, 0in, 0in, 0in)" draw:luminance="0%" draw:contrast="0%" draw:red="0%" draw:green="0%" draw:blue="0%" draw:gamma="100%" draw:color-inversion="false" draw:image-opacity="100%" draw:color-mode="standard"/>
     </style:style>
-    <style:style style:name="fr4" style:family="graphic" style:parent-style-name="Graphics">
-      <style:graphic-properties style:wrap="run-through" style:number-wrapped-paragraphs="no-limit" style:vertical-pos="from-top" style:vertical-rel="paragraph" style:horizontal-pos="from-left" style:horizontal-rel="paragraph" style:mirror="none" fo:clip="rect(0in, 0in, 0in, 0in)" draw:luminance="0%" draw:contrast="0%" draw:red="0%" draw:green="0%" draw:blue="0%" draw:gamma="100%" draw:color-inversion="false" draw:image-opacity="90%" draw:color-mode="standard"/>
+    <style:style style:name="fr6" style:family="graphic" style:parent-style-name="Graphics">
+      <style:graphic-properties fo:margin-left="0in" fo:margin-right="0in" fo:margin-top="0in" fo:margin-bottom="0in" style:run-through="foreground" style:wrap="none" style:vertical-pos="from-top" style:vertical-rel="paragraph-content" style:horizontal-pos="from-left" style:horizontal-rel="paragraph-content" fo:padding="0in" fo:border="none" style:shadow="none" style:mirror="none" fo:clip="rect(0in, 0in, 0in, 0in)" draw:luminance="0%" draw:contrast="0%" draw:red="0%" draw:green="0%" draw:blue="0%" draw:gamma="100%" draw:color-inversion="false" draw:image-opacity="100%" draw:color-mode="standard"/>
     </style:style>
     <style:style style:name="Sect1" style:family="section">
       <style:section-properties fo:background-color="transparent" style:editable="false">
@@ -571,50 +630,50 @@
       <text:p text:style-name="Standard"/>
       <text:p text:style-name="Standard"/>
       <text:p text:style-name="Standard"/>
-      <text:p text:style-name="P3">uLink Inc.</text:p>
-      <text:p text:style-name="P29">
+      <text:p text:style-name="P2">uLink Inc.</text:p>
+      <text:p text:style-name="P26">
         <text:span text:style-name="T2">uList</text:span>
         <text:line-break/>
         Software Design Document
       </text:p>
-      <text:p text:style-name="P6">
-        <draw:frame draw:style-name="fr4" draw:name="graphics4" text:anchor-type="paragraph" svg:x="5.9256in" svg:y="0.0283in" svg:width="1in" svg:height="1in" draw:z-index="3">
+      <text:p text:style-name="P5">
+        <draw:frame draw:style-name="fr2" draw:name="graphics4" text:anchor-type="paragraph" svg:x="5.9256in" svg:y="0.0283in" svg:width="1in" svg:height="1in" draw:z-index="3">
           <draw:image xlink:href="Pictures/100000000000007200000072DFF0B5FE.png" xlink:type="simple" xlink:show="embed" xlink:actuate="onLoad"/>
         </draw:frame>
         Bennie Kingwood
       </text:p>
-      <text:p text:style-name="P6">Chris Cerwinski</text:p>
-      <text:p text:style-name="P6">Alfred Macaraeg</text:p>
-      <text:p text:style-name="P6"/>
-      <text:p text:style-name="P6"/>
-      <text:p text:style-name="P6"/>
-      <text:p text:style-name="P6"/>
-      <text:p text:style-name="P6"/>
-      <text:p text:style-name="P6"/>
-      <text:p text:style-name="P6"/>
-      <text:p text:style-name="P6"/>
-      <text:p text:style-name="P6"/>
-      <text:p text:style-name="P6"/>
-      <text:p text:style-name="P6"/>
-      <text:p text:style-name="P6"/>
-      <text:p text:style-name="P6"/>
-      <text:p text:style-name="P6"/>
-      <text:p text:style-name="P6"/>
-      <text:p text:style-name="P6"/>
-      <text:p text:style-name="P6"/>
-      <text:p text:style-name="P6"/>
-      <text:p text:style-name="P6"/>
-      <text:p text:style-name="P6"/>
-      <text:p text:style-name="P6"/>
-      <text:p text:style-name="P6"/>
-      <text:p text:style-name="P6"/>
-      <text:p text:style-name="P6"/>
-      <text:p text:style-name="P6"/>
-      <text:p text:style-name="P6"/>
-      <text:p text:style-name="P6"/>
-      <text:p text:style-name="P6"/>
-      <text:p text:style-name="P6"/>
-      <text:p text:style-name="P6">
+      <text:p text:style-name="P5">Chris Cerwinski</text:p>
+      <text:p text:style-name="P5">Alfred Macaraeg</text:p>
+      <text:p text:style-name="P5"/>
+      <text:p text:style-name="P5"/>
+      <text:p text:style-name="P5"/>
+      <text:p text:style-name="P5"/>
+      <text:p text:style-name="P5"/>
+      <text:p text:style-name="P5"/>
+      <text:p text:style-name="P5"/>
+      <text:p text:style-name="P5"/>
+      <text:p text:style-name="P5"/>
+      <text:p text:style-name="P5"/>
+      <text:p text:style-name="P5"/>
+      <text:p text:style-name="P5"/>
+      <text:p text:style-name="P5"/>
+      <text:p text:style-name="P5"/>
+      <text:p text:style-name="P5"/>
+      <text:p text:style-name="P5"/>
+      <text:p text:style-name="P5"/>
+      <text:p text:style-name="P5"/>
+      <text:p text:style-name="P5"/>
+      <text:p text:style-name="P5"/>
+      <text:p text:style-name="P5"/>
+      <text:p text:style-name="P5"/>
+      <text:p text:style-name="P5"/>
+      <text:p text:style-name="P5"/>
+      <text:p text:style-name="P5"/>
+      <text:p text:style-name="P5"/>
+      <text:p text:style-name="P5"/>
+      <text:p text:style-name="P5"/>
+      <text:p text:style-name="P5"/>
+      <text:p text:style-name="P5">
         <text:soft-page-break/>
       </text:p>
       <text:table-of-content text:style-name="Sect1" text:name="Table of Contents1">
@@ -706,20 +765,20 @@
           </text:index-title>
         </text:index-body>
       </text:table-of-content>
-      <text:p text:style-name="P6"/>
-      <text:p text:style-name="P24"/>
-      <text:p text:style-name="P26">
+      <text:p text:style-name="P5"/>
+      <text:p text:style-name="P23"/>
+      <text:p text:style-name="P25">
         1
         <text:tab/>
         Introduction
       </text:p>
-      <text:p text:style-name="P24">
+      <text:p text:style-name="P23">
         1.1
         <text:tab/>
         Purpose
       </text:p>
-      <text:p text:style-name="P6"/>
-      <text:p text:style-name="P8">What is uList?</text:p>
+      <text:p text:style-name="P5"/>
+      <text:p text:style-name="P7">What is uList?</text:p>
       <text:p text:style-name="P16">
         <text:span text:style-name="T3">
           uList is a uLink tool designed to drastically enhance a students buying/selling experience at a university, or college and is an extension of the uLink app itself. 
@@ -734,106 +793,110 @@
           <text:s/>
         </text:span>
       </text:p>
-      <text:p text:style-name="P7"/>
-      <text:p text:style-name="P8">Who is uList's target audience?</text:p>
-      <text:p text:style-name="P7">uList is aimed primarily at current, and perspective students.</text:p>
-      <text:p text:style-name="P7"/>
-      <text:p text:style-name="P8">What is uList's intended purpose?</text:p>
-      <text:p text:style-name="P7">As explained above, uList intends to bridge the gap between students trying to sell, advertise, and search goods specific to a college students needs.</text:p>
-      <text:p text:style-name="P7"/>
-      <text:p text:style-name="P25">
+      <text:p text:style-name="P6"/>
+      <text:p text:style-name="P7">Who is uList's target audience?</text:p>
+      <text:p text:style-name="P6">uList is aimed primarily at current, perspective students, and employers.</text:p>
+      <text:p text:style-name="P6"/>
+      <text:p text:style-name="P7">What is uList's intended purpose?</text:p>
+      <text:p text:style-name="P6">As explained above, uList intends to bridge the gap between students trying to sell, advertise, and search goods specific to a college students needs.</text:p>
+      <text:p text:style-name="P6"/>
+      <text:p text:style-name="P24">
         1.2
         <text:tab/>
         Scope
       </text:p>
-      <text:p text:style-name="P12"/>
-      <text:p text:style-name="P7">
+      <text:p text:style-name="P11"/>
+      <text:p text:style-name="P6">
         This document aims to be a guide for developers to implement the prospective uList system. The uList software contains two main components: 
         <text:s/>
         The application layer that will run on a smart-phone and allow the user to interact (add/edit, search, respond) with listings, and a server portion that will process and store requests on the backend using a noSQL database.
       </text:p>
+      <text:p text:style-name="P11"/>
+      <text:p text:style-name="P11">
+        1.3
+        <text:tab/>
+        Document Usage
+      </text:p>
+      <text:p text:style-name="P11"/>
+      <text:p text:style-name="P6">
+        While the document may outline implementation details of the uList software, it's real intent is to specify enough detail of classes and methods for a developer to read over and implement it. 
+        <text:s/>
+      </text:p>
+      <text:p text:style-name="P6"/>
+      <text:p text:style-name="P11">
+        1.4
+        <text:tab/>
+        Definitions
+      </text:p>
+      <text:p text:style-name="P6"/>
+      <text:p text:style-name="P9">DBAAS – Database as a service</text:p>
+      <text:p text:style-name="P9">SDK – Software development kit</text:p>
+      <text:p text:style-name="P9">JSON – Javascript Object Notation</text:p>
+      <text:p text:style-name="P9">UI – User Interface</text:p>
+      <text:p text:style-name="P8"/>
+      <text:p text:style-name="P8"/>
+      <text:p text:style-name="P8"/>
+      <text:p text:style-name="P8"/>
+      <text:p text:style-name="P8"/>
+      <text:p text:style-name="P8"/>
+      <text:p text:style-name="P8"/>
+      <text:p text:style-name="P8"/>
+      <text:p text:style-name="P8"/>
+      <text:p text:style-name="P8"/>
+      <text:p text:style-name="P8"/>
+      <text:p text:style-name="P8"/>
+      <text:p text:style-name="P8"/>
+      <text:p text:style-name="P8">
+        <text:soft-page-break/>
+      </text:p>
+      <text:p text:style-name="P8"/>
+      <text:p text:style-name="P8"/>
+      <text:p text:style-name="P8"/>
+      <text:p text:style-name="P12">
+        2
+        <text:tab/>
+        Design Overview
+      </text:p>
       <text:p text:style-name="P12"/>
       <text:p text:style-name="P12">
-        1.3
-        <text:tab/>
-        Document Usage
+        2.1
+        <text:tab/>
+        Technologies
       </text:p>
       <text:p text:style-name="P12"/>
-      <text:p text:style-name="P7">
-        While the document may outline implementation details of the uList software, it's real intent is to specify enough detail of classes and methods for a developer to read over and implement it. 
+      <text:p text:style-name="P9">
+        For the implementations, we have chosen to use the iPhone SDK framework (cocoa) to hit our uList RESTful API which is built on node.JS communicating with a mongoDB DBAAS and MySQL. 
         <text:s/>
-      </text:p>
-      <text:p text:style-name="P7"/>
-      <text:p text:style-name="P12">
-        1.4
-        <text:tab/>
-        Definitions
-      </text:p>
-      <text:p text:style-name="P7"/>
-      <text:p text:style-name="P9">use this section define terms specific to uList</text:p>
-      <text:p text:style-name="P9"/>
-      <text:p text:style-name="P9"/>
-      <text:p text:style-name="P9"/>
-      <text:p text:style-name="P9"/>
-      <text:p text:style-name="P9"/>
-      <text:p text:style-name="P9"/>
-      <text:p text:style-name="P9"/>
-      <text:p text:style-name="P9"/>
-      <text:p text:style-name="P9"/>
-      <text:p text:style-name="P9"/>
-      <text:p text:style-name="P9"/>
-      <text:p text:style-name="P9"/>
-      <text:p text:style-name="P9"/>
-      <text:p text:style-name="P9"/>
-      <text:p text:style-name="P9"/>
-      <text:p text:style-name="P9"/>
-      <text:p text:style-name="P9">
-        <text:soft-page-break/>
-      </text:p>
-      <text:p text:style-name="P13">
-        2
-        <text:tab/>
-        Design Overview
-      </text:p>
-      <text:p text:style-name="P13"/>
-      <text:p text:style-name="P13">
-        2.1
-        <text:tab/>
-        Technologies
-      </text:p>
-      <text:p text:style-name="P13"/>
-      <text:p text:style-name="P10">
-        For the implementations, we have chosen to use the iPhone SDK framework (cocoa) with node.js communicating with mongoHQ for the mobile application and cakePHP using socket.io and node.js to communicate with the backend mongoDB/mongoHQ database for desktop and server components. 
+        CakePHP(Legacy) and Ember.JS with socket.io and node.JS will be utilized to communicate with the uList RESTful API for desktop access to uList. 
         <text:s/>
-        More specifically, we have chosen to develop on the iPhone mobile platform due to its ease of use and large selection of existing APIs that support it as well as for logistical reasons that appealed to the longevity of the application. 
+        More specifically, we have chosen to initially develop on the iPhone mobile platform due to its ease of use and large selection of existing APIs that support it, as well as for logistical reasons that appealed to the longevity of the application. 
         <text:s/>
         Eventually, we will expand this documentation as there are plans to expand to the Android mobile platform in the future. 
         <text:s/>
-        &lt; now state why we've chosen what we did to develop on the desktop platform&gt; 
-        <text:s text:c="3"/>
-      </text:p>
-      <text:p text:style-name="P10"/>
-      <text:p text:style-name="P13"/>
-      <text:p text:style-name="P13">
+        We have chosen Ember.JS with socket.io and the bootstrap UI framework to develop the web facing application due to the ease of communicating to the API, along with utilizing socket.io to facilitate the real-time features.
+      </text:p>
+      <text:p text:style-name="P9"/>
+      <text:p text:style-name="P12"/>
+      <text:p text:style-name="P12">
         3
         <text:tab/>
         System Architecture
       </text:p>
-      <text:p text:style-name="P13"/>
-      <text:p text:style-name="P13">
+      <text:p text:style-name="P12"/>
+      <text:p text:style-name="P12">
         3.1
         <text:tab/>
         General Design
       </text:p>
-      <text:p text:style-name="P13"/>
-      <text:p text:style-name="P10">
+      <text:p text:style-name="P12"/>
+      <text:p text:style-name="P9">
         uList is comprised of three distinct components. 
         <text:s/>
         The first component 
         <text:s/>
         is the uList client, that is composed of the UI, business logic, and local data store. 
         <text:s/>
-        The second component is the web server running on node.js that will provide the link between the client and datasource. 
+        The second component is the web server running on node.JS that will provide the link between the client and datasource. 
         <text:s/>
         Our final component will the the datasources themselves. 
         <text:s/>
@@ -843,583 +906,38 @@
         <text:s/>
         mySQL database.
       </text:p>
-      <text:p text:style-name="P10"/>
-      <text:p text:style-name="P10">
+      <text:p text:style-name="P9"/>
+      <text:p text:style-name="P9">
         uList users will use the provided UI to add, edit, and search uList listings. 
         <text:s/>
-        uList queries including inserts, edits, and removes will hit our remote web server run off of node.js and route the request to mongoHQ where the users request will be interpreted and sent back as a json string. 
+        uList queries including inserts, edits, and removes will hit our remote web server run off of node.JS and route the request to our DBAAS server (mongoHQ) where the users request will be interpreted and sent back as a JSON string. 
         <text:s/>
-        The client will interpret the json and display the results on the mobile/web UI. 
+        The client will interpret the JSON and display the results on the mobile/web UI. 
         <text:s/>
-        For our desktop/web app version, we will use ember.js to interpret the json data using the handlebars API to display the listing information on the screen.
-      </text:p>
-      <text:p text:style-name="P10"/>
-      <text:p text:style-name="P10">
-        While browsing the mobile and web app, the results are designed to simulate a real-time environment. 
+        For our desktop/web app version, we will use Ember.JS to interpret the JSON data using the handlebars API to display the listing information on the screen.
+      </text:p>
+      <text:p text:style-name="P9"/>
+      <text:p text:style-name="P9">
+        While browsing the web application, the listing search results are designed to simulate a real-time environment. 
         <text:s/>
-        When another user adds, edits, or removes a listing, this will be immediate reflected in the mongoDB document store and simultaneously be reflected in those currently using uList.
-      </text:p>
-      <text:p text:style-name="P10"/>
-      <text:p text:style-name="P10"/>
-      <text:p text:style-name="P13"/>
-      <text:p text:style-name="P10">
-        <draw:frame draw:style-name="fr1" draw:name="graphics3" text:anchor-type="paragraph" svg:x="0.7583in" svg:y="0.6138in" svg:width="5.272in" svg:height="1.061in" draw:z-index="2">
-          <draw:image xlink:href="Pictures/100000000000025900000079FB54F2B5.jpg" xlink:type="simple" xlink:show="embed" xlink:actuate="onLoad"/>
+        When another user adds, edits, or removes a listing, these changes will be immediately reflected in the mongoDB document store and simultaneously be pushed to all active connected users on the uList web application. 
+        <text:s/>
+        As for the mobile application, users will perform a “pull down” on the search results view to retrieve the most up to date listings.
+      </text:p>
+      <text:p text:style-name="P9"/>
+      <text:p text:style-name="P9"/>
+      <text:p text:style-name="P12"/>
+      <text:p text:style-name="P9">
+        <draw:frame draw:style-name="fr3" draw:name="graphics3" text:anchor-type="paragraph" svg:x="0.7583in" svg:y="0.6138in" svg:width="5.272in" svg:height="1.061in" draw:z-index="2">
+          <draw:image xlink:href="Pictures/1000000000000259000000793F2B5F5E.jpg" xlink:type="simple" xlink:show="embed" xlink:actuate="onLoad"/>
         </draw:frame>
-        (Image is a very general overview of the architecture)
-      </text:p>
-      <text:p text:style-name="P13"/>
-      <text:p text:style-name="P13"/>
-      <text:p text:style-name="P13"/>
-      <text:p text:style-name="P13"/>
-      <text:p text:style-name="P13"/>
-      <text:p text:style-name="P13"/>
-      <text:p text:style-name="P13"/>
-      <text:p text:style-name="P13">
-        <text:soft-page-break/>
-      </text:p>
-      <text:p text:style-name="P13">
-        3.2
-        <text:tab/>
-        Mobile
-      </text:p>
-      <text:p text:style-name="P13"/>
-      <text:p text:style-name="P10">Image details the uList mobile general system architecture</text:p>
-      <text:p text:style-name="P13"/>
-      <text:p text:style-name="P13">
-        <draw:frame draw:style-name="fr2" draw:name="graphics2" text:anchor-type="paragraph" svg:width="5.161in" svg:height="2.4917in" draw:z-index="1">
-          <draw:image xlink:href="Pictures/100000000000026D00000147C001DA27.jpg" xlink:type="simple" xlink:show="embed" xlink:actuate="onLoad"/>
-        </draw:frame>
-      </text:p>
-      <text:p text:style-name="P13"/>
-      <text:p text:style-name="P13">
-        3.3
-        <text:tab/>
-        Web App
-      </text:p>
-      <text:p text:style-name="P13"/>
-      <text:p text:style-name="P10">Image details the uList desktop general system architecture</text:p>
-      <text:p text:style-name="P10">
-        <draw:frame draw:style-name="fr3" draw:name="graphics1" text:anchor-type="paragraph" svg:width="6.0528in" svg:height="4.2807in" draw:z-index="0">
-          <draw:image xlink:href="Pictures/10000000000002B2000001E8D22B7FF0.jpg" xlink:type="simple" xlink:show="embed" xlink:actuate="onLoad"/>
-        </draw:frame>
-      </text:p>
-      <text:p text:style-name="P7">
-        <text:soft-page-break/>
-      </text:p>
-      <text:p text:style-name="P12">
-        4
-        <text:tab/>
-        Data Design
-      </text:p>
-      <text:p text:style-name="P12"/>
-      <text:p text:style-name="P12">&lt;write detailed description of how data layer interacts with client&gt;</text:p>
+        (Image is a very general overview of the architecture) 
+        <text:span text:style-name="T6">Should the server go between the www and db too? Also, the Client also will hit Amazon S3 Services directly with GETs for the listing images</text:span>
+      </text:p>
       <text:p text:style-name="P12"/>
       <text:p text:style-name="P12">
-        5
-        <text:tab/>
-        Component Design
-      </text:p>
-      <text:p text:style-name="P12"/>
-      <text:p text:style-name="P15">
-        5.1
-        <text:tab/>
-        Models
-      </text:p>
-      <text:p text:style-name="P4"/>
-      <text:p text:style-name="P8">
-        5.1.1
-        <text:tab/>
-        Listing
-      </text:p>
-      <text:p text:style-name="P7"/>
-      <table:table table:name="Table18" table:style-name="Table18">
-        <table:table-column table:style-name="Table18.A"/>
-        <table:table-column table:style-name="Table18.B"/>
-        <table:table-row>
-          <table:table-cell table:style-name="Table18.A1" table:number-columns-spanned="2" office:value-type="string">
-            <text:p text:style-name="P23">uList listing is the basic model we will use to create, edit, and display listings on the mobile application and website.</text:p>
-          </table:table-cell>
-          <table:covered-table-cell/>
-        </table:table-row>
-        <table:table-row>
-          <table:table-cell table:style-name="Table18.A2" office:value-type="string">
-            <text:p text:style-name="P27">title</text:p>
-          </table:table-cell>
-          <table:table-cell table:style-name="Table18.B2" office:value-type="string">
-            <text:p text:style-name="P20">Listing Title</text:p>
-          </table:table-cell>
-        </table:table-row>
-        <table:table-row>
-          <table:table-cell table:style-name="Table18.A2" office:value-type="string">
-            <text:p text:style-name="P21">short_description</text:p>
-          </table:table-cell>
-          <table:table-cell table:style-name="Table18.B2" office:value-type="string">
-            <text:p text:style-name="P20">Short description of listing </text:p>
-          </table:table-cell>
-        </table:table-row>
-        <table:table-row>
-          <table:table-cell table:style-name="Table18.A2" office:value-type="string">
-            <text:p text:style-name="P21">long_description</text:p>
-          </table:table-cell>
-          <table:table-cell table:style-name="Table18.B2" office:value-type="string">
-            <text:p text:style-name="P20">Full length text description (displays as user enters it)</text:p>
-          </table:table-cell>
-        </table:table-row>
-        <table:table-row>
-          <table:table-cell table:style-name="Table18.A2" office:value-type="string">
-            <text:p text:style-name="P21">category</text:p>
-          </table:table-cell>
-          <table:table-cell table:style-name="Table18.B2" office:value-type="string">
-            <text:p text:style-name="P20">category of user listing </text:p>
-          </table:table-cell>
-        </table:table-row>
-        <table:table-row>
-          <table:table-cell table:style-name="Table18.A2" office:value-type="string">
-            <text:p text:style-name="P21">category_id</text:p>
-          </table:table-cell>
-          <table:table-cell table:style-name="Table18.B2" office:value-type="string">
-            <text:p text:style-name="P20">category id (tied to some enumeration? may not really need this)</text:p>
-          </table:table-cell>
-        </table:table-row>
-        <table:table-row>
-          <table:table-cell table:style-name="Table18.A2" office:value-type="string">
-            <text:p text:style-name="P20">reply_to</text:p>
-          </table:table-cell>
-          <table:table-cell table:style-name="Table18.B2" office:value-type="string">
-            <text:p text:style-name="P20">e-mail of user who listed</text:p>
-          </table:table-cell>
-        </table:table-row>
-        <table:table-row>
-          <table:table-cell table:style-name="Table18.A2" office:value-type="string">
-            <text:p text:style-name="P20">location</text:p>
-          </table:table-cell>
-          <table:table-cell table:style-name="Table18.B2" office:value-type="string">
-            <text:p text:style-name="P20">location of user who listed</text:p>
-          </table:table-cell>
-        </table:table-row>
-        <table:table-row>
-          <table:table-cell table:style-name="Table18.A2" office:value-type="string">
-            <text:p text:style-name="P20">keywords</text:p>
-          </table:table-cell>
-          <table:table-cell table:style-name="Table18.B2" office:value-type="string">
-            <text:p text:style-name="P20">
-              keywords that will help out other users searching for a specific 
-              <text:s/>
-              listing 
-            </text:p>
-          </table:table-cell>
-        </table:table-row>
-        <table:table-row>
-          <table:table-cell table:style-name="Table18.A2" office:value-type="string">
-            <text:p text:style-name="P20">images</text:p>
-          </table:table-cell>
-          <table:table-cell table:style-name="Table18.B2" office:value-type="string">
-            <text:p text:style-name="P20">url's to where images are stored on database</text:p>
-          </table:table-cell>
-        </table:table-row>
-        <table:table-row>
-          <table:table-cell table:style-name="Table18.A2" office:value-type="string">
-            <text:p text:style-name="P20">price</text:p>
-          </table:table-cell>
-          <table:table-cell table:style-name="Table18.B2" office:value-type="string">
-            <text:p text:style-name="P20">price of listing if it applies</text:p>
-          </table:table-cell>
-        </table:table-row>
-        <table:table-row>
-          <table:table-cell table:style-name="Table18.A2" office:value-type="string">
-            <text:p text:style-name="P20">address</text:p>
-          </table:table-cell>
-          <table:table-cell table:style-name="Table18.B2" office:value-type="string">
-            <text:p text:style-name="P20">address of user who listed (will display if user listing so chooses)</text:p>
-          </table:table-cell>
-        </table:table-row>
-        <table:table-row>
-          <table:table-cell table:style-name="Table18.A2" office:value-type="string">
-            <text:p text:style-name="P20">created</text:p>
-          </table:table-cell>
-          <table:table-cell table:style-name="Table18.B2" office:value-type="string">
-            <text:p text:style-name="P20">when listing was created</text:p>
-          </table:table-cell>
-        </table:table-row>
-        <table:table-row>
-          <table:table-cell table:style-name="Table18.A2" office:value-type="string">
-            <text:p text:style-name="P20">expires</text:p>
-          </table:table-cell>
-          <table:table-cell table:style-name="Table18.B2" office:value-type="string">
-            <text:p text:style-name="P20">expiration date of listing if it applies</text:p>
-          </table:table-cell>
-        </table:table-row>
-        <table:table-row>
-          <table:table-cell table:style-name="Table18.A2" office:value-type="string">
-            <text:p text:style-name="P20">meta</text:p>
-          </table:table-cell>
-          <table:table-cell table:style-name="Table18.B2" office:value-type="string">
-            <text:p text:style-name="P20">any meta data for our end that may aid with specific functionality</text:p>
-          </table:table-cell>
-        </table:table-row>
-        <table:table-row>
-          <table:table-cell table:style-name="Table18.A2" office:value-type="string">
-            <text:p text:style-name="P20">flags</text:p>
-          </table:table-cell>
-          <table:table-cell table:style-name="Table18.B2" office:value-type="string">
-            <text:p text:style-name="P20">flags that may be currently associated with listing </text:p>
-          </table:table-cell>
-        </table:table-row>
-      </table:table>
-      <text:p text:style-name="P28"/>
-      <text:p text:style-name="P8"/>
-      <text:p text:style-name="P7"/>
-      <text:p text:style-name="P12">
-        5.2
-        <text:tab/>
-        UI Layer (Views)
-      </text:p>
-      <text:p text:style-name="P4"/>
-      <text:p text:style-name="P8">
-        5.2.1
-        <text:tab/>
-        ListingsView
-      </text:p>
-      <text:p text:style-name="P8"/>
-      <text:p text:style-name="P11">
-        <text:span text:style-name="T5">ListingsView will handle all actions for listings default and search UI for uList. </text:span>
-        <text:s/>
-      </text:p>
-      <text:p text:style-name="P8"/>
-      <table:table table:name="Table2" table:style-name="Table2">
-        <table:table-column table:style-name="Table2.A"/>
-        <table:table-column table:style-name="Table2.B"/>
-        <table:table-row>
-          <table:table-cell table:style-name="Table2.A1" table:number-columns-spanned="2" office:value-type="string">
-            <text:p text:style-name="P22">void viewListing(int listingId)</text:p>
-          </table:table-cell>
-          <table:covered-table-cell/>
-        </table:table-row>
-        <table:table-row>
-          <table:table-cell table:style-name="Table2.A2" office:value-type="string">
-            <text:p text:style-name="P19">Description</text:p>
-          </table:table-cell>
-          <table:table-cell table:style-name="Table2.B2" office:value-type="string">
-            <text:p text:style-name="P19">view a distinct user listing</text:p>
-          </table:table-cell>
-        </table:table-row>
-      </table:table>
-      <text:p text:style-name="P8"/>
-      <text:p text:style-name="P8"/>
-      <table:table table:name="Table3" table:style-name="Table3">
-        <table:table-column table:style-name="Table3.A"/>
-        <table:table-column table:style-name="Table3.B"/>
-        <table:table-row>
-          <table:table-cell table:style-name="Table3.A1" table:number-columns-spanned="2" office:value-type="string">
-            <text:p text:style-name="P22">void searchListing(string searchCriteria)</text:p>
-          </table:table-cell>
-          <table:covered-table-cell/>
-        </table:table-row>
-        <table:table-row>
-          <table:table-cell table:style-name="Table3.A2" office:value-type="string">
-            <text:p text:style-name="P19">Description</text:p>
-          </table:table-cell>
-          <table:table-cell table:style-name="Table3.B2" office:value-type="string">
-            <text:p text:style-name="P19">search for a distinct user listing</text:p>
-          </table:table-cell>
-        </table:table-row>
-      </table:table>
-      <text:p text:style-name="P8"/>
-      <text:p text:style-name="P8">
         <text:soft-page-break/>
       </text:p>
-      <table:table table:name="Table4" table:style-name="Table4">
-        <table:table-column table:style-name="Table4.A"/>
-        <table:table-column table:style-name="Table4.B"/>
-        <table:table-row>
-          <table:table-cell table:style-name="Table4.A1" table:number-columns-spanned="2" office:value-type="string">
-            <text:p text:style-name="P22">void viewMap(int schoolId)</text:p>
-          </table:table-cell>
-          <table:covered-table-cell/>
-        </table:table-row>
-        <table:table-row>
-          <table:table-cell table:style-name="Table4.A2" office:value-type="string">
-            <text:p text:style-name="P19">Description</text:p>
-          </table:table-cell>
-          <table:table-cell table:style-name="Table4.B2" office:value-type="string">
-            <text:p text:style-name="P19">view map of local listings using Google maps API</text:p>
-          </table:table-cell>
-        </table:table-row>
-      </table:table>
-      <text:p text:style-name="P8"/>
-      <text:p text:style-name="P11"/>
-      <text:p text:style-name="P5"/>
-      <text:p text:style-name="P8">
-        5.2.2
-        <text:tab/>
-        ListingsDetailsView
-      </text:p>
-      <text:p text:style-name="P5"/>
-      <text:p text:style-name="P7">ListingsDetailsView will handle all actions for listings when user in the context of a selected listing.</text:p>
-      <text:p text:style-name="P7"/>
-      <text:p text:style-name="P7"/>
-      <table:table table:name="Table5" table:style-name="Table5">
-        <table:table-column table:style-name="Table5.A"/>
-        <table:table-column table:style-name="Table5.B"/>
-        <table:table-row>
-          <table:table-cell table:style-name="Table5.A1" table:number-columns-spanned="2" office:value-type="string">
-            <text:p text:style-name="P22">void tweet/email/facebookListing(int listingId)</text:p>
-          </table:table-cell>
-          <table:covered-table-cell/>
-        </table:table-row>
-        <table:table-row>
-          <table:table-cell table:style-name="Table5.A2" office:value-type="string">
-            <text:p text:style-name="P19">Description</text:p>
-          </table:table-cell>
-          <table:table-cell table:style-name="Table5.B2" office:value-type="string">
-            <text:p text:style-name="P19">send listing to a social media outlet, or email</text:p>
-          </table:table-cell>
-        </table:table-row>
-      </table:table>
-      <text:p text:style-name="P7"/>
-      <text:p text:style-name="P7"/>
-      <table:table table:name="Table6" table:style-name="Table6">
-        <table:table-column table:style-name="Table6.A"/>
-        <table:table-column table:style-name="Table6.B"/>
-        <table:table-row>
-          <table:table-cell table:style-name="Table6.A1" table:number-columns-spanned="2" office:value-type="string">
-            <text:p text:style-name="P22">void replyToUser(string userEmail)</text:p>
-          </table:table-cell>
-          <table:covered-table-cell/>
-        </table:table-row>
-        <table:table-row>
-          <table:table-cell table:style-name="Table6.A2" office:value-type="string">
-            <text:p text:style-name="P19">Description</text:p>
-          </table:table-cell>
-          <table:table-cell table:style-name="Table6.B2" office:value-type="string">
-            <text:p text:style-name="P19">reply in response to user who posted listing</text:p>
-          </table:table-cell>
-        </table:table-row>
-      </table:table>
-      <text:p text:style-name="P7"/>
-      <text:p text:style-name="P7"/>
-      <table:table table:name="Table7" table:style-name="Table7">
-        <table:table-column table:style-name="Table7.A"/>
-        <table:table-column table:style-name="Table7.B"/>
-        <table:table-row>
-          <table:table-cell table:style-name="Table7.A1" table:number-columns-spanned="2" office:value-type="string">
-            <text:p text:style-name="P22">void flagListing(int listingId)</text:p>
-          </table:table-cell>
-          <table:covered-table-cell/>
-        </table:table-row>
-        <table:table-row>
-          <table:table-cell table:style-name="Table7.A2" office:value-type="string">
-            <text:p text:style-name="P19">Description</text:p>
-          </table:table-cell>
-          <table:table-cell table:style-name="Table7.B2" office:value-type="string">
-            <text:p text:style-name="P19">flag a distinct listing</text:p>
-          </table:table-cell>
-        </table:table-row>
-      </table:table>
-      <text:p text:style-name="P7">
-        <text:s/>
-      </text:p>
-      <text:p text:style-name="P8">
-        5.2.3
-        <text:tab/>
-        AddListingView
-      </text:p>
-      <text:p text:style-name="P5"/>
-      <text:p text:style-name="P7">AddListingView will handle all actions for adding a listing to uList.</text:p>
-      <text:p text:style-name="P7"/>
-      <text:p text:style-name="P7"/>
-      <table:table table:name="Table8" table:style-name="Table8">
-        <table:table-column table:style-name="Table8.A"/>
-        <table:table-column table:style-name="Table8.B"/>
-        <table:table-row>
-          <table:table-cell table:style-name="Table8.A1" table:number-columns-spanned="2" office:value-type="string">
-            <text:p text:style-name="P22">void submitListing(int listingId)</text:p>
-          </table:table-cell>
-          <table:covered-table-cell/>
-        </table:table-row>
-        <table:table-row>
-          <table:table-cell table:style-name="Table8.A2" office:value-type="string">
-            <text:p text:style-name="P19">Description</text:p>
-          </table:table-cell>
-          <table:table-cell table:style-name="Table8.B2" office:value-type="string">
-            <text:p text:style-name="P19">add listing to database</text:p>
-          </table:table-cell>
-        </table:table-row>
-      </table:table>
-      <text:p text:style-name="P7"/>
-      <text:p text:style-name="P7"/>
-      <table:table table:name="Table10" table:style-name="Table10">
-        <table:table-column table:style-name="Table10.A"/>
-        <table:table-column table:style-name="Table10.B"/>
-        <table:table-row>
-          <table:table-cell table:style-name="Table10.A1" table:number-columns-spanned="2" office:value-type="string">
-            <text:p text:style-name="P22">void (int listingId)</text:p>
-          </table:table-cell>
-          <table:covered-table-cell/>
-        </table:table-row>
-        <table:table-row>
-          <table:table-cell table:style-name="Table10.A2" office:value-type="string">
-            <text:p text:style-name="P19">Description</text:p>
-          </table:table-cell>
-          <table:table-cell table:style-name="Table10.B2" office:value-type="string">
-            <text:p text:style-name="P19">add listing to database</text:p>
-          </table:table-cell>
-        </table:table-row>
-      </table:table>
-      <text:p text:style-name="P7"/>
-      <text:p text:style-name="P8">
-        5.2.4
-        <text:tab/>
-        EditListingView
-      </text:p>
-      <text:p text:style-name="P5"/>
-      <text:p text:style-name="P7">
-        EditListingView will handle all actions for editing a listing. 
-        <text:s/>
-        User only has permission to edit their own listings.
-      </text:p>
-      <text:p text:style-name="P7"/>
-      <text:p text:style-name="P7"/>
-      <table:table table:name="Table9" table:style-name="Table9">
-        <table:table-column table:style-name="Table9.A"/>
-        <table:table-column table:style-name="Table9.B"/>
-        <table:table-row>
-          <table:table-cell table:style-name="Table9.A1" table:number-columns-spanned="2" office:value-type="string">
-            <text:p text:style-name="P22">void submitListing(int listingId)</text:p>
-          </table:table-cell>
-          <table:covered-table-cell/>
-        </table:table-row>
-        <table:table-row>
-          <table:table-cell table:style-name="Table9.A2" office:value-type="string">
-            <text:p text:style-name="P19">Description</text:p>
-          </table:table-cell>
-          <table:table-cell table:style-name="Table9.B2" office:value-type="string">
-            <text:p text:style-name="P19">update listing in database</text:p>
-          </table:table-cell>
-        </table:table-row>
-      </table:table>
-      <text:p text:style-name="P12"/>
-      <text:p text:style-name="P8">
-        5.2.5
-        <text:tab/>
-        AddEditImageView
-      </text:p>
-      <text:p text:style-name="P5"/>
-      <text:p text:style-name="P7">AddEditImageView will handle user selection of photos to add to listing</text:p>
-      <text:p text:style-name="P7"/>
-      <text:p text:style-name="P7"/>
-      <table:table table:name="Table13" table:style-name="Table13">
-        <table:table-column table:style-name="Table13.A"/>
-        <table:table-column table:style-name="Table13.B"/>
-        <text:soft-page-break/>
-        <table:table-row>
-          <table:table-cell table:style-name="Table13.A1" table:number-columns-spanned="2" office:value-type="string">
-            <text:p text:style-name="P22">void selectImage()</text:p>
-          </table:table-cell>
-          <table:covered-table-cell/>
-        </table:table-row>
-        <table:table-row>
-          <table:table-cell table:style-name="Table13.A2" office:value-type="string">
-            <text:p text:style-name="P19">Description</text:p>
-          </table:table-cell>
-          <table:table-cell table:style-name="Table13.B2" office:value-type="string">
-            <text:p text:style-name="P19">select image to add to user listing</text:p>
-          </table:table-cell>
-        </table:table-row>
-      </table:table>
-      <text:p text:style-name="P12"/>
-      <text:p text:style-name="P12"/>
-      <text:p text:style-name="P12"/>
-      <table:table table:name="Table14" table:style-name="Table14">
-        <table:table-column table:style-name="Table14.A"/>
-        <table:table-column table:style-name="Table14.B"/>
-        <table:table-row>
-          <table:table-cell table:style-name="Table14.A1" table:number-columns-spanned="2" office:value-type="string">
-            <text:p text:style-name="P22">void addImagesToListing()</text:p>
-          </table:table-cell>
-          <table:covered-table-cell/>
-        </table:table-row>
-        <table:table-row>
-          <table:table-cell table:style-name="Table14.A2" office:value-type="string">
-            <text:p text:style-name="P19">Description</text:p>
-          </table:table-cell>
-          <table:table-cell table:style-name="Table14.B2" office:value-type="string">
-            <text:p text:style-name="P19">add images to user listing</text:p>
-          </table:table-cell>
-        </table:table-row>
-      </table:table>
-      <text:p text:style-name="P12"/>
-      <text:p text:style-name="P8">
-        5.2.6
-        <text:tab/>
-        AddOnsView
-      </text:p>
-      <text:p text:style-name="P12"/>
-      <text:p text:style-name="P7">Add on view will handle highlight/bold listing additions to listed item</text:p>
-      <text:p text:style-name="P7"/>
-      <table:table table:name="Table11" table:style-name="Table11">
-        <table:table-column table:style-name="Table11.A"/>
-        <table:table-column table:style-name="Table11.B"/>
-        <table:table-row>
-          <table:table-cell table:style-name="Table11.A1" table:number-columns-spanned="2" office:value-type="string">
-            <text:p text:style-name="P22">void selectAddOn()</text:p>
-          </table:table-cell>
-          <table:covered-table-cell/>
-        </table:table-row>
-        <table:table-row>
-          <table:table-cell table:style-name="Table11.A2" office:value-type="string">
-            <text:p text:style-name="P19">Description</text:p>
-          </table:table-cell>
-          <table:table-cell table:style-name="Table11.B2" office:value-type="string">
-            <text:p text:style-name="P19">select add on </text:p>
-          </table:table-cell>
-        </table:table-row>
-      </table:table>
-      <text:p text:style-name="P12"/>
-      <text:p text:style-name="P12"/>
-      <table:table table:name="Table12" table:style-name="Table12">
-        <table:table-column table:style-name="Table12.A"/>
-        <table:table-column table:style-name="Table12.B"/>
-        <table:table-row>
-          <table:table-cell table:style-name="Table12.A1" table:number-columns-spanned="2" office:value-type="string">
-            <text:p text:style-name="P22">void submitPayment()</text:p>
-          </table:table-cell>
-          <table:covered-table-cell/>
-        </table:table-row>
-        <table:table-row>
-          <table:table-cell table:style-name="Table12.A2" office:value-type="string">
-            <text:p text:style-name="P19">Description</text:p>
-          </table:table-cell>
-          <table:table-cell table:style-name="Table12.B2" office:value-type="string">
-            <text:p text:style-name="P19">submit payment for add on selected</text:p>
-          </table:table-cell>
-        </table:table-row>
-      </table:table>
-      <text:p text:style-name="P12"/>
-      <text:p text:style-name="P12">
-        6
-        <text:tab/>
-        User Interface Design (Wireframes)
-      </text:p>
-      <text:p text:style-name="P12"/>
-      <text:p text:style-name="P7">&lt;add screen shot images here from interface 2&gt;</text:p>
-      <text:p text:style-name="P12"/>
-      <text:p text:style-name="P12"/>
-      <text:p text:style-name="P12"/>
-      <text:p text:style-name="P12"/>
-      <text:p text:style-name="P12"/>
-      <text:p text:style-name="P12"/>
-      <text:p text:style-name="P12"/>
-      <text:p text:style-name="P12"/>
-      <text:p text:style-name="P12"/>
-      <text:p text:style-name="P12"/>
-      <text:p text:style-name="P12"/>
-      <text:p text:style-name="P12"/>
-      <text:p text:style-name="P12"/>
-      <text:p text:style-name="P12"/>
-      <text:p text:style-name="P12"/>
-      <text:p text:style-name="P12"/>
       <text:p text:style-name="P12"/>
       <text:p text:style-name="P12"/>
       <text:p text:style-name="P12"/>
@@ -1427,18 +945,832 @@
       <text:p text:style-name="P12"/>
       <text:p text:style-name="P12"/>
       <text:p text:style-name="P12">
-        <text:soft-page-break/>
-        7
-        <text:tab/>
-        Requirement Matrices
-      </text:p>
+        3.2
+        <text:tab/>
+        Mobile
+      </text:p>
+      <text:p text:style-name="P12"/>
+      <text:p text:style-name="P9">Image details the uList mobile general system architecture</text:p>
+      <text:p text:style-name="P32">
+        Note: So the server actually is hosted by “Media Temple”, and the mobile directly goes through WWW for GETs to Amazon for Images. 
+        <text:s/>
+        The mongoDB is resident on MongoHQ (I believe they also use Amazon Cloud, but we can just say MongoHQ cuz they might change one day)
+      </text:p>
+      <text:p text:style-name="P9"/>
+      <text:p text:style-name="P9"/>
       <text:p text:style-name="P12"/>
       <text:p text:style-name="P12">
+        <draw:frame draw:style-name="fr4" draw:name="graphics2" text:anchor-type="paragraph" svg:width="5.161in" svg:height="2.4917in" draw:z-index="1">
+          <draw:image xlink:href="Pictures/100000000000026D00000147F6CCA689.jpg" xlink:type="simple" xlink:show="embed" xlink:actuate="onLoad"/>
+        </draw:frame>
+      </text:p>
+      <text:p text:style-name="P12"/>
+      <text:p text:style-name="P12">
+        3.3
+        <text:tab/>
+        Web App
+      </text:p>
+      <text:p text:style-name="P12"/>
+      <text:p text:style-name="P9">Image details the uList desktop general system architecture</text:p>
+      <text:p text:style-name="P9">
+        <draw:frame draw:style-name="fr5" draw:name="graphics1" text:anchor-type="paragraph" svg:width="6.0528in" svg:height="4.2807in" draw:z-index="0">
+          <draw:image xlink:href="Pictures/10000000000002B2000001E820F265F7.jpg" xlink:type="simple" xlink:show="embed" xlink:actuate="onLoad"/>
+        </draw:frame>
+        <text:soft-page-break/>
+      </text:p>
+      <text:p text:style-name="P6"/>
+      <text:p text:style-name="P11">
+        4
+        <text:tab/>
+        Data Design
+      </text:p>
+      <text:p text:style-name="P11"/>
+      <text:p text:style-name="P11">&lt;write detailed description of how data layer interacts with client&gt;</text:p>
+      <text:p text:style-name="P11"/>
+      <text:p text:style-name="P11">
+        The client will communicate with the data layers by passing valid JSON to various uLink REST API endpoints. 
+        <text:s/>
+        Once a request is received in the data layer, business logic will determine if data will be retrieved from the Non-persistent and/or persistent data stores. 
+        <text:s/>
+        After the necessary data is retrieved, 
+        <text:s/>
+        the server will pass back valid JSON to the client, in which Ember.JS will populate with corresponding model and handle accordingly.
+      </text:p>
+      <text:p text:style-name="P11"/>
+      <text:p text:style-name="P11">
+        5
+        <text:tab/>
+        Component Design
+      </text:p>
+      <text:p text:style-name="P11"/>
+      <text:p text:style-name="P15">
+        5.1
+        <text:tab/>
+        Models
+      </text:p>
+      <text:p text:style-name="P3"/>
+      <text:p text:style-name="P7">
+        5.1.1
+        <text:tab/>
+        Listing
+      </text:p>
+      <text:p text:style-name="P6"/>
+      <table:table table:name="Table18" table:style-name="Table18">
+        <table:table-column table:style-name="Table18.A"/>
+        <table:table-column table:style-name="Table18.B"/>
+        <table:table-row>
+          <table:table-cell table:style-name="Table18.A1" table:number-columns-spanned="2" office:value-type="string">
+            <text:p text:style-name="P33">uList listing is the basic model we will use to create, edit, and display listings on the mobile application and website.</text:p>
+          </table:table-cell>
+          <table:covered-table-cell/>
+        </table:table-row>
+        <table:table-row>
+          <table:table-cell table:style-name="Table18.A2" office:value-type="string">
+            <text:p text:style-name="P31">_id</text:p>
+          </table:table-cell>
+          <table:table-cell table:style-name="Table18.B2" office:value-type="string">
+            <text:p text:style-name="P20">The id of the listing </text:p>
+          </table:table-cell>
+        </table:table-row>
+        <table:table-row>
+          <table:table-cell table:style-name="Table18.A2" office:value-type="string">
+            <text:p text:style-name="P31">title</text:p>
+          </table:table-cell>
+          <table:table-cell table:style-name="Table18.B2" office:value-type="string">
+            <text:p text:style-name="P20">Listing Title</text:p>
+          </table:table-cell>
+        </table:table-row>
+        <table:table-row>
+          <table:table-cell table:style-name="Table18.A2" office:value-type="string">
+            <text:p text:style-name="P21">short_description</text:p>
+          </table:table-cell>
+          <table:table-cell table:style-name="Table18.B2" office:value-type="string">
+            <text:p text:style-name="P20">Short description of listing </text:p>
+          </table:table-cell>
+        </table:table-row>
+        <text:soft-page-break/>
+        <table:table-row>
+          <table:table-cell table:style-name="Table18.A2" office:value-type="string">
+            <text:p text:style-name="P21">long_description</text:p>
+          </table:table-cell>
+          <table:table-cell table:style-name="Table18.B2" office:value-type="string">
+            <text:p text:style-name="P20">Full length text description (displays as user enters it)</text:p>
+          </table:table-cell>
+        </table:table-row>
+        <table:table-row>
+          <table:table-cell table:style-name="Table18.A2" office:value-type="string">
+            <text:p text:style-name="P21">category</text:p>
+          </table:table-cell>
+          <table:table-cell table:style-name="Table18.B2" office:value-type="string">
+            <text:p text:style-name="P20">category of user listing </text:p>
+          </table:table-cell>
+        </table:table-row>
+        <table:table-row>
+          <table:table-cell table:style-name="Table18.A2" office:value-type="string">
+            <text:p text:style-name="P20">reply_to</text:p>
+          </table:table-cell>
+          <table:table-cell table:style-name="Table18.B2" office:value-type="string">
+            <text:p text:style-name="P20">e-mail of user who listed</text:p>
+          </table:table-cell>
+        </table:table-row>
+        <table:table-row>
+          <table:table-cell table:style-name="Table18.A2" office:value-type="string">
+            <text:p text:style-name="P20">location</text:p>
+          </table:table-cell>
+          <table:table-cell table:style-name="Table18.B2" office:value-type="string">
+            <text:p text:style-name="P20">location of user who listed</text:p>
+          </table:table-cell>
+        </table:table-row>
+        <table:table-row>
+          <table:table-cell table:style-name="Table18.A2" office:value-type="string">
+            <text:p text:style-name="P20">tags</text:p>
+          </table:table-cell>
+          <table:table-cell table:style-name="Table18.B2" office:value-type="string">
+            <text:p text:style-name="P20">
+              keywords that will help out other users searching for a specific 
+              <text:s/>
+              listing 
+            </text:p>
+          </table:table-cell>
+        </table:table-row>
+        <table:table-row>
+          <table:table-cell table:style-name="Table18.A2" office:value-type="string">
+            <text:p text:style-name="P20">image_urls</text:p>
+          </table:table-cell>
+          <table:table-cell table:style-name="Table18.B2" office:value-type="string">
+            <text:p text:style-name="P20">url's to where images are stored on database</text:p>
+          </table:table-cell>
+        </table:table-row>
+        <table:table-row>
+          <table:table-cell table:style-name="Table18.A2" office:value-type="string">
+            <text:p text:style-name="P20">price</text:p>
+          </table:table-cell>
+          <table:table-cell table:style-name="Table18.B2" office:value-type="string">
+            <text:p text:style-name="P20">price of listing if it applies</text:p>
+          </table:table-cell>
+        </table:table-row>
+        <table:table-row>
+          <table:table-cell table:style-name="Table18.A2" office:value-type="string">
+            <text:p text:style-name="P20">created</text:p>
+          </table:table-cell>
+          <table:table-cell table:style-name="Table18.B2" office:value-type="string">
+            <text:p text:style-name="P20">when listing was created</text:p>
+          </table:table-cell>
+        </table:table-row>
+        <table:table-row>
+          <table:table-cell table:style-name="Table18.A2" office:value-type="string">
+            <text:p text:style-name="P20">expires</text:p>
+          </table:table-cell>
+          <table:table-cell table:style-name="Table18.B2" office:value-type="string">
+            <text:p text:style-name="P20">expiration date of listing if it applies</text:p>
+          </table:table-cell>
+        </table:table-row>
+        <table:table-row>
+          <table:table-cell table:style-name="Table18.A2" office:value-type="string">
+            <text:p text:style-name="P20">meta</text:p>
+          </table:table-cell>
+          <table:table-cell table:style-name="Table18.B2" office:value-type="string">
+            <text:p text:style-name="P20">any meta data for our end that may aid with specific functionality</text:p>
+          </table:table-cell>
+        </table:table-row>
+        <table:table-row>
+          <table:table-cell table:style-name="Table18.A2" office:value-type="string">
+            <text:p text:style-name="P20">user_id</text:p>
+          </table:table-cell>
+          <table:table-cell table:style-name="Table18.B2" office:value-type="string">
+            <text:p text:style-name="P20">the id of the user who listed</text:p>
+          </table:table-cell>
+        </table:table-row>
+        <table:table-row>
+          <table:table-cell table:style-name="Table18.A2" office:value-type="string">
+            <text:p text:style-name="P20">school_id</text:p>
+          </table:table-cell>
+          <table:table-cell table:style-name="Table18.B2" office:value-type="string">
+            <text:p text:style-name="P20">the id of the school for the listing </text:p>
+          </table:table-cell>
+        </table:table-row>
+      </table:table>
+      <text:p text:style-name="P14"/>
+      <text:p text:style-name="P7">
+        5.1.2
+        <text:tab/>
+        Category
+      </text:p>
+      <text:p text:style-name="P7"/>
+      <table:table table:name="Table19" table:style-name="Table19">
+        <table:table-column table:style-name="Table19.A"/>
+        <table:table-column table:style-name="Table19.B"/>
+        <table:table-row>
+          <table:table-cell table:style-name="Table19.A1" table:number-columns-spanned="2" office:value-type="string">
+            <text:p text:style-name="P33">uList category is the basic model we will use to read and associated listings to on the mobile application and website.</text:p>
+          </table:table-cell>
+          <table:covered-table-cell/>
+        </table:table-row>
+        <table:table-row>
+          <table:table-cell table:style-name="Table19.A2" office:value-type="string">
+            <text:p text:style-name="P21">_id</text:p>
+          </table:table-cell>
+          <table:table-cell table:style-name="Table19.B2" office:value-type="string">
+            <text:p text:style-name="P20">The id of the category</text:p>
+          </table:table-cell>
+        </table:table-row>
+        <table:table-row>
+          <table:table-cell table:style-name="Table19.A2" office:value-type="string">
+            <text:p text:style-name="P20">name</text:p>
+          </table:table-cell>
+          <table:table-cell table:style-name="Table19.B2" office:value-type="string">
+            <text:p text:style-name="P20">The name of the category</text:p>
+          </table:table-cell>
+        </table:table-row>
+        <table:table-row>
+          <table:table-cell table:style-name="Table19.A2" office:value-type="string">
+            <text:p text:style-name="P20">subcategories</text:p>
+          </table:table-cell>
+          <table:table-cell table:style-name="Table19.B2" office:value-type="string">
+            <text:p text:style-name="P20">The list of subcategory names</text:p>
+          </table:table-cell>
+        </table:table-row>
+      </table:table>
+      <text:p text:style-name="P37">
+        <text:span text:style-name="T7"/>
+      </text:p>
+      <text:p text:style-name="P11">
+        5.2
+        <text:tab/>
+        UI Layer (Views)
+      </text:p>
+      <text:p text:style-name="P3"/>
+      <text:p text:style-name="P7">
+        5.2.1
+        <text:tab/>
+        ListingsView
+      </text:p>
+      <text:p text:style-name="P7"/>
+      <text:p text:style-name="P10">
+        <text:span text:style-name="T5">ListingsView will handle all actions for listings default and search UI for uList. </text:span>
+        <text:s/>
+      </text:p>
+      <text:p text:style-name="P7"/>
+      <table:table table:name="Table2" table:style-name="Table2">
+        <table:table-column table:style-name="Table2.A"/>
+        <table:table-column table:style-name="Table2.B"/>
+        <table:table-row>
+          <table:table-cell table:style-name="Table2.A1" table:number-columns-spanned="2" office:value-type="string">
+            <text:p text:style-name="P22">void viewListing(int listingId)</text:p>
+          </table:table-cell>
+          <table:covered-table-cell/>
+        </table:table-row>
+        <table:table-row>
+          <table:table-cell table:style-name="Table2.A2" office:value-type="string">
+            <text:p text:style-name="P19">Description</text:p>
+          </table:table-cell>
+          <table:table-cell table:style-name="Table2.B2" office:value-type="string">
+            <text:p text:style-name="P19">view a distinct user listing</text:p>
+          </table:table-cell>
+        </table:table-row>
+      </table:table>
+      <text:p text:style-name="P7"/>
+      <text:p text:style-name="P7"/>
+      <table:table table:name="Table3" table:style-name="Table3">
+        <table:table-column table:style-name="Table3.A"/>
+        <table:table-column table:style-name="Table3.B"/>
+        <table:table-row>
+          <table:table-cell table:style-name="Table3.A1" table:number-columns-spanned="2" office:value-type="string">
+            <text:p text:style-name="P22">void searchListing(string searchCriteria)</text:p>
+          </table:table-cell>
+          <table:covered-table-cell/>
+        </table:table-row>
+        <table:table-row>
+          <table:table-cell table:style-name="Table3.A2" office:value-type="string">
+            <text:p text:style-name="P19">Description</text:p>
+          </table:table-cell>
+          <table:table-cell table:style-name="Table3.B2" office:value-type="string">
+            <text:p text:style-name="P19">search for a distinct user listing</text:p>
+          </table:table-cell>
+        </table:table-row>
+      </table:table>
+      <text:p text:style-name="P7"/>
+      <text:p text:style-name="P7"/>
+      <table:table table:name="Table4" table:style-name="Table4">
+        <table:table-column table:style-name="Table4.A"/>
+        <table:table-column table:style-name="Table4.B"/>
+        <table:table-row>
+          <table:table-cell table:style-name="Table4.A1" table:number-columns-spanned="2" office:value-type="string">
+            <text:p text:style-name="P22">void viewMap(int schoolId)</text:p>
+          </table:table-cell>
+          <table:covered-table-cell/>
+        </table:table-row>
+        <table:table-row>
+          <table:table-cell table:style-name="Table4.A2" office:value-type="string">
+            <text:p text:style-name="P19">Description</text:p>
+          </table:table-cell>
+          <table:table-cell table:style-name="Table4.B2" office:value-type="string">
+            <text:p text:style-name="P19">view map of local listings using Google maps API</text:p>
+          </table:table-cell>
+        </table:table-row>
+      </table:table>
+      <text:p text:style-name="P7"/>
+      <text:p text:style-name="P10"/>
+      <text:p text:style-name="P4"/>
+      <text:p text:style-name="P7">
+        5.2.2
+        <text:tab/>
+        ListingsDetailsView
+      </text:p>
+      <text:p text:style-name="P4"/>
+      <text:p text:style-name="P6">ListingsDetailsView will handle all actions for listings when user in the context of a selected listing.</text:p>
+      <text:p text:style-name="P6"/>
+      <text:p text:style-name="P6"/>
+      <table:table table:name="Table5" table:style-name="Table5">
+        <table:table-column table:style-name="Table5.A"/>
+        <table:table-column table:style-name="Table5.B"/>
+        <text:soft-page-break/>
+        <table:table-row>
+          <table:table-cell table:style-name="Table5.A1" table:number-columns-spanned="2" office:value-type="string">
+            <text:p text:style-name="P22">void tweet/email/facebookListing(int listingId)</text:p>
+          </table:table-cell>
+          <table:covered-table-cell/>
+        </table:table-row>
+        <table:table-row>
+          <table:table-cell table:style-name="Table5.A2" office:value-type="string">
+            <text:p text:style-name="P19">Description</text:p>
+          </table:table-cell>
+          <table:table-cell table:style-name="Table5.B2" office:value-type="string">
+            <text:p text:style-name="P19">send listing to a social media outlet, or email</text:p>
+          </table:table-cell>
+        </table:table-row>
+      </table:table>
+      <text:p text:style-name="P6"/>
+      <text:p text:style-name="P6"/>
+      <table:table table:name="Table6" table:style-name="Table6">
+        <table:table-column table:style-name="Table6.A"/>
+        <table:table-column table:style-name="Table6.B"/>
+        <table:table-row>
+          <table:table-cell table:style-name="Table6.A1" table:number-columns-spanned="2" office:value-type="string">
+            <text:p text:style-name="P22">void replyToUser(string userEmail)</text:p>
+          </table:table-cell>
+          <table:covered-table-cell/>
+        </table:table-row>
+        <table:table-row>
+          <table:table-cell table:style-name="Table6.A2" office:value-type="string">
+            <text:p text:style-name="P19">Description</text:p>
+          </table:table-cell>
+          <table:table-cell table:style-name="Table6.B2" office:value-type="string">
+            <text:p text:style-name="P19">reply in response to user who posted listing</text:p>
+          </table:table-cell>
+        </table:table-row>
+      </table:table>
+      <text:p text:style-name="P6"/>
+      <text:p text:style-name="P6"/>
+      <table:table table:name="Table7" table:style-name="Table7">
+        <table:table-column table:style-name="Table7.A"/>
+        <table:table-column table:style-name="Table7.B"/>
+        <table:table-row>
+          <table:table-cell table:style-name="Table7.A1" table:number-columns-spanned="2" office:value-type="string">
+            <text:p text:style-name="P22">void flagListing(int listingId)</text:p>
+          </table:table-cell>
+          <table:covered-table-cell/>
+        </table:table-row>
+        <table:table-row>
+          <table:table-cell table:style-name="Table7.A2" office:value-type="string">
+            <text:p text:style-name="P19">Description</text:p>
+          </table:table-cell>
+          <table:table-cell table:style-name="Table7.B2" office:value-type="string">
+            <text:p text:style-name="P19">flag a distinct listing</text:p>
+          </table:table-cell>
+        </table:table-row>
+      </table:table>
+      <text:p text:style-name="P6">
+        <text:s/>
+      </text:p>
+      <text:p text:style-name="P7">
+        5.2.3
+        <text:tab/>
+        AddListingView
+      </text:p>
+      <text:p text:style-name="P4"/>
+      <text:p text:style-name="P6">AddListingView will handle all actions for adding a listing to uList.</text:p>
+      <text:p text:style-name="P6"/>
+      <text:p text:style-name="P6"/>
+      <table:table table:name="Table8" table:style-name="Table8">
+        <table:table-column table:style-name="Table8.A"/>
+        <table:table-column table:style-name="Table8.B"/>
+        <table:table-row>
+          <table:table-cell table:style-name="Table8.A1" table:number-columns-spanned="2" office:value-type="string">
+            <text:p text:style-name="P22">void submitListing(int listingId)</text:p>
+          </table:table-cell>
+          <table:covered-table-cell/>
+        </table:table-row>
+        <table:table-row>
+          <table:table-cell table:style-name="Table8.A2" office:value-type="string">
+            <text:p text:style-name="P19">Description</text:p>
+          </table:table-cell>
+          <table:table-cell table:style-name="Table8.B2" office:value-type="string">
+            <text:p text:style-name="P19">add listing to database</text:p>
+          </table:table-cell>
+        </table:table-row>
+      </table:table>
+      <text:p text:style-name="P6"/>
+      <text:p text:style-name="P6"/>
+      <table:table table:name="Table10" table:style-name="Table10">
+        <table:table-column table:style-name="Table10.A"/>
+        <table:table-column table:style-name="Table10.B"/>
+        <table:table-row>
+          <table:table-cell table:style-name="Table10.A1" table:number-columns-spanned="2" office:value-type="string">
+            <text:p text:style-name="P22">void (int listingId)</text:p>
+          </table:table-cell>
+          <table:covered-table-cell/>
+        </table:table-row>
+        <table:table-row>
+          <table:table-cell table:style-name="Table10.A2" office:value-type="string">
+            <text:p text:style-name="P19">Description</text:p>
+          </table:table-cell>
+          <table:table-cell table:style-name="Table10.B2" office:value-type="string">
+            <text:p text:style-name="P19">add listing to database</text:p>
+          </table:table-cell>
+        </table:table-row>
+      </table:table>
+      <text:p text:style-name="P6"/>
+      <text:p text:style-name="P7">
+        5.2.4
+        <text:tab/>
+        EditListingView
+      </text:p>
+      <text:p text:style-name="P4"/>
+      <text:p text:style-name="P6">
+        EditListingView will handle all actions for editing a listing. 
+        <text:s/>
+        User only has permission to edit their own listings.
+      </text:p>
+      <text:p text:style-name="P6"/>
+      <text:p text:style-name="P6"/>
+      <table:table table:name="Table9" table:style-name="Table9">
+        <table:table-column table:style-name="Table9.A"/>
+        <table:table-column table:style-name="Table9.B"/>
+        <table:table-row>
+          <table:table-cell table:style-name="Table9.A1" table:number-columns-spanned="2" office:value-type="string">
+            <text:p text:style-name="P22">void submitListing(int listingId)</text:p>
+          </table:table-cell>
+          <table:covered-table-cell/>
+        </table:table-row>
+        <table:table-row>
+          <table:table-cell table:style-name="Table9.A2" office:value-type="string">
+            <text:p text:style-name="P19">Description</text:p>
+          </table:table-cell>
+          <table:table-cell table:style-name="Table9.B2" office:value-type="string">
+            <text:p text:style-name="P19">update listing in database</text:p>
+          </table:table-cell>
+        </table:table-row>
+      </table:table>
+      <text:p text:style-name="P11"/>
+      <text:p text:style-name="P7">
+        5.2.5
+        <text:tab/>
+        AddEditImageView
+      </text:p>
+      <text:p text:style-name="P4"/>
+      <text:p text:style-name="P6">AddEditImageView will handle user selection of photos to add to listing</text:p>
+      <text:p text:style-name="P6"/>
+      <text:p text:style-name="P6"/>
+      <table:table table:name="Table13" table:style-name="Table13">
+        <table:table-column table:style-name="Table13.A"/>
+        <table:table-column table:style-name="Table13.B"/>
+        <table:table-row>
+          <table:table-cell table:style-name="Table13.A1" table:number-columns-spanned="2" office:value-type="string">
+            <text:p text:style-name="P22">void selectImage()</text:p>
+          </table:table-cell>
+          <table:covered-table-cell/>
+        </table:table-row>
+        <table:table-row>
+          <table:table-cell table:style-name="Table13.A2" office:value-type="string">
+            <text:p text:style-name="P19">Description</text:p>
+          </table:table-cell>
+          <table:table-cell table:style-name="Table13.B2" office:value-type="string">
+            <text:p text:style-name="P19">select image to add to user listing</text:p>
+          </table:table-cell>
+        </table:table-row>
+      </table:table>
+      <text:p text:style-name="P11"/>
+      <text:p text:style-name="P11"/>
+      <text:p text:style-name="P11"/>
+      <table:table table:name="Table14" table:style-name="Table14">
+        <table:table-column table:style-name="Table14.A"/>
+        <table:table-column table:style-name="Table14.B"/>
+        <table:table-row>
+          <table:table-cell table:style-name="Table14.A1" table:number-columns-spanned="2" office:value-type="string">
+            <text:p text:style-name="P22">void addImagesToListing()</text:p>
+          </table:table-cell>
+          <table:covered-table-cell/>
+        </table:table-row>
+        <table:table-row>
+          <table:table-cell table:style-name="Table14.A2" office:value-type="string">
+            <text:p text:style-name="P19">Description</text:p>
+          </table:table-cell>
+          <table:table-cell table:style-name="Table14.B2" office:value-type="string">
+            <text:p text:style-name="P19">add images to user listing</text:p>
+          </table:table-cell>
+        </table:table-row>
+      </table:table>
+      <text:p text:style-name="P11"/>
+      <text:p text:style-name="P7">
+        5.2.6
+        <text:tab/>
+        AddOnsView
+      </text:p>
+      <text:p text:style-name="P11">
+        <text:soft-page-break/>
+      </text:p>
+      <text:p text:style-name="P6">Add on view will handle highlight/bold listing additions to listed item</text:p>
+      <text:p text:style-name="P6"/>
+      <table:table table:name="Table11" table:style-name="Table11">
+        <table:table-column table:style-name="Table11.A"/>
+        <table:table-column table:style-name="Table11.B"/>
+        <table:table-row>
+          <table:table-cell table:style-name="Table11.A1" table:number-columns-spanned="2" office:value-type="string">
+            <text:p text:style-name="P22">void selectAddOn()</text:p>
+          </table:table-cell>
+          <table:covered-table-cell/>
+        </table:table-row>
+        <table:table-row>
+          <table:table-cell table:style-name="Table11.A2" office:value-type="string">
+            <text:p text:style-name="P19">Description</text:p>
+          </table:table-cell>
+          <table:table-cell table:style-name="Table11.B2" office:value-type="string">
+            <text:p text:style-name="P19">select add on </text:p>
+          </table:table-cell>
+        </table:table-row>
+      </table:table>
+      <text:p text:style-name="P11"/>
+      <text:p text:style-name="P11"/>
+      <table:table table:name="Table12" table:style-name="Table12">
+        <table:table-column table:style-name="Table12.A"/>
+        <table:table-column table:style-name="Table12.B"/>
+        <table:table-row>
+          <table:table-cell table:style-name="Table12.A1" table:number-columns-spanned="2" office:value-type="string">
+            <text:p text:style-name="P22">void submitPayment()</text:p>
+          </table:table-cell>
+          <table:covered-table-cell/>
+        </table:table-row>
+        <table:table-row>
+          <table:table-cell table:style-name="Table12.A2" office:value-type="string">
+            <text:p text:style-name="P19">Description</text:p>
+          </table:table-cell>
+          <table:table-cell table:style-name="Table12.B2" office:value-type="string">
+            <text:p text:style-name="P19">submit payment for add on selected</text:p>
+          </table:table-cell>
+        </table:table-row>
+      </table:table>
+      <text:p text:style-name="P11"/>
+      <text:p text:style-name="P11">
+        6
+        <text:tab/>
+        User Interface Design (Wireframes)
+      </text:p>
+      <text:p text:style-name="P11"/>
+      <text:p text:style-name="P6"/>
+      <text:p text:style-name="P11">
+        <draw:frame draw:style-name="fr1" draw:name="Frame1" text:anchor-type="paragraph" svg:x="0.6008in" svg:y="0.1299in" svg:width="2.9772in" style:rel-width="43%" svg:height="6.2374in" fo:min-height="60%" draw:z-index="6">
+          <draw:text-box>
+            <text:p text:style-name="Illustration">
+              <draw:frame draw:style-name="fr6" draw:name="graphics5" text:anchor-type="paragraph" svg:x="0.0016in" svg:y="0.0008in" svg:width="2.978in" style:rel-width="100%" svg:height="5.2465in" style:rel-height="scale" draw:z-index="7">
+                <draw:image xlink:href="Pictures/1000000000000280000004708C23B7A8.png" xlink:type="simple" xlink:show="embed" xlink:actuate="onLoad"/>
+              </draw:frame>
+              Illustration 
+              <text:sequence text:ref-name="refIllustration0" text:name="Illustration" text:formula="ooow:Illustration+1" style:num-format="1">1</text:sequence>
+              : uList Home View 
+            </text:p>
+          </draw:text-box>
+        </draw:frame>
+      </text:p>
+      <text:p text:style-name="P11"/>
+      <text:p text:style-name="P11"/>
+      <text:p text:style-name="P11">
+        <text:soft-page-break/>
+      </text:p>
+      <text:p text:style-name="P11">
+        <draw:frame draw:style-name="fr3" draw:name="graphics6" text:anchor-type="paragraph" svg:x="0.3154in" svg:y="0.1598in" svg:width="2.9083in" style:rel-width="42%" svg:height="5.1591in" style:rel-height="59%" draw:z-index="4">
+          <draw:image xlink:href="Pictures/1000000000000280000004704D424936.png" xlink:type="simple" xlink:show="embed" xlink:actuate="onLoad"/>
+        </draw:frame>
+        <draw:frame draw:style-name="fr3" draw:name="graphics7" text:anchor-type="paragraph" svg:x="3.5472in" svg:y="0.0598in" svg:width="2.9083in" style:rel-width="42%" svg:height="5.2465in" style:rel-height="60%" draw:z-index="5">
+          <draw:image xlink:href="Pictures/10000000000002800000047034E4D3AB.png" xlink:type="simple" xlink:show="embed" xlink:actuate="onLoad"/>
+        </draw:frame>
+      </text:p>
+      <text:p text:style-name="P11"/>
+      <text:p text:style-name="P11"/>
+      <text:p text:style-name="P11"/>
+      <text:p text:style-name="P11"/>
+      <text:p text:style-name="P11"/>
+      <text:p text:style-name="P11"/>
+      <text:p text:style-name="P11"/>
+      <text:p text:style-name="P11"/>
+      <text:p text:style-name="P11"/>
+      <text:p text:style-name="P11"/>
+      <text:p text:style-name="P11"/>
+      <text:p text:style-name="P11">
+        <draw:frame draw:style-name="fr1" draw:name="Frame2" text:anchor-type="paragraph" svg:x="0.4835in" svg:y="0in" svg:width="2.978in" style:rel-width="43%" svg:height="5.2465in" fo:min-height="60%" draw:z-index="8">
+          <draw:text-box>
+            <text:p text:style-name="Illustration">
+              <draw:frame draw:style-name="fr6" draw:name="graphics8" text:anchor-type="paragraph" svg:x="0.0016in" svg:y="0.0008in" svg:width="2.978in" style:rel-width="100%" svg:height="5.2465in" style:rel-height="scale" draw:z-index="9">
+                <draw:image xlink:href="Pictures/10000000000002800000047034ABADCF.png" xlink:type="simple" xlink:show="embed" xlink:actuate="onLoad"/>
+              </draw:frame>
+              Illustration 
+              <text:sequence text:ref-name="refIllustration1" text:name="Illustration" text:formula="ooow:Illustration+1" style:num-format="1">2</text:sequence>
+              : Listing Detail View
+            </text:p>
+          </draw:text-box>
+        </draw:frame>
+        <draw:frame draw:style-name="fr1" draw:name="Frame3" text:anchor-type="paragraph" svg:x="3.6701in" svg:y="0in" svg:width="2.978in" style:rel-width="43%" svg:height="5.2465in" fo:min-height="60%" draw:z-index="10">
+          <draw:text-box>
+            <text:p text:style-name="Illustration">
+              <draw:frame draw:style-name="fr6" draw:name="graphics9" text:anchor-type="paragraph" svg:x="0.0016in" svg:y="0.0008in" svg:width="2.978in" style:rel-width="100%" svg:height="5.2465in" style:rel-height="scale" draw:z-index="11">
+                <draw:image xlink:href="Pictures/10000000000002800000047025460841.png" xlink:type="simple" xlink:show="embed" xlink:actuate="onLoad"/>
+              </draw:frame>
+              Illustration 
+              <text:sequence text:ref-name="refIllustration2" text:name="Illustration" text:formula="ooow:Illustration+1" style:num-format="1">3</text:sequence>
+              : My Profile View
+            </text:p>
+          </draw:text-box>
+        </draw:frame>
+        <text:soft-page-break/>
+      </text:p>
+      <text:p text:style-name="P11"/>
+      <text:p text:style-name="P11"/>
+      <text:p text:style-name="P11">
+        <draw:frame draw:style-name="fr1" draw:name="Frame4" text:anchor-type="paragraph" svg:x="0.4772in" svg:y="0.2925in" svg:width="2.95in" style:rel-width="scale" svg:height="5.2465in" fo:min-height="60%" draw:z-index="12">
+          <draw:text-box>
+            <text:p text:style-name="Illustration">
+              <draw:frame draw:style-name="fr6" draw:name="graphics10" text:anchor-type="paragraph" svg:x="0.0016in" svg:y="0.0008in" svg:width="2.95in" style:rel-width="100%" svg:height="5.2465in" style:rel-height="scale" draw:z-index="13">
+                <draw:image xlink:href="Pictures/100000000000028000000470FE76F57C.png" xlink:type="simple" xlink:show="embed" xlink:actuate="onLoad"/>
+              </draw:frame>
+              Illustration 
+              <text:sequence text:ref-name="refIllustration3" text:name="Illustration" text:formula="ooow:Illustration+1" style:num-format="1">4</text:sequence>
+              : School Home View
+            </text:p>
+          </draw:text-box>
+        </draw:frame>
+        <text:soft-page-break/>
+      </text:p>
+      <text:p text:style-name="P11">
+        <draw:frame draw:style-name="fr1" draw:name="Frame5" text:anchor-type="paragraph" svg:x="3.7028in" svg:y="0.0673in" svg:width="2.95in" style:rel-width="scale" svg:height="5.2465in" fo:min-height="60%" draw:z-index="14">
+          <draw:text-box>
+            <text:p text:style-name="Illustration">
+              <draw:frame draw:style-name="fr6" draw:name="graphics11" text:anchor-type="paragraph" svg:x="0.0016in" svg:y="0.0008in" svg:width="2.95in" style:rel-width="100%" svg:height="5.2465in" style:rel-height="scale" draw:z-index="15">
+                <draw:image xlink:href="Pictures/1000000000000280000004709545229C.png" xlink:type="simple" xlink:show="embed" xlink:actuate="onLoad"/>
+              </draw:frame>
+              Illustration 
+              <text:sequence text:ref-name="refIllustration4" text:name="Illustration" text:formula="ooow:Illustration+1" style:num-format="1">5</text:sequence>
+              : My Listings View
+            </text:p>
+          </draw:text-box>
+        </draw:frame>
+      </text:p>
+      <text:p text:style-name="P11"/>
+      <text:p text:style-name="P11"/>
+      <text:p text:style-name="P11"/>
+      <text:p text:style-name="P11"/>
+      <text:p text:style-name="P11"/>
+      <text:p text:style-name="P11"/>
+      <text:p text:style-name="P11"/>
+      <text:p text:style-name="P11"/>
+      <text:p text:style-name="P11"/>
+      <text:p text:style-name="P11"/>
+      <text:p text:style-name="P11"/>
+      <text:p text:style-name="P11"/>
+      <text:p text:style-name="P11"/>
+      <text:p text:style-name="P11"/>
+      <text:p text:style-name="P11">
+        <text:soft-page-break/>
+      </text:p>
+      <text:p text:style-name="P11"/>
+      <text:p text:style-name="P11"/>
+      <text:p text:style-name="P11"/>
+      <text:p text:style-name="P11">
+        <draw:frame draw:style-name="fr1" draw:name="Frame6" text:anchor-type="paragraph" svg:x="0.3102in" svg:y="0.0638in" svg:width="2.95in" style:rel-width="scale" svg:height="5.2465in" fo:min-height="60%" draw:z-index="16">
+          <draw:text-box>
+            <text:p text:style-name="Illustration">
+              <draw:frame draw:style-name="fr6" draw:name="graphics12" text:anchor-type="paragraph" svg:x="0.0016in" svg:y="0.0008in" svg:width="2.95in" style:rel-width="100%" svg:height="5.2465in" style:rel-height="scale" draw:z-index="17">
+                <draw:image xlink:href="Pictures/10000000000002800000047063B13C24.png" xlink:type="simple" xlink:show="embed" xlink:actuate="onLoad"/>
+              </draw:frame>
+              Illustration 
+              <text:sequence text:ref-name="refIllustration5" text:name="Illustration" text:formula="ooow:Illustration+1" style:num-format="1">7</text:sequence>
+              : Add Listing - Category View
+            </text:p>
+          </draw:text-box>
+        </draw:frame>
+        <draw:frame draw:style-name="fr1" draw:name="Frame7" text:anchor-type="paragraph" svg:x="3.8102in" svg:y="0in" svg:width="2.95in" style:rel-width="scale" svg:height="5.2465in" fo:min-height="60%" draw:z-index="18">
+          <draw:text-box>
+            <text:p text:style-name="Illustration">
+              <draw:frame draw:style-name="fr6" draw:name="graphics13" text:anchor-type="paragraph" svg:x="0.0016in" svg:y="0.0008in" svg:width="2.95in" style:rel-width="100%" svg:height="5.2465in" style:rel-height="scale" draw:z-index="19">
+                <draw:image xlink:href="Pictures/1000000000000280000004707C3ABC75.png" xlink:type="simple" xlink:show="embed" xlink:actuate="onLoad"/>
+              </draw:frame>
+              Illustration 
+              <text:sequence text:ref-name="refIllustration6" text:name="Illustration" text:formula="ooow:Illustration+1" style:num-format="1">6</text:sequence>
+              : Add Listing - Information View
+            </text:p>
+          </draw:text-box>
+        </draw:frame>
+      </text:p>
+      <text:p text:style-name="P11"/>
+      <text:p text:style-name="P11"/>
+      <text:p text:style-name="P11"/>
+      <text:p text:style-name="P11"/>
+      <text:p text:style-name="P11"/>
+      <text:p text:style-name="P11"/>
+      <text:p text:style-name="P11"/>
+      <text:p text:style-name="P11"/>
+      <text:p text:style-name="P11"/>
+      <text:p text:style-name="P11"/>
+      <text:p text:style-name="P11">
+        <text:soft-page-break/>
+      </text:p>
+      <text:p text:style-name="P11"/>
+      <text:p text:style-name="P11"/>
+      <text:p text:style-name="P11"/>
+      <text:p text:style-name="P11">
+        <draw:frame draw:style-name="fr1" draw:name="Frame9" text:anchor-type="paragraph" svg:x="3.4299in" svg:y="0.3665in" svg:width="2.95in" style:rel-width="scale" svg:height="5.2465in" fo:min-height="60%" draw:z-index="22">
+          <draw:text-box>
+            <text:p text:style-name="Illustration">
+              <draw:frame draw:style-name="fr6" draw:name="graphics15" text:anchor-type="paragraph" svg:x="0.0016in" svg:y="0.0008in" svg:width="2.95in" style:rel-width="100%" svg:height="5.2465in" style:rel-height="scale" draw:z-index="23">
+                <draw:image xlink:href="Pictures/1000000000000280000004702F18ED8F.png" xlink:type="simple" xlink:show="embed" xlink:actuate="onLoad"/>
+              </draw:frame>
+              Illustration 
+              <text:sequence text:ref-name="refIllustration8" text:name="Illustration" text:formula="ooow:Illustration+1" style:num-format="1">8</text:sequence>
+              : Add Listing - Location View
+            </text:p>
+          </draw:text-box>
+        </draw:frame>
+      </text:p>
+      <text:p text:style-name="P11">
+        <draw:frame draw:style-name="fr1" draw:name="Frame8" text:anchor-type="paragraph" svg:x="0.428in" svg:y="0.0484in" svg:width="2.95in" style:rel-width="scale" svg:height="5.2465in" fo:min-height="60%" draw:z-index="20">
+          <draw:text-box>
+            <text:p text:style-name="Illustration">
+              <draw:frame draw:style-name="fr6" draw:name="graphics14" text:anchor-type="paragraph" svg:x="0.0016in" svg:y="0.0008in" svg:width="2.95in" style:rel-width="100%" svg:height="5.2465in" style:rel-height="scale" draw:z-index="21">
+                <draw:image xlink:href="Pictures/100000000000028000000470B46A27CB.png" xlink:type="simple" xlink:show="embed" xlink:actuate="onLoad"/>
+              </draw:frame>
+              Illustration 
+              <text:sequence text:ref-name="refIllustration7" text:name="Illustration" text:formula="ooow:Illustration+1" style:num-format="1">9</text:sequence>
+              : Add Listing - Photos View
+            </text:p>
+          </draw:text-box>
+        </draw:frame>
+      </text:p>
+      <text:p text:style-name="P11"/>
+      <text:p text:style-name="P11"/>
+      <text:p text:style-name="P11"/>
+      <text:p text:style-name="P11"/>
+      <text:p text:style-name="P11"/>
+      <text:p text:style-name="P11"/>
+      <text:p text:style-name="P11"/>
+      <text:p text:style-name="P11"/>
+      <text:p text:style-name="P11"/>
+      <text:p text:style-name="P11">
+        <text:soft-page-break/>
+      </text:p>
+      <text:p text:style-name="P11"/>
+      <text:p text:style-name="P11"/>
+      <text:p text:style-name="P11"/>
+      <text:p text:style-name="P11"/>
+      <text:p text:style-name="P11">
+        <draw:frame draw:style-name="fr1" draw:name="Frame10" text:anchor-type="paragraph" svg:x="0.5161in" svg:y="0.0063in" svg:width="2.95in" style:rel-width="scale" svg:height="5.2465in" fo:min-height="60%" draw:z-index="24">
+          <draw:text-box>
+            <text:p text:style-name="Illustration">
+              <draw:frame draw:style-name="fr6" draw:name="graphics16" text:anchor-type="paragraph" svg:x="0.0016in" svg:y="0.0008in" svg:width="2.95in" style:rel-width="100%" svg:height="5.2465in" style:rel-height="scale" draw:z-index="25">
+                <draw:image xlink:href="Pictures/100000000000028000000470BFE245C7.png" xlink:type="simple" xlink:show="embed" xlink:actuate="onLoad"/>
+              </draw:frame>
+              Illustration 
+              <text:sequence text:ref-name="refIllustration9" text:name="Illustration" text:formula="ooow:Illustration+1" style:num-format="1">10</text:sequence>
+              : Add Listing - Add Ons View
+            </text:p>
+          </draw:text-box>
+        </draw:frame>
+        <draw:frame draw:style-name="fr1" draw:name="Frame11" text:anchor-type="paragraph" svg:x="3.6929in" svg:y="0.0583in" svg:width="2.95in" style:rel-width="scale" svg:height="5.2465in" fo:min-height="60%" draw:z-index="26">
+          <draw:text-box>
+            <text:p text:style-name="Illustration">
+              <draw:frame draw:style-name="fr6" draw:name="graphics17" text:anchor-type="paragraph" svg:x="0.0016in" svg:y="0.0008in" svg:width="2.95in" style:rel-width="100%" svg:height="5.2465in" style:rel-height="scale" draw:z-index="27">
+                <draw:image xlink:href="Pictures/100000000000028000000470A68220F3.png" xlink:type="simple" xlink:show="embed" xlink:actuate="onLoad"/>
+              </draw:frame>
+              Illustration 
+              <text:sequence text:ref-name="refIllustration10" text:name="Illustration" text:formula="ooow:Illustration+1" style:num-format="1">11</text:sequence>
+              : Submit Listing View
+            </text:p>
+          </draw:text-box>
+        </draw:frame>
+      </text:p>
+      <text:p text:style-name="P11"/>
+      <text:p text:style-name="P11"/>
+      <text:p text:style-name="P11"/>
+      <text:p text:style-name="P11">
+        7
+        <text:tab/>
+        Requirement Matrices
+      </text:p>
+      <text:p text:style-name="P11"/>
+      <text:p text:style-name="P11">
         7.1 
         <text:tab/>
         uList User Requirements
       </text:p>
-      <text:p text:style-name="P12"/>
+      <text:p text:style-name="P11"/>
       <table:table table:name="Table1" table:style-name="Table1">
         <table:table-column table:style-name="Table1.A"/>
         <table:table-column table:style-name="Table1.B"/>
@@ -1459,18 +1791,19 @@
             <text:p text:style-name="P18"/>
           </table:table-cell>
           <table:table-cell table:style-name="Table1.A2" office:value-type="string">
-            <text:p text:style-name="P18">need to be able to view all school's posts</text:p>
+            <text:p text:style-name="P18">need to be able to view all school's listings </text:p>
           </table:table-cell>
           <table:table-cell table:style-name="Table1.C2" office:value-type="string">
             <text:p text:style-name="P18"/>
           </table:table-cell>
         </table:table-row>
+        <text:soft-page-break/>
         <table:table-row>
           <table:table-cell table:style-name="Table1.A2" office:value-type="string">
             <text:p text:style-name="P18"/>
           </table:table-cell>
           <table:table-cell table:style-name="Table1.A2" office:value-type="string">
-            <text:p text:style-name="P18">have to be authenticated and a user of the school to post to the school</text:p>
+            <text:p text:style-name="P18">have to be authenticated and a user of the school to submit a listing to the school</text:p>
           </table:table-cell>
           <table:table-cell table:style-name="Table1.C2" office:value-type="string">
             <text:p text:style-name="P18"/>
@@ -1481,7 +1814,7 @@
             <text:p text:style-name="P18"/>
           </table:table-cell>
           <table:table-cell table:style-name="Table1.A2" office:value-type="string">
-            <text:p text:style-name="P18">when a user submits a post, they need to do some sort of new age security</text:p>
+            <text:p text:style-name="P18">when a user submits a listing, they need to do some sort of new age security (web only – capcha?)</text:p>
           </table:table-cell>
           <table:table-cell table:style-name="Table1.C2" office:value-type="string">
             <text:p text:style-name="P18"/>
@@ -1492,7 +1825,7 @@
             <text:p text:style-name="P18"/>
           </table:table-cell>
           <table:table-cell table:style-name="Table1.A2" office:value-type="string">
-            <text:p text:style-name="P18">all the user's posts will show up in their account, in which they can edit them</text:p>
+            <text:p text:style-name="P18">all the user's listings will show up in their account, in which they can edit them</text:p>
           </table:table-cell>
           <table:table-cell table:style-name="Table1.C2" office:value-type="string">
             <text:p text:style-name="P18"/>
@@ -1503,7 +1836,7 @@
             <text:p text:style-name="P18"/>
           </table:table-cell>
           <table:table-cell table:style-name="Table1.A2" office:value-type="string">
-            <text:p text:style-name="P18">rating/feedback system in which ulink users can rate other uLink users who post</text:p>
+            <text:p text:style-name="P18">Users will be able to add a listing from within their My Listings view </text:p>
           </table:table-cell>
           <table:table-cell table:style-name="Table1.C2" office:value-type="string">
             <text:p text:style-name="P18"/>
@@ -1514,7 +1847,7 @@
             <text:p text:style-name="P18"/>
           </table:table-cell>
           <table:table-cell table:style-name="Table1.A2" office:value-type="string">
-            <text:p text:style-name="P18"/>
+            <text:p text:style-name="P18">Non-authenticated and authenticated users will be able to contact a lister</text:p>
           </table:table-cell>
           <table:table-cell table:style-name="Table1.C2" office:value-type="string">
             <text:p text:style-name="P18"/>
@@ -1576,15 +1909,15 @@
           </table:table-cell>
         </table:table-row>
       </table:table>
-      <text:p text:style-name="P12"/>
-      <text:p text:style-name="P12"/>
-      <text:p text:style-name="P12">
+      <text:p text:style-name="P11"/>
+      <text:p text:style-name="P11"/>
+      <text:p text:style-name="P11">
         7.2
         <text:tab/>
-        uList Employers Requirements
-      </text:p>
-      <text:p text:style-name="P12"/>
-      <text:p text:style-name="P12"/>
+        uList Employers Requirements (Future Feature)
+      </text:p>
+      <text:p text:style-name="P11"/>
+      <text:p text:style-name="P11"/>
       <table:table table:name="Table15" table:style-name="Table15">
         <table:table-column table:style-name="Table15.A"/>
         <table:table-column table:style-name="Table15.B"/>
@@ -1605,7 +1938,7 @@
             <text:p text:style-name="P18"/>
           </table:table-cell>
           <table:table-cell table:style-name="Table15.A2" office:value-type="string">
-            <text:p text:style-name="P18">need to be able to post jobs to the school</text:p>
+            <text:p text:style-name="P18">need to be able to lists jobs to the school</text:p>
           </table:table-cell>
           <table:table-cell table:style-name="Table15.C2" office:value-type="string">
             <text:p text:style-name="P18"/>
@@ -1616,7 +1949,7 @@
             <text:p text:style-name="P18"/>
           </table:table-cell>
           <table:table-cell table:style-name="Table15.A2" office:value-type="string">
-            <text:p text:style-name="P18">this "employer" type posts can have more information</text:p>
+            <text:p text:style-name="P18">this "employer" type can list to multiple schools</text:p>
           </table:table-cell>
           <table:table-cell table:style-name="Table15.C2" office:value-type="string">
             <text:p text:style-name="P18"/>
@@ -1627,7 +1960,7 @@
             <text:p text:style-name="P18"/>
           </table:table-cell>
           <table:table-cell table:style-name="Table15.A2" office:value-type="string">
-            <text:p text:style-name="P18">last as long as 30 days? (TBD)</text:p>
+            <text:p text:style-name="P18">Listing expire after 30 days</text:p>
           </table:table-cell>
           <table:table-cell table:style-name="Table15.C2" office:value-type="string">
             <text:p text:style-name="P18"/>
@@ -1638,7 +1971,7 @@
             <text:p text:style-name="P18"/>
           </table:table-cell>
           <table:table-cell table:style-name="Table15.A2" office:value-type="string">
-            <text:p text:style-name="P18">payment model for the jobs? TODO: reference other classifieds like Uloop, craiglist</text:p>
+            <text:p text:style-name="P18">Employers will initially be able to list for free</text:p>
           </table:table-cell>
           <table:table-cell table:style-name="Table15.C2" office:value-type="string">
             <text:p text:style-name="P18"/>
@@ -1649,7 +1982,11 @@
             <text:p text:style-name="P18"/>
           </table:table-cell>
           <table:table-cell table:style-name="Table15.A2" office:value-type="string">
-            <text:p text:style-name="P18">this post will be a one time post in which an email will get sent to them where they can always go back to the ulink site and edit their post</text:p>
+            <text:p text:style-name="P18">
+              Employer listings will be a one time listing 
+              <text:s/>
+              in which an email will get sent to owning address in which employers can link back to the uLink site and edit their listing
+            </text:p>
           </table:table-cell>
           <table:table-cell table:style-name="Table15.C2" office:value-type="string">
             <text:p text:style-name="P18"/>
@@ -1722,19 +2059,18 @@
           </table:table-cell>
         </table:table-row>
       </table:table>
-      <text:p text:style-name="P12"/>
-      <text:p text:style-name="P12"/>
-      <text:p text:style-name="P12"/>
-      <text:p text:style-name="P12"/>
-      <text:p text:style-name="P12"/>
-      <text:p text:style-name="P12">
-        <text:soft-page-break/>
+      <text:p text:style-name="P11"/>
+      <text:p text:style-name="P11"/>
+      <text:p text:style-name="P11"/>
+      <text:p text:style-name="P11"/>
+      <text:p text:style-name="P11"/>
+      <text:p text:style-name="P11">
         7.3
         <text:tab/>
         uList Listing Requirements
       </text:p>
-      <text:p text:style-name="P12"/>
-      <text:p text:style-name="P14">Requirements for any listing related activities in uList </text:p>
+      <text:p text:style-name="P11"/>
+      <text:p text:style-name="P13">Requirements for any listing related activities in uList </text:p>
       <table:table table:name="Table16" table:style-name="Table16">
         <table:table-column table:style-name="Table16.A"/>
         <table:table-column table:style-name="Table16.B"/>
@@ -1755,7 +2091,22 @@
             <text:p text:style-name="P18"/>
           </table:table-cell>
           <table:table-cell table:style-name="Table16.A2" office:value-type="string">
-            <text:p text:style-name="P18">Highlight listings will be just like a regular post, but will show up in the headlined section (see Living Social "Escapes" for design)</text:p>
+            <text:p text:style-name="P18">
+              Highlight listings will be just like a regular post, but will show up in the as larger table cells with a background image (see Living Social "Escapes" 
+              <text:soft-page-break/>
+              for design)
+            </text:p>
+          </table:table-cell>
+          <table:table-cell table:style-name="Table16.C2" office:value-type="string">
+            <text:p text:style-name="P18"/>
+          </table:table-cell>
+        </table:table-row>
+        <table:table-row>
+          <table:table-cell table:style-name="Table16.A2" office:value-type="string">
+            <text:p text:style-name="P18"/>
+          </table:table-cell>
+          <table:table-cell table:style-name="Table16.A2" office:value-type="string">
+            <text:p text:style-name="P18">Highlight listings will last for either 1 or 3 days</text:p>
           </table:table-cell>
           <table:table-cell table:style-name="Table16.C2" office:value-type="string">
             <text:p text:style-name="P18"/>
@@ -1767,9 +2118,9 @@
           </table:table-cell>
           <table:table-cell table:style-name="Table16.A2" office:value-type="string">
             <text:p text:style-name="P18">
-              Highlight listings 
+              Once a highlighted listing 
               <text:s/>
-              can be for 1 or 3 days
+              is initially created, it immediately changes into active state (real-time listing)
             </text:p>
           </table:table-cell>
           <table:table-cell table:style-name="Table16.C2" office:value-type="string">
@@ -1781,7 +2132,7 @@
             <text:p text:style-name="P18"/>
           </table:table-cell>
           <table:table-cell table:style-name="Table16.A2" office:value-type="string">
-            <text:p text:style-name="P18">Highlight listings once a post is initially created, it goes into active right away (real-time listing)</text:p>
+            <text:p text:style-name="P18">Highlight listings need to be able to be "Flagged” by any public user of the application</text:p>
           </table:table-cell>
           <table:table-cell table:style-name="Table16.C2" office:value-type="string">
             <text:p text:style-name="P18"/>
@@ -1792,7 +2143,7 @@
             <text:p text:style-name="P18"/>
           </table:table-cell>
           <table:table-cell table:style-name="Table16.A2" office:value-type="string">
-            <text:p text:style-name="P18">Highlight listings need to be able to be "Flagged? or some other more intuitive langauage" by any public user of the application</text:p>
+            <text:p text:style-name="P18">Highlight listings - If a highlighted listing does not have a picture, we should have a default image (but it should not be very strong) so that the listings' information is clearly visible</text:p>
           </table:table-cell>
           <table:table-cell table:style-name="Table16.C2" office:value-type="string">
             <text:p text:style-name="P18"/>
@@ -1803,18 +2154,7 @@
             <text:p text:style-name="P18"/>
           </table:table-cell>
           <table:table-cell table:style-name="Table16.A2" office:value-type="string">
-            <text:p text:style-name="P18">Highlight listings If posting has no picture, we should have a default image (but it should not be very strong) so that the posts' information is clearly visible</text:p>
-          </table:table-cell>
-          <table:table-cell table:style-name="Table16.C2" office:value-type="string">
-            <text:p text:style-name="P18"/>
-          </table:table-cell>
-        </table:table-row>
-        <table:table-row>
-          <table:table-cell table:style-name="Table16.A2" office:value-type="string">
-            <text:p text:style-name="P18"/>
-          </table:table-cell>
-          <table:table-cell table:style-name="Table16.A2" office:value-type="string">
-            <text:p text:style-name="P18">Strong listings will be with the regular listings, but visually will have the following features:</text:p>
+            <text:p text:style-name="P18">Bolded listings will be with the regular listings, but visually will have the following features:</text:p>
             <text:p text:style-name="P18">
               <text:tab/>
               - taller height size (compared to regular posts)
@@ -1825,7 +2165,7 @@
             </text:p>
             <text:p text:style-name="P18">
               <text:tab/>
-              - Image in post row (if available)
+              - Image in post row (if available, and in thumbnail size)
             </text:p>
           </table:table-cell>
           <table:table-cell table:style-name="Table16.C2" office:value-type="string">
@@ -1890,17 +2230,17 @@
           </table:table-cell>
         </table:table-row>
       </table:table>
-      <text:p text:style-name="P12"/>
-      <text:p text:style-name="P12"/>
-      <text:p text:style-name="P12"/>
-      <text:p text:style-name="P12"/>
-      <text:p text:style-name="P12">
+      <text:p text:style-name="P11"/>
+      <text:p text:style-name="P11"/>
+      <text:p text:style-name="P11"/>
+      <text:p text:style-name="P11"/>
+      <text:p text:style-name="P11">
         7.4
         <text:tab/>
         uList General Requirements
       </text:p>
-      <text:p text:style-name="P12"/>
-      <text:p text:style-name="P14">Requirements for any general uList </text:p>
+      <text:p text:style-name="P11"/>
+      <text:p text:style-name="P13">Requirements for any general uList </text:p>
       <table:table table:name="Table17" table:style-name="Table17">
         <table:table-column table:style-name="Table17.A"/>
         <table:table-column table:style-name="Table17.B"/>
@@ -1921,7 +2261,90 @@
             <text:p text:style-name="P18"/>
           </table:table-cell>
           <table:table-cell table:style-name="Table17.A2" office:value-type="string">
-            <text:p text:style-name="P18">Payments for all "add-ons", the user must pay via a technology (Paypal)(Dowalla)(Amazon)</text:p>
+            <text:p text:style-name="P18">
+              Payments - 
+              <text:s/>
+              for all "add-ons", the user must pay via a technology (Paypal)(Dowalla)(Amazon)
+            </text:p>
+          </table:table-cell>
+          <table:table-cell table:style-name="Table17.C2" office:value-type="string">
+            <text:p text:style-name="P18"/>
+          </table:table-cell>
+        </table:table-row>
+        <table:table-row>
+          <table:table-cell table:style-name="Table17.A2" office:value-type="string">
+            <text:p text:style-name="P18"/>
+          </table:table-cell>
+          <table:table-cell table:style-name="Table17.A2" office:value-type="string">
+            <text:p text:style-name="P18">Payments - We should have a pricing table that has costs for headlining, strong, and employer (future) listing per school</text:p>
+          </table:table-cell>
+          <table:table-cell table:style-name="Table17.C2" office:value-type="string">
+            <text:p text:style-name="P18"/>
+          </table:table-cell>
+        </table:table-row>
+        <table:table-row>
+          <table:table-cell table:style-name="Table17.A2" office:value-type="string">
+            <text:p text:style-name="P18"/>
+          </table:table-cell>
+          <table:table-cell table:style-name="Table17.A2" office:value-type="string">
+            <text:p text:style-name="P18">Future Enhancement - Algorithms should determine weekly prices for pricing system (TBD)</text:p>
+            <text:p text:style-name="P18">-based on number of headlines and strongs vs. number of postings we get per (week at first) </text:p>
+            <text:p text:style-name="P18">-prices should also have the ability overriden so that we can force a price and keep it that way (a flag on the table)</text:p>
+          </table:table-cell>
+          <table:table-cell table:style-name="Table17.C2" office:value-type="string">
+            <text:p text:style-name="P18"/>
+          </table:table-cell>
+        </table:table-row>
+        <table:table-row>
+          <table:table-cell table:style-name="Table17.A2" office:value-type="string">
+            <text:p text:style-name="P18"/>
+          </table:table-cell>
+          <table:table-cell table:style-name="Table17.A2" office:value-type="string">
+            <text:p text:style-name="P18">Map View - Google Maps will have all the categories available, and when clicked, all the listing with locations will show up (for the clicked category)</text:p>
+          </table:table-cell>
+          <table:table-cell table:style-name="Table17.C2" office:value-type="string">
+            <text:p text:style-name="P18"/>
+          </table:table-cell>
+        </table:table-row>
+        <table:table-row>
+          <table:table-cell table:style-name="Table17.A2" office:value-type="string">
+            <text:p text:style-name="P18"/>
+          </table:table-cell>
+          <table:table-cell table:style-name="Table17.A2" office:value-type="string">
+            <text:p text:style-name="P18">Map View - A marker will have basic information like a thumbnail pic (if available), and the title</text:p>
+          </table:table-cell>
+          <table:table-cell table:style-name="Table17.C2" office:value-type="string">
+            <text:p text:style-name="P18"/>
+          </table:table-cell>
+        </table:table-row>
+        <table:table-row>
+          <table:table-cell table:style-name="Table17.A2" office:value-type="string">
+            <text:p text:style-name="P18"/>
+          </table:table-cell>
+          <table:table-cell table:style-name="Table17.A2" office:value-type="string">
+            <text:p text:style-name="P18">Searching -should be within the context of the current category</text:p>
+          </table:table-cell>
+          <table:table-cell table:style-name="Table17.C2" office:value-type="string">
+            <text:p text:style-name="P18"/>
+          </table:table-cell>
+        </table:table-row>
+        <table:table-row>
+          <table:table-cell table:style-name="Table17.A2" office:value-type="string">
+            <text:p text:style-name="P18"/>
+          </table:table-cell>
+          <table:table-cell table:style-name="Table17.A2" office:value-type="string">
+            <text:p text:style-name="P18">Searching – searchable listing data fields will be title and tags</text:p>
+          </table:table-cell>
+          <table:table-cell table:style-name="Table17.C2" office:value-type="string">
+            <text:p text:style-name="P18"/>
+          </table:table-cell>
+        </table:table-row>
+        <table:table-row>
+          <table:table-cell table:style-name="Table17.A2" office:value-type="string">
+            <text:p text:style-name="P18"/>
+          </table:table-cell>
+          <table:table-cell table:style-name="Table17.A2" office:value-type="string">
+            <text:p text:style-name="P18">Categories will be clean, precise, distinct and tailored to a college/university community</text:p>
           </table:table-cell>
           <table:table-cell table:style-name="Table17.C2" office:value-type="string">
             <text:p text:style-name="P18"/>
@@ -1933,9 +2356,9 @@
           </table:table-cell>
           <table:table-cell table:style-name="Table17.A2" office:value-type="string">
             <text:p text:style-name="P18">
-              We should have a pricing table that has costs for headlining and strong listing per school. 
-              <text:s/>
-              (TBD)
+              File uploads – Listing images will be uploaded to the Amazon S3 server 
+              <text:soft-page-break/>
+              under the listing bucket for the school
             </text:p>
           </table:table-cell>
           <table:table-cell table:style-name="Table17.C2" office:value-type="string">
@@ -1947,9 +2370,7 @@
             <text:p text:style-name="P18"/>
           </table:table-cell>
           <table:table-cell table:style-name="Table17.A2" office:value-type="string">
-            <text:p text:style-name="P18">Algorithms should determine weekly prices for pricing system (TBD)</text:p>
-            <text:p text:style-name="P18">-based on number of headlines and strongs vs. number of postings we get per (week at first) </text:p>
-            <text:p text:style-name="P18">-prices should also have the ability overriden so that we can force a price and keep it that way (a flag on the table)</text:p>
+            <text:p text:style-name="P18"/>
           </table:table-cell>
           <table:table-cell table:style-name="Table17.C2" office:value-type="string">
             <text:p text:style-name="P18"/>
@@ -1960,7 +2381,7 @@
             <text:p text:style-name="P18"/>
           </table:table-cell>
           <table:table-cell table:style-name="Table17.A2" office:value-type="string">
-            <text:p text:style-name="P18">Map View - Google Maps will have all the categories available, and when clicked, all the posts with locations will show up (for the clicked category)</text:p>
+            <text:p text:style-name="P18"/>
           </table:table-cell>
           <table:table-cell table:style-name="Table17.C2" office:value-type="string">
             <text:p text:style-name="P18"/>
@@ -1971,109 +2392,38 @@
             <text:p text:style-name="P18"/>
           </table:table-cell>
           <table:table-cell table:style-name="Table17.A2" office:value-type="string">
-            <text:p text:style-name="P18">Map View - A marker will have basic information like a thumbnail pic (if available), and the title</text:p>
+            <text:p text:style-name="P18"/>
           </table:table-cell>
           <table:table-cell table:style-name="Table17.C2" office:value-type="string">
             <text:p text:style-name="P18"/>
           </table:table-cell>
         </table:table-row>
-        <table:table-row>
-          <table:table-cell table:style-name="Table17.A2" office:value-type="string">
-            <text:p text:style-name="P18"/>
-          </table:table-cell>
-          <table:table-cell table:style-name="Table17.A2" office:value-type="string">
-            <text:p text:style-name="P18">Searching -should be by category, and search against tag</text:p>
-          </table:table-cell>
-          <table:table-cell table:style-name="Table17.C2" office:value-type="string">
-            <text:p text:style-name="P18"/>
-          </table:table-cell>
-        </table:table-row>
-        <table:table-row>
-          <table:table-cell table:style-name="Table17.A2" office:value-type="string">
-            <text:p text:style-name="P18"/>
-          </table:table-cell>
-          <table:table-cell table:style-name="Table17.A2" office:value-type="string">
-            <text:p text:style-name="P18">
-              Categories will be clean, precise, distinct and tailored to a 
-              <text:soft-page-break/>
-              college/university community
-            </text:p>
-          </table:table-cell>
-          <table:table-cell table:style-name="Table17.C2" office:value-type="string">
-            <text:p text:style-name="P18"/>
-          </table:table-cell>
-        </table:table-row>
-        <table:table-row>
-          <table:table-cell table:style-name="Table17.A2" office:value-type="string">
-            <text:p text:style-name="P18"/>
-          </table:table-cell>
-          <table:table-cell table:style-name="Table17.A2" office:value-type="string">
-            <text:p text:style-name="P18"/>
-          </table:table-cell>
-          <table:table-cell table:style-name="Table17.C2" office:value-type="string">
-            <text:p text:style-name="P18"/>
-          </table:table-cell>
-        </table:table-row>
-        <table:table-row>
-          <table:table-cell table:style-name="Table17.A2" office:value-type="string">
-            <text:p text:style-name="P18"/>
-          </table:table-cell>
-          <table:table-cell table:style-name="Table17.A2" office:value-type="string">
-            <text:p text:style-name="P18"/>
-          </table:table-cell>
-          <table:table-cell table:style-name="Table17.C2" office:value-type="string">
-            <text:p text:style-name="P18"/>
-          </table:table-cell>
-        </table:table-row>
-        <table:table-row>
-          <table:table-cell table:style-name="Table17.A2" office:value-type="string">
-            <text:p text:style-name="P18"/>
-          </table:table-cell>
-          <table:table-cell table:style-name="Table17.A2" office:value-type="string">
-            <text:p text:style-name="P18"/>
-          </table:table-cell>
-          <table:table-cell table:style-name="Table17.C2" office:value-type="string">
-            <text:p text:style-name="P18"/>
-          </table:table-cell>
-        </table:table-row>
-        <table:table-row>
-          <table:table-cell table:style-name="Table17.A2" office:value-type="string">
-            <text:p text:style-name="P18"/>
-          </table:table-cell>
-          <table:table-cell table:style-name="Table17.A2" office:value-type="string">
-            <text:p text:style-name="P18"/>
-          </table:table-cell>
-          <table:table-cell table:style-name="Table17.C2" office:value-type="string">
-            <text:p text:style-name="P18"/>
-          </table:table-cell>
-        </table:table-row>
       </table:table>
-      <text:p text:style-name="P12"/>
-      <text:p text:style-name="P12"/>
-      <text:p text:style-name="P12"/>
-      <text:p text:style-name="P12">
+      <text:p text:style-name="P11"/>
+      <text:p text:style-name="P11"/>
+      <text:p text:style-name="P11"/>
+      <text:p text:style-name="P11">
         8
         <text:tab/>
         References
       </text:p>
-      <text:p text:style-name="P12"/>
-      <text:p text:style-name="P12"/>
+      <text:p text:style-name="P11"/>
+      <text:p text:style-name="P11"/>
     </office:text>
   </office:body>
 </office:document-content>
 </file>
 
 <file path=meta.xml><?xml version="1.0" encoding="utf-8"?>
-<office:document-meta xmlns:office="urn:oasis:names:tc:opendocument:xmlns:office:1.0" xmlns:xlink="http://www.w3.org/1999/xlink" xmlns:dc="http://purl.org/dc/elements/1.1/" xmlns:meta="urn:oasis:names:tc:opendocument:xmlns:meta:1.0" xmlns:ooo="http://openoffice.org/2004/office" xmlns:grddl="http://www.w3.org/2003/g/data-view#" office:version="1.2" grddl:transformation="http://docs.oasis-open.org/office/1.2/xslt/odf2rdf.xsl">
+<office:document-meta xmlns:office="urn:oasis:names:tc:opendocument:xmlns:office:1.0" xmlns:xlink="http://www.w3.org/1999/xlink" xmlns:dc="http://purl.org/dc/elements/1.1/" xmlns:meta="urn:oasis:names:tc:opendocument:xmlns:meta:1.0" xmlns:ooo="http://openoffice.org/2004/office" xmlns:grddl="http://www.w3.org/2003/g/data-view#" office:version="1.2">
   <office:meta>
     <meta:initial-creator>Christopher Cerwinski</meta:initial-creator>
     <meta:creation-date>2013-04-08T19:53:12</meta:creation-date>
-    <dc:date>2013-04-09T23:31:36</dc:date>
-    <dc:creator>Christopher Cerwinski</dc:creator>
-    <meta:editing-duration>PT04H33M26S</meta:editing-duration>
-    <meta:editing-cycles>40</meta:editing-cycles>
-    <meta:generator>OpenOffice.org/3.2$Unix OpenOffice.org_project/320m12$Build-9483</meta:generator>
-    <meta:document-statistic meta:table-count="18" meta:image-count="4" meta:object-count="0" meta:page-count="11" meta:paragraph-count="175" meta:word-count="1501" meta:character-count="9303"/>
+    <dc:date>2013-04-16T00:33:56</dc:date>
+    <meta:editing-duration>PT9H29M51S</meta:editing-duration>
+    <meta:editing-cycles>54</meta:editing-cycles>
+    <meta:generator>OpenOffice.org/3.4$Unix OpenOffice.org_project/340m1$Build-9590</meta:generator>
+    <meta:document-statistic meta:table-count="19" meta:image-count="17" meta:object-count="0" meta:page-count="18" meta:paragraph-count="201" meta:word-count="1877" meta:character-count="11519"/>
   </office:meta>
 </office:document-meta>
 </file>
@@ -2082,21 +2432,21 @@
 <office:document-settings xmlns:office="urn:oasis:names:tc:opendocument:xmlns:office:1.0" xmlns:xlink="http://www.w3.org/1999/xlink" xmlns:config="urn:oasis:names:tc:opendocument:xmlns:config:1.0" xmlns:ooo="http://openoffice.org/2004/office" office:version="1.2">
   <office:settings>
     <config:config-item-set config:name="ooo:view-settings">
-      <config:config-item config:name="ViewAreaTop" config:type="int">3912</config:config-item>
+      <config:config-item config:name="ViewAreaTop" config:type="int">483789</config:config-item>
       <config:config-item config:name="ViewAreaLeft" config:type="int">0</config:config-item>
-      <config:config-item config:name="ViewAreaWidth" config:type="int">24164</config:config-item>
-      <config:config-item config:name="ViewAreaHeight" config:type="int">11908</config:config-item>
+      <config:config-item config:name="ViewAreaWidth" config:type="int">25525</config:config-item>
+      <config:config-item config:name="ViewAreaHeight" config:type="int">12404</config:config-item>
       <config:config-item config:name="ShowRedlineChanges" config:type="boolean">true</config:config-item>
       <config:config-item config:name="InBrowseMode" config:type="boolean">false</config:config-item>
       <config:config-item-map-indexed config:name="Views">
         <config:config-item-map-entry>
           <config:config-item config:name="ViewId" config:type="string">view2</config:config-item>
-          <config:config-item config:name="ViewLeft" config:type="int">3286</config:config-item>
-          <config:config-item config:name="ViewTop" config:type="int">12058</config:config-item>
+          <config:config-item config:name="ViewLeft" config:type="int">12263</config:config-item>
+          <config:config-item config:name="ViewTop" config:type="int">487461</config:config-item>
           <config:config-item config:name="VisibleLeft" config:type="int">0</config:config-item>
-          <config:config-item config:name="VisibleTop" config:type="int">3912</config:config-item>
-          <config:config-item config:name="VisibleRight" config:type="int">24162</config:config-item>
-          <config:config-item config:name="VisibleBottom" config:type="int">15819</config:config-item>
+          <config:config-item config:name="VisibleTop" config:type="int">483789</config:config-item>
+          <config:config-item config:name="VisibleRight" config:type="int">25523</config:config-item>
+          <config:config-item config:name="VisibleBottom" config:type="int">496191</config:config-item>
           <config:config-item config:name="ZoomType" config:type="short">0</config:config-item>
           <config:config-item config:name="ViewLayoutColumns" config:type="short">0</config:config-item>
           <config:config-item config:name="ViewLayoutBookMode" config:type="boolean">false</config:config-item>
@@ -2160,6 +2510,7 @@
       <config:config-item config:name="AddExternalLeading" config:type="boolean">true</config:config-item>
       <config:config-item config:name="UseFormerObjectPositioning" config:type="boolean">false</config:config-item>
       <config:config-item config:name="RedlineProtectionKey" config:type="base64Binary"/>
+      <config:config-item config:name="MathBaselineAlignment" config:type="boolean">false</config:config-item>
       <config:config-item config:name="ClipAsCharacterAnchoredWriterFlyFrames" config:type="boolean">false</config:config-item>
       <config:config-item config:name="UseOldNumbering" config:type="boolean">false</config:config-item>
       <config:config-item config:name="PrintDrawings" config:type="boolean">true</config:config-item>
@@ -2173,7 +2524,7 @@
 </file>
 
 <file path=styles.xml><?xml version="1.0" encoding="utf-8"?>
-<office:document-styles xmlns:office="urn:oasis:names:tc:opendocument:xmlns:office:1.0" xmlns:style="urn:oasis:names:tc:opendocument:xmlns:style:1.0" xmlns:text="urn:oasis:names:tc:opendocument:xmlns:text:1.0" xmlns:table="urn:oasis:names:tc:opendocument:xmlns:table:1.0" xmlns:draw="urn:oasis:names:tc:opendocument:xmlns:drawing:1.0" xmlns:fo="urn:oasis:names:tc:opendocument:xmlns:xsl-fo-compatible:1.0" xmlns:xlink="http://www.w3.org/1999/xlink" xmlns:dc="http://purl.org/dc/elements/1.1/" xmlns:meta="urn:oasis:names:tc:opendocument:xmlns:meta:1.0" xmlns:number="urn:oasis:names:tc:opendocument:xmlns:datastyle:1.0" xmlns:svg="urn:oasis:names:tc:opendocument:xmlns:svg-compatible:1.0" xmlns:chart="urn:oasis:names:tc:opendocument:xmlns:chart:1.0" xmlns:dr3d="urn:oasis:names:tc:opendocument:xmlns:dr3d:1.0" xmlns:math="http://www.w3.org/1998/Math/MathML" xmlns:form="urn:oasis:names:tc:opendocument:xmlns:form:1.0" xmlns:script="urn:oasis:names:tc:opendocument:xmlns:script:1.0" xmlns:ooo="http://openoffice.org/2004/office" xmlns:ooow="http://openoffice.org/2004/writer" xmlns:oooc="http://openoffice.org/2004/calc" xmlns:dom="http://www.w3.org/2001/xml-events" xmlns:rpt="http://openoffice.org/2005/report" xmlns:of="urn:oasis:names:tc:opendocument:xmlns:of:1.2" xmlns:xhtml="http://www.w3.org/1999/xhtml" xmlns:grddl="http://www.w3.org/2003/g/data-view#" office:version="1.2" grddl:transformation="http://docs.oasis-open.org/office/1.2/xslt/odf2rdf.xsl">
+<office:document-styles xmlns:office="urn:oasis:names:tc:opendocument:xmlns:office:1.0" xmlns:style="urn:oasis:names:tc:opendocument:xmlns:style:1.0" xmlns:text="urn:oasis:names:tc:opendocument:xmlns:text:1.0" xmlns:table="urn:oasis:names:tc:opendocument:xmlns:table:1.0" xmlns:draw="urn:oasis:names:tc:opendocument:xmlns:drawing:1.0" xmlns:fo="urn:oasis:names:tc:opendocument:xmlns:xsl-fo-compatible:1.0" xmlns:xlink="http://www.w3.org/1999/xlink" xmlns:dc="http://purl.org/dc/elements/1.1/" xmlns:meta="urn:oasis:names:tc:opendocument:xmlns:meta:1.0" xmlns:number="urn:oasis:names:tc:opendocument:xmlns:datastyle:1.0" xmlns:svg="urn:oasis:names:tc:opendocument:xmlns:svg-compatible:1.0" xmlns:chart="urn:oasis:names:tc:opendocument:xmlns:chart:1.0" xmlns:dr3d="urn:oasis:names:tc:opendocument:xmlns:dr3d:1.0" xmlns:math="http://www.w3.org/1998/Math/MathML" xmlns:form="urn:oasis:names:tc:opendocument:xmlns:form:1.0" xmlns:script="urn:oasis:names:tc:opendocument:xmlns:script:1.0" xmlns:ooo="http://openoffice.org/2004/office" xmlns:ooow="http://openoffice.org/2004/writer" xmlns:oooc="http://openoffice.org/2004/calc" xmlns:dom="http://www.w3.org/2001/xml-events" xmlns:rpt="http://openoffice.org/2005/report" xmlns:of="urn:oasis:names:tc:opendocument:xmlns:of:1.2" xmlns:xhtml="http://www.w3.org/1999/xhtml" xmlns:grddl="http://www.w3.org/2003/g/data-view#" xmlns:tableooo="http://openoffice.org/2009/table" office:version="1.2">
   <office:font-face-decls>
     <style:font-face style:name="Tahoma1" svg:font-family="Tahoma"/>
     <style:font-face style:name="Times New Roman" svg:font-family="'Times New Roman'" style:font-family-generic="roman" style:font-pitch="variable"/>
@@ -2185,7 +2536,7 @@
   </office:font-face-decls>
   <office:styles>
     <style:default-style style:family="graphic">
-      <style:graphic-properties draw:shadow-offset-x="0.1181in" draw:shadow-offset-y="0.1181in" draw:start-line-spacing-horizontal="0.1114in" draw:start-line-spacing-vertical="0.1114in" draw:end-line-spacing-horizontal="0.1114in" draw:end-line-spacing-vertical="0.1114in" style:flow-with-text="false"/>
+      <style:graphic-properties fo:wrap-option="no-wrap" draw:shadow-offset-x="0.1181in" draw:shadow-offset-y="0.1181in" draw:start-line-spacing-horizontal="0.1114in" draw:start-line-spacing-vertical="0.1114in" draw:end-line-spacing-horizontal="0.1114in" draw:end-line-spacing-vertical="0.1114in" style:flow-with-text="false"/>
       <style:paragraph-properties style:text-autospace="ideograph-alpha" style:line-break="strict" style:writing-mode="lr-tb" style:font-independent-line-spacing="false">
         <style:tab-stops/>
       </style:paragraph-properties>
@@ -2237,7 +2588,7 @@
       </style:paragraph-properties>
     </style:style>
     <style:style style:name="Contents_20_Heading" style:display-name="Contents Heading" style:family="paragraph" style:parent-style-name="Heading" style:class="index">
-      <style:paragraph-properties fo:margin-left="0in" fo:margin-right="0in" fo:text-indent="0in" style:auto-text-indent="false" text:number-lines="false" text:line-number="0"/>
+      <style:paragraph-properties fo:margin="100%" fo:margin-left="0in" fo:margin-right="0in" fo:text-indent="0in" style:auto-text-indent="false" text:number-lines="false" text:line-number="0"/>
       <style:text-properties fo:font-size="16pt" fo:font-weight="bold" style:font-size-asian="16pt" style:font-weight-asian="bold" style:font-size-complex="16pt" style:font-weight-complex="bold"/>
     </style:style>
     <style:style style:name="Heading_20_8" style:display-name="Heading 8" style:family="paragraph" style:parent-style-name="Heading" style:next-style-name="Text_20_body" style:default-outline-level="8" style:class="text">
@@ -2253,7 +2604,7 @@
       <style:text-properties fo:font-size="14pt" fo:font-weight="bold" style:font-size-asian="14pt" style:font-weight-asian="bold" style:font-size-complex="14pt" style:font-weight-complex="bold"/>
     </style:style>
     <style:style style:name="Object_20_index_20_heading" style:display-name="Object index heading" style:family="paragraph" style:parent-style-name="Heading" style:class="index">
-      <style:paragraph-properties fo:margin-left="0in" fo:margin-right="0in" fo:text-indent="0in" style:auto-text-indent="false" text:number-lines="false" text:line-number="0"/>
+      <style:paragraph-properties fo:margin="100%" fo:margin-left="0in" fo:margin-right="0in" fo:text-indent="0in" style:auto-text-indent="false" text:number-lines="false" text:line-number="0"/>
       <style:text-properties fo:font-size="16pt" fo:font-weight="bold" style:font-size-asian="16pt" style:font-weight-asian="bold" style:font-size-complex="16pt" style:font-weight-complex="bold"/>
     </style:style>
     <style:style style:name="Table_20_Contents" style:display-name="Table Contents" style:family="paragraph" style:parent-style-name="Standard" style:class="extra">
@@ -2263,9 +2614,14 @@
       <style:paragraph-properties fo:text-align="center" style:justify-single-word="false" text:number-lines="false" text:line-number="0"/>
       <style:text-properties fo:font-weight="bold" style:font-weight-asian="bold" style:font-weight-complex="bold"/>
     </style:style>
+    <style:style style:name="Illustration" style:family="paragraph" style:parent-style-name="Caption" style:class="extra"/>
+    <style:style style:name="Text" style:family="paragraph" style:parent-style-name="Caption" style:class="extra"/>
     <style:style style:name="Numbering_20_Symbols" style:display-name="Numbering Symbols" style:family="text"/>
     <style:style style:name="Graphics" style:family="graphic">
       <style:graphic-properties text:anchor-type="paragraph" svg:x="0in" svg:y="0in" style:wrap="none" style:vertical-pos="top" style:vertical-rel="paragraph" style:horizontal-pos="center" style:horizontal-rel="paragraph"/>
+    </style:style>
+    <style:style style:name="Frame" style:family="graphic">
+      <style:graphic-properties text:anchor-type="paragraph" svg:x="0in" svg:y="0in" fo:margin-left="0.0791in" fo:margin-right="0.0791in" fo:margin-top="0.0791in" fo:margin-bottom="0.0791in" style:wrap="parallel" style:number-wrapped-paragraphs="no-limit" style:wrap-contour="false" style:vertical-pos="top" style:vertical-rel="paragraph-content" style:horizontal-pos="center" style:horizontal-rel="paragraph-content" fo:padding="0.0591in" fo:border="0.0008in solid #000000"/>
     </style:style>
     <text:outline-style style:name="Outline">
       <text:outline-level-style text:level="1" style:num-format="">
@@ -2359,7 +2715,7 @@
         <text:p text:style-name="MP2">
           uLink Inc.
           <text:tab/>
-          <text:page-number text:select-page="current">11</text:page-number>
+          <text:page-number text:select-page="current">18</text:page-number>
           <text:tab/>
           uList
         </text:p>

</xml_diff>

<commit_message>
Updated the listing model in the design doc.
</commit_message>
<xml_diff>
--- a/uList Design Doc v1.docx
+++ b/uList Design Doc v1.docx
@@ -65,6 +65,24 @@
     <style:style style:name="Table18.B2" style:family="table-cell">
       <style:table-cell-properties fo:padding="0.0382in" fo:border-left="0.0007in solid #000000" fo:border-right="0.0007in solid #000000" fo:border-top="none" fo:border-bottom="0.0007in solid #000000"/>
     </style:style>
+    <style:style style:name="Table19" style:family="table">
+      <style:table-properties style:width="6.9299in" fo:margin-left="0in" fo:margin-right="-0.0049in" table:align="margins"/>
+    </style:style>
+    <style:style style:name="Table19.A" style:family="table-column">
+      <style:table-column-properties style:column-width="1.1889in" style:rel-column-width="11243*"/>
+    </style:style>
+    <style:style style:name="Table19.B" style:family="table-column">
+      <style:table-column-properties style:column-width="5.741in" style:rel-column-width="54292*"/>
+    </style:style>
+    <style:style style:name="Table19.A1" style:family="table-cell">
+      <style:table-cell-properties fo:padding="0.0382in" fo:border="0.0007in solid #000000"/>
+    </style:style>
+    <style:style style:name="Table19.A2" style:family="table-cell">
+      <style:table-cell-properties fo:padding="0.0382in" fo:border-left="0.0007in solid #000000" fo:border-right="none" fo:border-top="none" fo:border-bottom="0.0007in solid #000000"/>
+    </style:style>
+    <style:style style:name="Table19.B2" style:family="table-cell">
+      <style:table-cell-properties fo:padding="0.0382in" fo:border-left="0.0007in solid #000000" fo:border-right="0.0007in solid #000000" fo:border-top="none" fo:border-bottom="0.0007in solid #000000"/>
+    </style:style>
     <style:style style:name="Table2" style:family="table">
       <style:table-properties style:width="6.9146in" table:align="right"/>
     </style:style>
@@ -423,145 +441,115 @@
     <style:style style:name="Table17.C2" style:family="table-cell">
       <style:table-cell-properties fo:padding="0.0382in" fo:border-left="0.0007in solid #000000" fo:border-right="0.0007in solid #000000" fo:border-top="none" fo:border-bottom="0.0007in solid #000000"/>
     </style:style>
-    <style:style style:name="Table19" style:family="table">
-      <style:table-properties style:width="6.9299in" fo:margin-left="0in" fo:margin-right="-0.0049in" table:align="margins"/>
-    </style:style>
-    <style:style style:name="Table19.A" style:family="table-column">
-      <style:table-column-properties style:column-width="1.1889in" style:rel-column-width="1712*"/>
-    </style:style>
-    <style:style style:name="Table19.B" style:family="table-column">
-      <style:table-column-properties style:column-width="5.741in" style:rel-column-width="8267*"/>
-    </style:style>
-    <style:style style:name="Table19.A1" style:family="table-cell">
-      <style:table-cell-properties fo:padding="0.0382in" fo:border="0.0007in solid #000000"/>
-    </style:style>
-    <style:style style:name="Table19.A2" style:family="table-cell">
-      <style:table-cell-properties fo:padding="0.0382in" fo:border-left="0.0007in solid #000000" fo:border-right="none" fo:border-top="none" fo:border-bottom="0.0007in solid #000000"/>
-    </style:style>
-    <style:style style:name="Table19.B2" style:family="table-cell">
-      <style:table-cell-properties fo:padding="0.0382in" fo:border-left="0.0007in solid #000000" fo:border-right="0.0007in solid #000000" fo:border-top="none" fo:border-bottom="0.0007in solid #000000"/>
-    </style:style>
     <style:style style:name="P1" style:family="paragraph" style:parent-style-name="Header">
+      <style:text-properties fo:font-size="8pt" style:font-size-asian="8pt" style:font-size-complex="8pt"/>
+    </style:style>
+    <style:style style:name="P2" style:family="paragraph" style:parent-style-name="Header">
       <style:text-properties fo:font-size="9pt" style:font-size-asian="9pt" style:font-size-complex="9pt"/>
     </style:style>
-    <style:style style:name="P2" style:family="paragraph" style:parent-style-name="Standard">
+    <style:style style:name="P3" style:family="paragraph" style:parent-style-name="Standard">
       <style:text-properties fo:color="#000080" style:font-name="Arial" fo:font-size="20pt" style:font-size-asian="20pt" style:font-size-complex="20pt"/>
     </style:style>
-    <style:style style:name="P3" style:family="paragraph" style:parent-style-name="Standard">
+    <style:style style:name="P4" style:family="paragraph" style:parent-style-name="Standard">
       <style:text-properties fo:color="#000080" style:font-name="Arial Rounded MT Bold" fo:font-size="16pt" style:font-size-asian="16pt" style:font-size-complex="16pt"/>
     </style:style>
-    <style:style style:name="P4" style:family="paragraph" style:parent-style-name="Standard">
+    <style:style style:name="P5" style:family="paragraph" style:parent-style-name="Standard">
       <style:text-properties fo:color="#000080" style:font-name="Arial Rounded MT Bold" fo:font-size="10pt" style:font-size-asian="10pt" style:font-size-complex="10pt"/>
     </style:style>
-    <style:style style:name="P5" style:family="paragraph" style:parent-style-name="Standard">
+    <style:style style:name="P6" style:family="paragraph" style:parent-style-name="Standard">
       <style:text-properties fo:color="#000000" style:font-name="Arial"/>
     </style:style>
-    <style:style style:name="P6" style:family="paragraph" style:parent-style-name="Standard">
+    <style:style style:name="P7" style:family="paragraph" style:parent-style-name="Standard">
       <style:text-properties fo:color="#000000" style:font-name="Arial" fo:font-size="10pt" style:font-size-asian="10pt" style:font-size-complex="10pt"/>
     </style:style>
-    <style:style style:name="P7" style:family="paragraph" style:parent-style-name="Standard">
+    <style:style style:name="P8" style:family="paragraph" style:parent-style-name="Standard">
       <style:text-properties fo:color="#000000" style:font-name="Arial" fo:font-size="10pt" fo:font-weight="bold" style:font-size-asian="10pt" style:font-weight-asian="bold" style:font-size-complex="10pt" style:font-weight-complex="bold"/>
     </style:style>
-    <style:style style:name="P8" style:family="paragraph" style:parent-style-name="Standard">
+    <style:style style:name="P9" style:family="paragraph" style:parent-style-name="Standard">
       <style:text-properties fo:color="#000000" style:font-name="Arial" fo:font-size="10pt" fo:font-style="italic" style:font-size-asian="10pt" style:font-style-asian="italic" style:font-size-complex="10pt" style:font-style-complex="italic"/>
     </style:style>
-    <style:style style:name="P9" style:family="paragraph" style:parent-style-name="Standard">
+    <style:style style:name="P10" style:family="paragraph" style:parent-style-name="Standard">
       <style:text-properties fo:color="#000000" style:font-name="Arial" fo:font-size="10pt" fo:font-style="normal" style:font-size-asian="10pt" style:font-style-asian="normal" style:font-size-complex="10pt" style:font-style-complex="normal"/>
     </style:style>
-    <style:style style:name="P10" style:family="paragraph" style:parent-style-name="Standard">
+    <style:style style:name="P11" style:family="paragraph" style:parent-style-name="Standard">
       <style:text-properties fo:color="#000000" style:font-name="Arial" fo:font-size="10pt" fo:font-weight="normal" style:font-size-asian="10pt" style:font-weight-asian="normal" style:font-size-complex="10pt" style:font-weight-complex="normal"/>
     </style:style>
-    <style:style style:name="P11" style:family="paragraph" style:parent-style-name="Standard">
+    <style:style style:name="P12" style:family="paragraph" style:parent-style-name="Standard">
       <style:text-properties fo:color="#000000" style:font-name="Arial" fo:font-size="12pt" style:font-size-asian="12pt" style:font-size-complex="12pt"/>
     </style:style>
-    <style:style style:name="P12" style:family="paragraph" style:parent-style-name="Standard">
+    <style:style style:name="P13" style:family="paragraph" style:parent-style-name="Standard">
       <style:text-properties fo:color="#000000" style:font-name="Arial" fo:font-size="12pt" fo:font-style="normal" style:font-size-asian="12pt" style:font-style-asian="normal" style:font-size-complex="12pt" style:font-style-complex="normal"/>
     </style:style>
-    <style:style style:name="P13" style:family="paragraph" style:parent-style-name="Standard">
+    <style:style style:name="P14" style:family="paragraph" style:parent-style-name="Standard">
       <style:text-properties fo:color="#000000" style:font-name="Arial" fo:font-size="9pt" style:font-size-asian="9pt" style:font-size-complex="9pt"/>
     </style:style>
-    <style:style style:name="P14" style:family="paragraph" style:parent-style-name="Standard">
+    <style:style style:name="P15" style:family="paragraph" style:parent-style-name="Standard">
       <style:text-properties fo:color="#000000" style:font-name="Arial" fo:font-size="9pt" fo:font-weight="normal" style:font-size-asian="9pt" style:font-weight-asian="normal" style:font-size-complex="9pt" style:font-weight-complex="normal"/>
     </style:style>
-    <style:style style:name="P15" style:family="paragraph" style:parent-style-name="Standard">
+    <style:style style:name="P16" style:family="paragraph" style:parent-style-name="Standard">
+      <style:text-properties fo:color="#000000" style:font-name="Arial" fo:font-size="9pt" fo:font-weight="bold" style:font-size-asian="9pt" style:font-weight-asian="bold" style:font-size-complex="9pt" style:font-weight-complex="bold"/>
+    </style:style>
+    <style:style style:name="P17" style:family="paragraph" style:parent-style-name="Standard">
       <style:text-properties fo:color="#000000" style:font-name="Arial1" fo:font-size="12pt" style:font-size-asian="12pt" style:font-size-complex="12pt"/>
     </style:style>
-    <style:style style:name="P16" style:family="paragraph" style:parent-style-name="Standard">
+    <style:style style:name="P18" style:family="paragraph" style:parent-style-name="Standard">
       <style:text-properties fo:font-size="10pt" style:font-size-asian="10pt" style:font-size-complex="10pt"/>
     </style:style>
-    <style:style style:name="P17" style:family="paragraph" style:parent-style-name="Table_20_Contents">
+    <style:style style:name="P19" style:family="paragraph" style:parent-style-name="Standard">
+      <style:text-properties fo:color="#dc2300" style:font-name="Arial" fo:font-size="10pt" fo:font-style="normal" style:font-size-asian="10pt" style:font-style-asian="normal" style:font-size-complex="10pt" style:font-style-complex="normal"/>
+    </style:style>
+    <style:style style:name="P20" style:family="paragraph" style:parent-style-name="Table_20_Contents">
       <style:text-properties fo:font-size="10pt" style:font-size-asian="10pt" style:font-size-complex="10pt"/>
     </style:style>
-    <style:style style:name="P18" style:family="paragraph" style:parent-style-name="Table_20_Contents">
+    <style:style style:name="P21" style:family="paragraph" style:parent-style-name="Table_20_Contents">
       <style:text-properties fo:font-size="9pt" style:font-size-asian="9pt" style:font-size-complex="9pt"/>
     </style:style>
-    <style:style style:name="P19" style:family="paragraph" style:parent-style-name="Table_20_Contents">
+    <style:style style:name="P22" style:family="paragraph" style:parent-style-name="Table_20_Contents">
       <style:text-properties style:font-name="Arial" fo:font-size="10pt" style:font-size-asian="10pt" style:font-size-complex="10pt"/>
     </style:style>
-    <style:style style:name="P20" style:family="paragraph" style:parent-style-name="Table_20_Contents">
+    <style:style style:name="P23" style:family="paragraph" style:parent-style-name="Table_20_Contents">
       <style:text-properties style:font-name="Arial" fo:font-size="9pt" style:font-size-asian="9pt" style:font-size-complex="9pt"/>
     </style:style>
-    <style:style style:name="P21" style:family="paragraph" style:parent-style-name="Table_20_Contents">
+    <style:style style:name="P24" style:family="paragraph" style:parent-style-name="Table_20_Contents">
       <style:text-properties style:font-name="Arial" fo:font-size="9pt" fo:font-weight="bold" style:font-size-asian="9pt" style:font-weight-asian="bold" style:font-size-complex="9pt" style:font-weight-complex="bold"/>
     </style:style>
-    <style:style style:name="P22" style:family="paragraph" style:parent-style-name="Table_20_Contents">
+    <style:style style:name="P25" style:family="paragraph" style:parent-style-name="Table_20_Contents">
       <style:paragraph-properties fo:background-color="#e6e6e6">
         <style:background-image/>
       </style:paragraph-properties>
       <style:text-properties style:font-name="Arial" fo:font-size="10pt" style:font-size-asian="10pt" style:font-size-complex="10pt"/>
     </style:style>
-    <style:style style:name="P23" style:family="paragraph" style:parent-style-name="Heading">
-      <style:text-properties fo:color="#000000" style:font-name="Arial" fo:font-size="12pt" style:font-size-asian="12pt" style:font-size-complex="12pt"/>
-    </style:style>
-    <style:style style:name="P24" style:family="paragraph" style:parent-style-name="Heading">
-      <style:text-properties style:font-name="Arial" fo:font-size="12pt" style:font-size-asian="12pt" style:font-size-complex="12pt"/>
-    </style:style>
-    <style:style style:name="P25" style:family="paragraph" style:parent-style-name="Heading">
-      <style:paragraph-properties fo:break-before="page"/>
-      <style:text-properties fo:color="#000000" style:font-name="Arial" fo:font-size="12pt" style:font-size-asian="12pt" style:font-size-complex="12pt"/>
-    </style:style>
     <style:style style:name="P26" style:family="paragraph" style:parent-style-name="Standard">
-      <style:paragraph-properties fo:padding="0.0291in" fo:border-left="none" fo:border-right="none" fo:border-top="none" fo:border-bottom="0.0008in solid #000000" style:join-border="false"/>
-      <style:text-properties fo:color="#000080" style:font-name="Arial" fo:font-size="16pt" style:font-size-asian="16pt" style:font-size-complex="16pt"/>
-    </style:style>
-    <style:style style:name="P27" style:family="paragraph" style:parent-style-name="Standard">
-      <style:text-properties fo:color="#000000" style:font-name="Arial" fo:font-size="10pt" fo:font-style="normal" style:font-size-asian="10pt" style:font-style-asian="normal" style:font-size-complex="10pt" style:font-style-complex="normal"/>
-    </style:style>
-    <style:style style:name="P28" style:family="paragraph" style:parent-style-name="Standard">
-      <style:text-properties fo:color="#000000" style:font-name="Arial" fo:font-size="10pt" style:font-size-asian="10pt" style:font-size-complex="10pt"/>
-    </style:style>
-    <style:style style:name="P29" style:family="paragraph" style:parent-style-name="Standard">
-      <style:text-properties fo:color="#000000" style:font-name="Arial" fo:font-size="10pt" fo:font-weight="bold" style:font-size-asian="10pt" style:font-weight-asian="bold" style:font-size-complex="10pt" style:font-weight-complex="bold"/>
-    </style:style>
-    <style:style style:name="P30" style:family="paragraph" style:parent-style-name="Standard">
-      <style:text-properties fo:color="#000000" style:font-name="Arial" fo:font-size="12pt" style:font-size-asian="12pt" style:font-size-complex="12pt"/>
-    </style:style>
-    <style:style style:name="P31" style:family="paragraph" style:parent-style-name="Standard">
-      <style:text-properties fo:color="#000000" style:font-name="Arial" fo:font-size="9pt" fo:font-weight="bold" style:font-size-asian="9pt" style:font-weight-asian="bold" style:font-size-complex="9pt" style:font-weight-complex="bold"/>
-    </style:style>
-    <style:style style:name="P32" style:family="paragraph" style:parent-style-name="Standard">
-      <style:text-properties fo:color="#dc2300" style:font-name="Arial" fo:font-size="10pt" fo:font-style="normal" style:font-size-asian="10pt" style:font-style-asian="normal" style:font-size-complex="10pt" style:font-style-complex="normal"/>
-    </style:style>
-    <style:style style:name="P33" style:family="paragraph" style:parent-style-name="Standard">
       <style:paragraph-properties fo:background-color="#e6e6e6">
         <style:background-image/>
       </style:paragraph-properties>
       <style:text-properties fo:color="#000000" style:font-name="Arial" fo:font-size="9pt" style:font-size-asian="9pt" style:font-size-complex="9pt"/>
     </style:style>
-    <style:style style:name="P34" style:family="paragraph" style:parent-style-name="Header">
-      <style:text-properties fo:font-size="8pt" style:font-size-asian="8pt" style:font-size-complex="8pt"/>
-    </style:style>
-    <style:style style:name="P35" style:family="paragraph" style:parent-style-name="Table_20_Contents">
+    <style:style style:name="P27" style:family="paragraph" style:parent-style-name="Heading">
+      <style:text-properties fo:color="#000000" style:font-name="Arial" fo:font-size="12pt" style:font-size-asian="12pt" style:font-size-complex="12pt"/>
+    </style:style>
+    <style:style style:name="P28" style:family="paragraph" style:parent-style-name="Heading">
+      <style:text-properties style:font-name="Arial" fo:font-size="12pt" style:font-size-asian="12pt" style:font-size-complex="12pt"/>
+    </style:style>
+    <style:style style:name="P29" style:family="paragraph" style:parent-style-name="Heading">
+      <style:paragraph-properties fo:break-before="page"/>
+      <style:text-properties fo:color="#000000" style:font-name="Arial" fo:font-size="12pt" style:font-size-asian="12pt" style:font-size-complex="12pt"/>
+    </style:style>
+    <style:style style:name="P30" style:family="paragraph" style:parent-style-name="Standard">
+      <style:paragraph-properties fo:padding="0.0291in" fo:border-left="none" fo:border-right="none" fo:border-top="none" fo:border-bottom="0.0008in solid #000000" style:join-border="false"/>
+      <style:text-properties fo:color="#000080" style:font-name="Arial" fo:font-size="16pt" style:font-size-asian="16pt" style:font-size-complex="16pt"/>
+    </style:style>
+    <style:style style:name="P31" style:family="paragraph" style:parent-style-name="Table_20_Contents">
+      <style:text-properties fo:color="#000000" style:font-name="Arial" fo:font-size="9pt" fo:font-weight="bold" style:font-size-asian="9pt" style:font-weight-asian="bold" style:font-size-complex="9pt" style:font-weight-complex="bold"/>
+    </style:style>
+    <style:style style:name="P32" style:family="paragraph" style:parent-style-name="Table_20_Contents">
+      <style:text-properties style:font-name="Arial" fo:font-size="9pt" fo:font-weight="bold" style:font-size-asian="9pt" style:font-weight-asian="bold" style:font-size-complex="9pt" style:font-weight-complex="bold"/>
+    </style:style>
+    <style:style style:name="P33" style:family="paragraph" style:parent-style-name="Table_20_Contents">
       <style:text-properties style:font-name="Arial" fo:font-size="9pt" style:font-size-asian="9pt" style:font-size-complex="9pt"/>
     </style:style>
-    <style:style style:name="P36" style:family="paragraph" style:parent-style-name="Table_20_Contents">
-      <style:text-properties style:font-name="Arial" fo:font-size="9pt" fo:font-weight="bold" style:font-size-asian="9pt" style:font-weight-asian="bold" style:font-size-complex="9pt" style:font-weight-complex="bold"/>
-    </style:style>
-    <style:style style:name="P37" style:family="paragraph" style:parent-style-name="Table_20_Contents">
-      <style:text-properties fo:color="#000000" style:font-name="Arial" fo:font-size="9pt" style:font-size-asian="9pt" style:font-size-complex="9pt"/>
-    </style:style>
-    <style:style style:name="P38" style:family="paragraph" style:parent-style-name="Table_20_Contents">
-      <style:text-properties fo:font-size="9pt" style:font-size-asian="9pt" style:font-size-complex="9pt"/>
+    <style:style style:name="P34" style:family="paragraph" style:parent-style-name="Table_20_Contents">
+      <style:text-properties style:font-name="Arial" fo:font-size="9pt" fo:font-weight="normal" style:font-size-asian="9pt" style:font-weight-asian="normal" style:font-size-complex="9pt" style:font-weight-complex="normal"/>
     </style:style>
     <style:style style:name="T1" style:family="text">
       <style:text-properties fo:font-size="9pt" style:font-size-asian="9pt" style:font-size-complex="9pt"/>
@@ -580,9 +568,6 @@
     </style:style>
     <style:style style:name="T6" style:family="text">
       <style:text-properties fo:color="#dc2300"/>
-    </style:style>
-    <style:style style:name="T7" style:family="text">
-      <style:text-properties fo:font-weight="bold" style:font-weight-asian="bold" style:font-weight-complex="bold"/>
     </style:style>
     <style:style style:name="fr1" style:family="graphic" style:parent-style-name="Frame">
       <style:graphic-properties fo:margin-left="0in" fo:margin-right="0in" fo:margin-top="0in" fo:margin-bottom="0in" style:wrap="none" style:vertical-pos="from-top" style:vertical-rel="paragraph" style:horizontal-pos="from-left" style:horizontal-rel="paragraph" fo:padding="0in" fo:border="none"/>
@@ -630,50 +615,50 @@
       <text:p text:style-name="Standard"/>
       <text:p text:style-name="Standard"/>
       <text:p text:style-name="Standard"/>
-      <text:p text:style-name="P2">uLink Inc.</text:p>
-      <text:p text:style-name="P26">
+      <text:p text:style-name="P3">uLink Inc.</text:p>
+      <text:p text:style-name="P30">
         <text:span text:style-name="T2">uList</text:span>
         <text:line-break/>
         Software Design Document
       </text:p>
-      <text:p text:style-name="P5">
+      <text:p text:style-name="P6">
         <draw:frame draw:style-name="fr2" draw:name="graphics4" text:anchor-type="paragraph" svg:x="5.9256in" svg:y="0.0283in" svg:width="1in" svg:height="1in" draw:z-index="3">
           <draw:image xlink:href="Pictures/100000000000007200000072DFF0B5FE.png" xlink:type="simple" xlink:show="embed" xlink:actuate="onLoad"/>
         </draw:frame>
         Bennie Kingwood
       </text:p>
-      <text:p text:style-name="P5">Chris Cerwinski</text:p>
-      <text:p text:style-name="P5">Alfred Macaraeg</text:p>
-      <text:p text:style-name="P5"/>
-      <text:p text:style-name="P5"/>
-      <text:p text:style-name="P5"/>
-      <text:p text:style-name="P5"/>
-      <text:p text:style-name="P5"/>
-      <text:p text:style-name="P5"/>
-      <text:p text:style-name="P5"/>
-      <text:p text:style-name="P5"/>
-      <text:p text:style-name="P5"/>
-      <text:p text:style-name="P5"/>
-      <text:p text:style-name="P5"/>
-      <text:p text:style-name="P5"/>
-      <text:p text:style-name="P5"/>
-      <text:p text:style-name="P5"/>
-      <text:p text:style-name="P5"/>
-      <text:p text:style-name="P5"/>
-      <text:p text:style-name="P5"/>
-      <text:p text:style-name="P5"/>
-      <text:p text:style-name="P5"/>
-      <text:p text:style-name="P5"/>
-      <text:p text:style-name="P5"/>
-      <text:p text:style-name="P5"/>
-      <text:p text:style-name="P5"/>
-      <text:p text:style-name="P5"/>
-      <text:p text:style-name="P5"/>
-      <text:p text:style-name="P5"/>
-      <text:p text:style-name="P5"/>
-      <text:p text:style-name="P5"/>
-      <text:p text:style-name="P5"/>
-      <text:p text:style-name="P5">
+      <text:p text:style-name="P6">Chris Cerwinski</text:p>
+      <text:p text:style-name="P6">Alfred Macaraeg</text:p>
+      <text:p text:style-name="P6"/>
+      <text:p text:style-name="P6"/>
+      <text:p text:style-name="P6"/>
+      <text:p text:style-name="P6"/>
+      <text:p text:style-name="P6"/>
+      <text:p text:style-name="P6"/>
+      <text:p text:style-name="P6"/>
+      <text:p text:style-name="P6"/>
+      <text:p text:style-name="P6"/>
+      <text:p text:style-name="P6"/>
+      <text:p text:style-name="P6"/>
+      <text:p text:style-name="P6"/>
+      <text:p text:style-name="P6"/>
+      <text:p text:style-name="P6"/>
+      <text:p text:style-name="P6"/>
+      <text:p text:style-name="P6"/>
+      <text:p text:style-name="P6"/>
+      <text:p text:style-name="P6"/>
+      <text:p text:style-name="P6"/>
+      <text:p text:style-name="P6"/>
+      <text:p text:style-name="P6"/>
+      <text:p text:style-name="P6"/>
+      <text:p text:style-name="P6"/>
+      <text:p text:style-name="P6"/>
+      <text:p text:style-name="P6"/>
+      <text:p text:style-name="P6"/>
+      <text:p text:style-name="P6"/>
+      <text:p text:style-name="P6"/>
+      <text:p text:style-name="P6"/>
+      <text:p text:style-name="P6">
         <text:soft-page-break/>
       </text:p>
       <text:table-of-content text:style-name="Sect1" text:name="Table of Contents1">
@@ -765,21 +750,21 @@
           </text:index-title>
         </text:index-body>
       </text:table-of-content>
-      <text:p text:style-name="P5"/>
-      <text:p text:style-name="P23"/>
-      <text:p text:style-name="P25">
+      <text:p text:style-name="P6"/>
+      <text:p text:style-name="P27"/>
+      <text:p text:style-name="P29">
         1
         <text:tab/>
         Introduction
       </text:p>
-      <text:p text:style-name="P23">
+      <text:p text:style-name="P27">
         1.1
         <text:tab/>
         Purpose
       </text:p>
-      <text:p text:style-name="P5"/>
-      <text:p text:style-name="P7">What is uList?</text:p>
-      <text:p text:style-name="P16">
+      <text:p text:style-name="P6"/>
+      <text:p text:style-name="P8">What is uList?</text:p>
+      <text:p text:style-name="P18">
         <text:span text:style-name="T3">
           uList is a uLink tool designed to drastically enhance a students buying/selling experience at a university, or college and is an extension of the uLink app itself. 
           <text:s/>
@@ -793,78 +778,78 @@
           <text:s/>
         </text:span>
       </text:p>
-      <text:p text:style-name="P6"/>
-      <text:p text:style-name="P7">Who is uList's target audience?</text:p>
-      <text:p text:style-name="P6">uList is aimed primarily at current, perspective students, and employers.</text:p>
-      <text:p text:style-name="P6"/>
-      <text:p text:style-name="P7">What is uList's intended purpose?</text:p>
-      <text:p text:style-name="P6">As explained above, uList intends to bridge the gap between students trying to sell, advertise, and search goods specific to a college students needs.</text:p>
-      <text:p text:style-name="P6"/>
-      <text:p text:style-name="P24">
+      <text:p text:style-name="P7"/>
+      <text:p text:style-name="P8">Who is uList's target audience?</text:p>
+      <text:p text:style-name="P7">uList is aimed primarily at current, perspective students, and employers.</text:p>
+      <text:p text:style-name="P7"/>
+      <text:p text:style-name="P8">What is uList's intended purpose?</text:p>
+      <text:p text:style-name="P7">As explained above, uList intends to bridge the gap between students trying to sell, advertise, and search goods specific to a college students needs.</text:p>
+      <text:p text:style-name="P7"/>
+      <text:p text:style-name="P28">
         1.2
         <text:tab/>
         Scope
       </text:p>
-      <text:p text:style-name="P11"/>
-      <text:p text:style-name="P6">
+      <text:p text:style-name="P12"/>
+      <text:p text:style-name="P7">
         This document aims to be a guide for developers to implement the prospective uList system. The uList software contains two main components: 
         <text:s/>
         The application layer that will run on a smart-phone and allow the user to interact (add/edit, search, respond) with listings, and a server portion that will process and store requests on the backend using a noSQL database.
       </text:p>
-      <text:p text:style-name="P11"/>
-      <text:p text:style-name="P11">
+      <text:p text:style-name="P12"/>
+      <text:p text:style-name="P12">
         1.3
         <text:tab/>
         Document Usage
       </text:p>
-      <text:p text:style-name="P11"/>
-      <text:p text:style-name="P6">
+      <text:p text:style-name="P12"/>
+      <text:p text:style-name="P7">
         While the document may outline implementation details of the uList software, it's real intent is to specify enough detail of classes and methods for a developer to read over and implement it. 
         <text:s/>
       </text:p>
-      <text:p text:style-name="P6"/>
-      <text:p text:style-name="P11">
+      <text:p text:style-name="P7"/>
+      <text:p text:style-name="P12">
         1.4
         <text:tab/>
         Definitions
       </text:p>
-      <text:p text:style-name="P6"/>
-      <text:p text:style-name="P9">DBAAS – Database as a service</text:p>
-      <text:p text:style-name="P9">SDK – Software development kit</text:p>
-      <text:p text:style-name="P9">JSON – Javascript Object Notation</text:p>
-      <text:p text:style-name="P9">UI – User Interface</text:p>
-      <text:p text:style-name="P8"/>
-      <text:p text:style-name="P8"/>
-      <text:p text:style-name="P8"/>
-      <text:p text:style-name="P8"/>
-      <text:p text:style-name="P8"/>
-      <text:p text:style-name="P8"/>
-      <text:p text:style-name="P8"/>
-      <text:p text:style-name="P8"/>
-      <text:p text:style-name="P8"/>
-      <text:p text:style-name="P8"/>
-      <text:p text:style-name="P8"/>
-      <text:p text:style-name="P8"/>
-      <text:p text:style-name="P8"/>
-      <text:p text:style-name="P8">
+      <text:p text:style-name="P7"/>
+      <text:p text:style-name="P10">DBAAS – Database as a service</text:p>
+      <text:p text:style-name="P10">SDK – Software development kit</text:p>
+      <text:p text:style-name="P10">JSON – Javascript Object Notation</text:p>
+      <text:p text:style-name="P10">UI – User Interface</text:p>
+      <text:p text:style-name="P9"/>
+      <text:p text:style-name="P9"/>
+      <text:p text:style-name="P9"/>
+      <text:p text:style-name="P9"/>
+      <text:p text:style-name="P9"/>
+      <text:p text:style-name="P9"/>
+      <text:p text:style-name="P9"/>
+      <text:p text:style-name="P9"/>
+      <text:p text:style-name="P9"/>
+      <text:p text:style-name="P9"/>
+      <text:p text:style-name="P9"/>
+      <text:p text:style-name="P9"/>
+      <text:p text:style-name="P9"/>
+      <text:p text:style-name="P9">
         <text:soft-page-break/>
       </text:p>
-      <text:p text:style-name="P8"/>
-      <text:p text:style-name="P8"/>
-      <text:p text:style-name="P8"/>
-      <text:p text:style-name="P12">
+      <text:p text:style-name="P9"/>
+      <text:p text:style-name="P9"/>
+      <text:p text:style-name="P9"/>
+      <text:p text:style-name="P13">
         2
         <text:tab/>
         Design Overview
       </text:p>
-      <text:p text:style-name="P12"/>
-      <text:p text:style-name="P12">
+      <text:p text:style-name="P13"/>
+      <text:p text:style-name="P13">
         2.1
         <text:tab/>
         Technologies
       </text:p>
-      <text:p text:style-name="P12"/>
-      <text:p text:style-name="P9">
+      <text:p text:style-name="P13"/>
+      <text:p text:style-name="P10">
         For the implementations, we have chosen to use the iPhone SDK framework (cocoa) to hit our uList RESTful API which is built on node.JS communicating with a mongoDB DBAAS and MySQL. 
         <text:s/>
         CakePHP(Legacy) and Ember.JS with socket.io and node.JS will be utilized to communicate with the uList RESTful API for desktop access to uList. 
@@ -875,21 +860,21 @@
         <text:s/>
         We have chosen Ember.JS with socket.io and the bootstrap UI framework to develop the web facing application due to the ease of communicating to the API, along with utilizing socket.io to facilitate the real-time features.
       </text:p>
-      <text:p text:style-name="P9"/>
-      <text:p text:style-name="P12"/>
-      <text:p text:style-name="P12">
+      <text:p text:style-name="P10"/>
+      <text:p text:style-name="P13"/>
+      <text:p text:style-name="P13">
         3
         <text:tab/>
         System Architecture
       </text:p>
-      <text:p text:style-name="P12"/>
-      <text:p text:style-name="P12">
+      <text:p text:style-name="P13"/>
+      <text:p text:style-name="P13">
         3.1
         <text:tab/>
         General Design
       </text:p>
-      <text:p text:style-name="P12"/>
-      <text:p text:style-name="P9">
+      <text:p text:style-name="P13"/>
+      <text:p text:style-name="P10">
         uList is comprised of three distinct components. 
         <text:s/>
         The first component 
@@ -906,8 +891,8 @@
         <text:s/>
         mySQL database.
       </text:p>
-      <text:p text:style-name="P9"/>
-      <text:p text:style-name="P9">
+      <text:p text:style-name="P10"/>
+      <text:p text:style-name="P10">
         uList users will use the provided UI to add, edit, and search uList listings. 
         <text:s/>
         uList queries including inserts, edits, and removes will hit our remote web server run off of node.JS and route the request to our DBAAS server (mongoHQ) where the users request will be interpreted and sent back as a JSON string. 
@@ -916,78 +901,78 @@
         <text:s/>
         For our desktop/web app version, we will use Ember.JS to interpret the JSON data using the handlebars API to display the listing information on the screen.
       </text:p>
-      <text:p text:style-name="P9"/>
-      <text:p text:style-name="P9">
+      <text:p text:style-name="P10"/>
+      <text:p text:style-name="P10">
         While browsing the web application, the listing search results are designed to simulate a real-time environment. 
         <text:s/>
         When another user adds, edits, or removes a listing, these changes will be immediately reflected in the mongoDB document store and simultaneously be pushed to all active connected users on the uList web application. 
         <text:s/>
         As for the mobile application, users will perform a “pull down” on the search results view to retrieve the most up to date listings.
       </text:p>
-      <text:p text:style-name="P9"/>
-      <text:p text:style-name="P9"/>
-      <text:p text:style-name="P12"/>
-      <text:p text:style-name="P9">
+      <text:p text:style-name="P10"/>
+      <text:p text:style-name="P10"/>
+      <text:p text:style-name="P13"/>
+      <text:p text:style-name="P10">
         <draw:frame draw:style-name="fr3" draw:name="graphics3" text:anchor-type="paragraph" svg:x="0.7583in" svg:y="0.6138in" svg:width="5.272in" svg:height="1.061in" draw:z-index="2">
           <draw:image xlink:href="Pictures/1000000000000259000000793F2B5F5E.jpg" xlink:type="simple" xlink:show="embed" xlink:actuate="onLoad"/>
         </draw:frame>
         (Image is a very general overview of the architecture) 
         <text:span text:style-name="T6">Should the server go between the www and db too? Also, the Client also will hit Amazon S3 Services directly with GETs for the listing images</text:span>
       </text:p>
-      <text:p text:style-name="P12"/>
-      <text:p text:style-name="P12">
+      <text:p text:style-name="P13"/>
+      <text:p text:style-name="P13">
         <text:soft-page-break/>
       </text:p>
-      <text:p text:style-name="P12"/>
-      <text:p text:style-name="P12"/>
-      <text:p text:style-name="P12"/>
-      <text:p text:style-name="P12"/>
-      <text:p text:style-name="P12"/>
-      <text:p text:style-name="P12"/>
-      <text:p text:style-name="P12">
+      <text:p text:style-name="P13"/>
+      <text:p text:style-name="P13"/>
+      <text:p text:style-name="P13"/>
+      <text:p text:style-name="P13"/>
+      <text:p text:style-name="P13"/>
+      <text:p text:style-name="P13"/>
+      <text:p text:style-name="P13">
         3.2
         <text:tab/>
         Mobile
       </text:p>
-      <text:p text:style-name="P12"/>
-      <text:p text:style-name="P9">Image details the uList mobile general system architecture</text:p>
-      <text:p text:style-name="P32">
+      <text:p text:style-name="P13"/>
+      <text:p text:style-name="P10">Image details the uList mobile general system architecture</text:p>
+      <text:p text:style-name="P19">
         Note: So the server actually is hosted by “Media Temple”, and the mobile directly goes through WWW for GETs to Amazon for Images. 
         <text:s/>
         The mongoDB is resident on MongoHQ (I believe they also use Amazon Cloud, but we can just say MongoHQ cuz they might change one day)
       </text:p>
-      <text:p text:style-name="P9"/>
-      <text:p text:style-name="P9"/>
-      <text:p text:style-name="P12"/>
-      <text:p text:style-name="P12">
+      <text:p text:style-name="P10"/>
+      <text:p text:style-name="P10"/>
+      <text:p text:style-name="P13"/>
+      <text:p text:style-name="P13">
         <draw:frame draw:style-name="fr4" draw:name="graphics2" text:anchor-type="paragraph" svg:width="5.161in" svg:height="2.4917in" draw:z-index="1">
           <draw:image xlink:href="Pictures/100000000000026D00000147F6CCA689.jpg" xlink:type="simple" xlink:show="embed" xlink:actuate="onLoad"/>
         </draw:frame>
       </text:p>
-      <text:p text:style-name="P12"/>
-      <text:p text:style-name="P12">
+      <text:p text:style-name="P13"/>
+      <text:p text:style-name="P13">
         3.3
         <text:tab/>
         Web App
       </text:p>
-      <text:p text:style-name="P12"/>
-      <text:p text:style-name="P9">Image details the uList desktop general system architecture</text:p>
-      <text:p text:style-name="P9">
+      <text:p text:style-name="P13"/>
+      <text:p text:style-name="P10">Image details the uList desktop general system architecture</text:p>
+      <text:p text:style-name="P10">
         <draw:frame draw:style-name="fr5" draw:name="graphics1" text:anchor-type="paragraph" svg:width="6.0528in" svg:height="4.2807in" draw:z-index="0">
           <draw:image xlink:href="Pictures/10000000000002B2000001E820F265F7.jpg" xlink:type="simple" xlink:show="embed" xlink:actuate="onLoad"/>
         </draw:frame>
         <text:soft-page-break/>
       </text:p>
-      <text:p text:style-name="P6"/>
-      <text:p text:style-name="P11">
+      <text:p text:style-name="P7"/>
+      <text:p text:style-name="P12">
         4
         <text:tab/>
         Data Design
       </text:p>
-      <text:p text:style-name="P11"/>
-      <text:p text:style-name="P11">&lt;write detailed description of how data layer interacts with client&gt;</text:p>
-      <text:p text:style-name="P11"/>
-      <text:p text:style-name="P11">
+      <text:p text:style-name="P12"/>
+      <text:p text:style-name="P12">&lt;write detailed description of how data layer interacts with client&gt;</text:p>
+      <text:p text:style-name="P12"/>
+      <text:p text:style-name="P12">
         The client will communicate with the data layers by passing valid JSON to various uLink REST API endpoints. 
         <text:s/>
         Once a request is received in the data layer, business logic will determine if data will be retrieved from the Non-persistent and/or persistent data stores. 
@@ -996,97 +981,105 @@
         <text:s/>
         the server will pass back valid JSON to the client, in which Ember.JS will populate with corresponding model and handle accordingly.
       </text:p>
-      <text:p text:style-name="P11"/>
-      <text:p text:style-name="P11">
+      <text:p text:style-name="P12"/>
+      <text:p text:style-name="P12">
         5
         <text:tab/>
         Component Design
       </text:p>
-      <text:p text:style-name="P11"/>
-      <text:p text:style-name="P15">
+      <text:p text:style-name="P12"/>
+      <text:p text:style-name="P17">
         5.1
         <text:tab/>
         Models
       </text:p>
-      <text:p text:style-name="P3"/>
-      <text:p text:style-name="P7">
+      <text:p text:style-name="P4"/>
+      <text:p text:style-name="P8">
         5.1.1
         <text:tab/>
         Listing
       </text:p>
-      <text:p text:style-name="P6"/>
+      <text:p text:style-name="P7"/>
       <table:table table:name="Table18" table:style-name="Table18">
         <table:table-column table:style-name="Table18.A"/>
         <table:table-column table:style-name="Table18.B"/>
         <table:table-row>
           <table:table-cell table:style-name="Table18.A1" table:number-columns-spanned="2" office:value-type="string">
-            <text:p text:style-name="P33">uList listing is the basic model we will use to create, edit, and display listings on the mobile application and website.</text:p>
+            <text:p text:style-name="P26">uList listing is the basic model we will use to create, edit, and display listings on the mobile application and website. Bolded items are required.</text:p>
           </table:table-cell>
           <table:covered-table-cell/>
         </table:table-row>
         <table:table-row>
           <table:table-cell table:style-name="Table18.A2" office:value-type="string">
-            <text:p text:style-name="P31">_id</text:p>
+            <text:p text:style-name="P16">_id</text:p>
           </table:table-cell>
           <table:table-cell table:style-name="Table18.B2" office:value-type="string">
-            <text:p text:style-name="P20">The id of the listing </text:p>
+            <text:p text:style-name="P23">The id of the listing </text:p>
           </table:table-cell>
         </table:table-row>
         <table:table-row>
           <table:table-cell table:style-name="Table18.A2" office:value-type="string">
-            <text:p text:style-name="P31">title</text:p>
+            <text:p text:style-name="P16">title</text:p>
           </table:table-cell>
           <table:table-cell table:style-name="Table18.B2" office:value-type="string">
-            <text:p text:style-name="P20">Listing Title</text:p>
+            <text:p text:style-name="P23">Listing Title</text:p>
           </table:table-cell>
         </table:table-row>
         <table:table-row>
           <table:table-cell table:style-name="Table18.A2" office:value-type="string">
-            <text:p text:style-name="P21">short_description</text:p>
+            <text:p text:style-name="P34">short_description</text:p>
           </table:table-cell>
           <table:table-cell table:style-name="Table18.B2" office:value-type="string">
-            <text:p text:style-name="P20">Short description of listing </text:p>
+            <text:p text:style-name="P23">Short description of listing </text:p>
           </table:table-cell>
         </table:table-row>
         <text:soft-page-break/>
         <table:table-row>
           <table:table-cell table:style-name="Table18.A2" office:value-type="string">
-            <text:p text:style-name="P21">long_description</text:p>
+            <text:p text:style-name="P24">description</text:p>
           </table:table-cell>
           <table:table-cell table:style-name="Table18.B2" office:value-type="string">
-            <text:p text:style-name="P20">Full length text description (displays as user enters it)</text:p>
+            <text:p text:style-name="P23">Full length text description (displays as user enters it)</text:p>
           </table:table-cell>
         </table:table-row>
         <table:table-row>
           <table:table-cell table:style-name="Table18.A2" office:value-type="string">
-            <text:p text:style-name="P21">category</text:p>
+            <text:p text:style-name="P24">main_category</text:p>
           </table:table-cell>
           <table:table-cell table:style-name="Table18.B2" office:value-type="string">
-            <text:p text:style-name="P20">category of user listing </text:p>
+            <text:p text:style-name="P23">the main parent category of the listing </text:p>
           </table:table-cell>
         </table:table-row>
         <table:table-row>
           <table:table-cell table:style-name="Table18.A2" office:value-type="string">
-            <text:p text:style-name="P20">reply_to</text:p>
+            <text:p text:style-name="P24">category</text:p>
           </table:table-cell>
           <table:table-cell table:style-name="Table18.B2" office:value-type="string">
-            <text:p text:style-name="P20">e-mail of user who listed</text:p>
+            <text:p text:style-name="P23">sub category of listing </text:p>
           </table:table-cell>
         </table:table-row>
         <table:table-row>
           <table:table-cell table:style-name="Table18.A2" office:value-type="string">
-            <text:p text:style-name="P20">location</text:p>
+            <text:p text:style-name="P34">reply_to</text:p>
           </table:table-cell>
           <table:table-cell table:style-name="Table18.B2" office:value-type="string">
-            <text:p text:style-name="P20">location of user who listed</text:p>
+            <text:p text:style-name="P23">e-mail of user who listed</text:p>
           </table:table-cell>
         </table:table-row>
         <table:table-row>
           <table:table-cell table:style-name="Table18.A2" office:value-type="string">
-            <text:p text:style-name="P20">tags</text:p>
+            <text:p text:style-name="P23">location</text:p>
           </table:table-cell>
           <table:table-cell table:style-name="Table18.B2" office:value-type="string">
-            <text:p text:style-name="P20">
+            <text:p text:style-name="P23">location of user who listed</text:p>
+          </table:table-cell>
+        </table:table-row>
+        <table:table-row>
+          <table:table-cell table:style-name="Table18.A2" office:value-type="string">
+            <text:p text:style-name="P23">tags</text:p>
+          </table:table-cell>
+          <table:table-cell table:style-name="Table18.B2" office:value-type="string">
+            <text:p text:style-name="P23">
               keywords that will help out other users searching for a specific 
               <text:s/>
               listing 
@@ -1095,440 +1088,438 @@
         </table:table-row>
         <table:table-row>
           <table:table-cell table:style-name="Table18.A2" office:value-type="string">
-            <text:p text:style-name="P20">image_urls</text:p>
+            <text:p text:style-name="P23">image_urls</text:p>
           </table:table-cell>
           <table:table-cell table:style-name="Table18.B2" office:value-type="string">
-            <text:p text:style-name="P20">url's to where images are stored on database</text:p>
+            <text:p text:style-name="P23">url's to where images are stored on database</text:p>
           </table:table-cell>
         </table:table-row>
         <table:table-row>
           <table:table-cell table:style-name="Table18.A2" office:value-type="string">
-            <text:p text:style-name="P20">price</text:p>
+            <text:p text:style-name="P24">price</text:p>
           </table:table-cell>
           <table:table-cell table:style-name="Table18.B2" office:value-type="string">
-            <text:p text:style-name="P20">price of listing if it applies</text:p>
+            <text:p text:style-name="P23">price of listing (*if it applies)</text:p>
           </table:table-cell>
         </table:table-row>
         <table:table-row>
           <table:table-cell table:style-name="Table18.A2" office:value-type="string">
-            <text:p text:style-name="P20">created</text:p>
+            <text:p text:style-name="P23">created</text:p>
           </table:table-cell>
           <table:table-cell table:style-name="Table18.B2" office:value-type="string">
-            <text:p text:style-name="P20">when listing was created</text:p>
+            <text:p text:style-name="P23">when listing was created</text:p>
           </table:table-cell>
         </table:table-row>
         <table:table-row>
           <table:table-cell table:style-name="Table18.A2" office:value-type="string">
-            <text:p text:style-name="P20">expires</text:p>
+            <text:p text:style-name="P23">expires</text:p>
           </table:table-cell>
           <table:table-cell table:style-name="Table18.B2" office:value-type="string">
-            <text:p text:style-name="P20">expiration date of listing if it applies</text:p>
+            <text:p text:style-name="P23">expiration date of listing if it applies</text:p>
           </table:table-cell>
         </table:table-row>
         <table:table-row>
           <table:table-cell table:style-name="Table18.A2" office:value-type="string">
-            <text:p text:style-name="P20">meta</text:p>
+            <text:p text:style-name="P23">meta</text:p>
           </table:table-cell>
           <table:table-cell table:style-name="Table18.B2" office:value-type="string">
-            <text:p text:style-name="P20">any meta data for our end that may aid with specific functionality</text:p>
+            <text:p text:style-name="P23">any meta data for our end that may aid with specific functionality</text:p>
           </table:table-cell>
         </table:table-row>
         <table:table-row>
           <table:table-cell table:style-name="Table18.A2" office:value-type="string">
-            <text:p text:style-name="P20">user_id</text:p>
+            <text:p text:style-name="P24">user_id</text:p>
           </table:table-cell>
           <table:table-cell table:style-name="Table18.B2" office:value-type="string">
-            <text:p text:style-name="P20">the id of the user who listed</text:p>
+            <text:p text:style-name="P23">the id of the user who listed</text:p>
           </table:table-cell>
         </table:table-row>
         <table:table-row>
           <table:table-cell table:style-name="Table18.A2" office:value-type="string">
-            <text:p text:style-name="P20">school_id</text:p>
+            <text:p text:style-name="P24">school_id</text:p>
           </table:table-cell>
           <table:table-cell table:style-name="Table18.B2" office:value-type="string">
-            <text:p text:style-name="P20">the id of the school for the listing </text:p>
+            <text:p text:style-name="P23">the id of the school for the listing </text:p>
           </table:table-cell>
         </table:table-row>
       </table:table>
-      <text:p text:style-name="P14"/>
-      <text:p text:style-name="P7">
+      <text:p text:style-name="P15"/>
+      <text:p text:style-name="P8">
         5.1.2
         <text:tab/>
         Category
       </text:p>
-      <text:p text:style-name="P7"/>
+      <text:p text:style-name="P8"/>
       <table:table table:name="Table19" table:style-name="Table19">
         <table:table-column table:style-name="Table19.A"/>
         <table:table-column table:style-name="Table19.B"/>
         <table:table-row>
           <table:table-cell table:style-name="Table19.A1" table:number-columns-spanned="2" office:value-type="string">
-            <text:p text:style-name="P33">uList category is the basic model we will use to read and associated listings to on the mobile application and website.</text:p>
+            <text:p text:style-name="P26">uList category is the basic model we will use to read and associated listings to on the mobile application and website.</text:p>
           </table:table-cell>
           <table:covered-table-cell/>
         </table:table-row>
         <table:table-row>
           <table:table-cell table:style-name="Table19.A2" office:value-type="string">
-            <text:p text:style-name="P21">_id</text:p>
+            <text:p text:style-name="P24">_id</text:p>
           </table:table-cell>
           <table:table-cell table:style-name="Table19.B2" office:value-type="string">
-            <text:p text:style-name="P20">The id of the category</text:p>
+            <text:p text:style-name="P23">The id of the category</text:p>
           </table:table-cell>
         </table:table-row>
         <table:table-row>
           <table:table-cell table:style-name="Table19.A2" office:value-type="string">
-            <text:p text:style-name="P20">name</text:p>
+            <text:p text:style-name="P23">name</text:p>
           </table:table-cell>
           <table:table-cell table:style-name="Table19.B2" office:value-type="string">
-            <text:p text:style-name="P20">The name of the category</text:p>
+            <text:p text:style-name="P23">The name of the category</text:p>
           </table:table-cell>
         </table:table-row>
         <table:table-row>
           <table:table-cell table:style-name="Table19.A2" office:value-type="string">
-            <text:p text:style-name="P20">subcategories</text:p>
+            <text:p text:style-name="P23">subcategories</text:p>
           </table:table-cell>
           <table:table-cell table:style-name="Table19.B2" office:value-type="string">
-            <text:p text:style-name="P20">The list of subcategory names</text:p>
+            <text:p text:style-name="P23">The list of subcategory names</text:p>
           </table:table-cell>
         </table:table-row>
       </table:table>
-      <text:p text:style-name="P37">
-        <text:span text:style-name="T7"/>
-      </text:p>
+      <text:p text:style-name="P31"/>
+      <text:p text:style-name="P12">
+        5.2
+        <text:tab/>
+        UI Layer (Views)
+      </text:p>
+      <text:p text:style-name="P4"/>
+      <text:p text:style-name="P8">
+        5.2.1
+        <text:tab/>
+        ListingsView
+      </text:p>
+      <text:p text:style-name="P8"/>
       <text:p text:style-name="P11">
-        5.2
-        <text:tab/>
-        UI Layer (Views)
-      </text:p>
-      <text:p text:style-name="P3"/>
-      <text:p text:style-name="P7">
-        5.2.1
-        <text:tab/>
-        ListingsView
-      </text:p>
-      <text:p text:style-name="P7"/>
-      <text:p text:style-name="P10">
         <text:span text:style-name="T5">ListingsView will handle all actions for listings default and search UI for uList. </text:span>
         <text:s/>
       </text:p>
-      <text:p text:style-name="P7"/>
+      <text:p text:style-name="P8"/>
       <table:table table:name="Table2" table:style-name="Table2">
         <table:table-column table:style-name="Table2.A"/>
         <table:table-column table:style-name="Table2.B"/>
         <table:table-row>
           <table:table-cell table:style-name="Table2.A1" table:number-columns-spanned="2" office:value-type="string">
-            <text:p text:style-name="P22">void viewListing(int listingId)</text:p>
+            <text:p text:style-name="P25">void viewListing(int listingId)</text:p>
           </table:table-cell>
           <table:covered-table-cell/>
         </table:table-row>
         <table:table-row>
           <table:table-cell table:style-name="Table2.A2" office:value-type="string">
-            <text:p text:style-name="P19">Description</text:p>
+            <text:p text:style-name="P22">Description</text:p>
           </table:table-cell>
           <table:table-cell table:style-name="Table2.B2" office:value-type="string">
-            <text:p text:style-name="P19">view a distinct user listing</text:p>
+            <text:p text:style-name="P22">view a distinct user listing</text:p>
+          </table:table-cell>
+        </table:table-row>
+      </table:table>
+      <text:p text:style-name="P8"/>
+      <text:p text:style-name="P8"/>
+      <table:table table:name="Table3" table:style-name="Table3">
+        <table:table-column table:style-name="Table3.A"/>
+        <table:table-column table:style-name="Table3.B"/>
+        <table:table-row>
+          <table:table-cell table:style-name="Table3.A1" table:number-columns-spanned="2" office:value-type="string">
+            <text:p text:style-name="P25">void searchListing(string searchCriteria)</text:p>
+          </table:table-cell>
+          <table:covered-table-cell/>
+        </table:table-row>
+        <table:table-row>
+          <table:table-cell table:style-name="Table3.A2" office:value-type="string">
+            <text:p text:style-name="P22">Description</text:p>
+          </table:table-cell>
+          <table:table-cell table:style-name="Table3.B2" office:value-type="string">
+            <text:p text:style-name="P22">search for a distinct user listing</text:p>
+          </table:table-cell>
+        </table:table-row>
+      </table:table>
+      <text:p text:style-name="P8"/>
+      <text:p text:style-name="P8"/>
+      <table:table table:name="Table4" table:style-name="Table4">
+        <table:table-column table:style-name="Table4.A"/>
+        <table:table-column table:style-name="Table4.B"/>
+        <table:table-row>
+          <table:table-cell table:style-name="Table4.A1" table:number-columns-spanned="2" office:value-type="string">
+            <text:p text:style-name="P25">void viewMap(int schoolId)</text:p>
+          </table:table-cell>
+          <table:covered-table-cell/>
+        </table:table-row>
+        <table:table-row>
+          <table:table-cell table:style-name="Table4.A2" office:value-type="string">
+            <text:p text:style-name="P22">Description</text:p>
+          </table:table-cell>
+          <table:table-cell table:style-name="Table4.B2" office:value-type="string">
+            <text:p text:style-name="P22">view map of local listings using Google maps API</text:p>
+          </table:table-cell>
+        </table:table-row>
+      </table:table>
+      <text:p text:style-name="P8"/>
+      <text:p text:style-name="P11"/>
+      <text:p text:style-name="P5"/>
+      <text:p text:style-name="P8">
+        5.2.2
+        <text:tab/>
+        ListingsDetailsView
+      </text:p>
+      <text:p text:style-name="P5"/>
+      <text:p text:style-name="P7">ListingsDetailsView will handle all actions for listings when user in the context of a selected listing.</text:p>
+      <text:p text:style-name="P7"/>
+      <text:p text:style-name="P7">
+        <text:soft-page-break/>
+      </text:p>
+      <table:table table:name="Table5" table:style-name="Table5">
+        <table:table-column table:style-name="Table5.A"/>
+        <table:table-column table:style-name="Table5.B"/>
+        <table:table-row>
+          <table:table-cell table:style-name="Table5.A1" table:number-columns-spanned="2" office:value-type="string">
+            <text:p text:style-name="P25">void tweet/email/facebookListing(int listingId)</text:p>
+          </table:table-cell>
+          <table:covered-table-cell/>
+        </table:table-row>
+        <table:table-row>
+          <table:table-cell table:style-name="Table5.A2" office:value-type="string">
+            <text:p text:style-name="P22">Description</text:p>
+          </table:table-cell>
+          <table:table-cell table:style-name="Table5.B2" office:value-type="string">
+            <text:p text:style-name="P22">send listing to a social media outlet, or email</text:p>
           </table:table-cell>
         </table:table-row>
       </table:table>
       <text:p text:style-name="P7"/>
       <text:p text:style-name="P7"/>
-      <table:table table:name="Table3" table:style-name="Table3">
-        <table:table-column table:style-name="Table3.A"/>
-        <table:table-column table:style-name="Table3.B"/>
-        <table:table-row>
-          <table:table-cell table:style-name="Table3.A1" table:number-columns-spanned="2" office:value-type="string">
-            <text:p text:style-name="P22">void searchListing(string searchCriteria)</text:p>
+      <table:table table:name="Table6" table:style-name="Table6">
+        <table:table-column table:style-name="Table6.A"/>
+        <table:table-column table:style-name="Table6.B"/>
+        <table:table-row>
+          <table:table-cell table:style-name="Table6.A1" table:number-columns-spanned="2" office:value-type="string">
+            <text:p text:style-name="P25">void replyToUser(string userEmail)</text:p>
           </table:table-cell>
           <table:covered-table-cell/>
         </table:table-row>
         <table:table-row>
-          <table:table-cell table:style-name="Table3.A2" office:value-type="string">
-            <text:p text:style-name="P19">Description</text:p>
-          </table:table-cell>
-          <table:table-cell table:style-name="Table3.B2" office:value-type="string">
-            <text:p text:style-name="P19">search for a distinct user listing</text:p>
+          <table:table-cell table:style-name="Table6.A2" office:value-type="string">
+            <text:p text:style-name="P22">Description</text:p>
+          </table:table-cell>
+          <table:table-cell table:style-name="Table6.B2" office:value-type="string">
+            <text:p text:style-name="P22">reply in response to user who posted listing</text:p>
           </table:table-cell>
         </table:table-row>
       </table:table>
       <text:p text:style-name="P7"/>
       <text:p text:style-name="P7"/>
-      <table:table table:name="Table4" table:style-name="Table4">
-        <table:table-column table:style-name="Table4.A"/>
-        <table:table-column table:style-name="Table4.B"/>
-        <table:table-row>
-          <table:table-cell table:style-name="Table4.A1" table:number-columns-spanned="2" office:value-type="string">
-            <text:p text:style-name="P22">void viewMap(int schoolId)</text:p>
-          </table:table-cell>
-          <table:covered-table-cell/>
-        </table:table-row>
-        <table:table-row>
-          <table:table-cell table:style-name="Table4.A2" office:value-type="string">
-            <text:p text:style-name="P19">Description</text:p>
-          </table:table-cell>
-          <table:table-cell table:style-name="Table4.B2" office:value-type="string">
-            <text:p text:style-name="P19">view map of local listings using Google maps API</text:p>
-          </table:table-cell>
-        </table:table-row>
-      </table:table>
-      <text:p text:style-name="P7"/>
-      <text:p text:style-name="P10"/>
-      <text:p text:style-name="P4"/>
-      <text:p text:style-name="P7">
-        5.2.2
-        <text:tab/>
-        ListingsDetailsView
-      </text:p>
-      <text:p text:style-name="P4"/>
-      <text:p text:style-name="P6">ListingsDetailsView will handle all actions for listings when user in the context of a selected listing.</text:p>
-      <text:p text:style-name="P6"/>
-      <text:p text:style-name="P6"/>
-      <table:table table:name="Table5" table:style-name="Table5">
-        <table:table-column table:style-name="Table5.A"/>
-        <table:table-column table:style-name="Table5.B"/>
-        <text:soft-page-break/>
-        <table:table-row>
-          <table:table-cell table:style-name="Table5.A1" table:number-columns-spanned="2" office:value-type="string">
-            <text:p text:style-name="P22">void tweet/email/facebookListing(int listingId)</text:p>
-          </table:table-cell>
-          <table:covered-table-cell/>
-        </table:table-row>
-        <table:table-row>
-          <table:table-cell table:style-name="Table5.A2" office:value-type="string">
-            <text:p text:style-name="P19">Description</text:p>
-          </table:table-cell>
-          <table:table-cell table:style-name="Table5.B2" office:value-type="string">
-            <text:p text:style-name="P19">send listing to a social media outlet, or email</text:p>
-          </table:table-cell>
-        </table:table-row>
-      </table:table>
-      <text:p text:style-name="P6"/>
-      <text:p text:style-name="P6"/>
-      <table:table table:name="Table6" table:style-name="Table6">
-        <table:table-column table:style-name="Table6.A"/>
-        <table:table-column table:style-name="Table6.B"/>
-        <table:table-row>
-          <table:table-cell table:style-name="Table6.A1" table:number-columns-spanned="2" office:value-type="string">
-            <text:p text:style-name="P22">void replyToUser(string userEmail)</text:p>
-          </table:table-cell>
-          <table:covered-table-cell/>
-        </table:table-row>
-        <table:table-row>
-          <table:table-cell table:style-name="Table6.A2" office:value-type="string">
-            <text:p text:style-name="P19">Description</text:p>
-          </table:table-cell>
-          <table:table-cell table:style-name="Table6.B2" office:value-type="string">
-            <text:p text:style-name="P19">reply in response to user who posted listing</text:p>
-          </table:table-cell>
-        </table:table-row>
-      </table:table>
-      <text:p text:style-name="P6"/>
-      <text:p text:style-name="P6"/>
       <table:table table:name="Table7" table:style-name="Table7">
         <table:table-column table:style-name="Table7.A"/>
         <table:table-column table:style-name="Table7.B"/>
         <table:table-row>
           <table:table-cell table:style-name="Table7.A1" table:number-columns-spanned="2" office:value-type="string">
-            <text:p text:style-name="P22">void flagListing(int listingId)</text:p>
+            <text:p text:style-name="P25">void flagListing(int listingId)</text:p>
           </table:table-cell>
           <table:covered-table-cell/>
         </table:table-row>
         <table:table-row>
           <table:table-cell table:style-name="Table7.A2" office:value-type="string">
-            <text:p text:style-name="P19">Description</text:p>
+            <text:p text:style-name="P22">Description</text:p>
           </table:table-cell>
           <table:table-cell table:style-name="Table7.B2" office:value-type="string">
-            <text:p text:style-name="P19">flag a distinct listing</text:p>
+            <text:p text:style-name="P22">flag a distinct listing</text:p>
           </table:table-cell>
         </table:table-row>
       </table:table>
-      <text:p text:style-name="P6">
+      <text:p text:style-name="P7">
         <text:s/>
       </text:p>
-      <text:p text:style-name="P7">
+      <text:p text:style-name="P8">
         5.2.3
         <text:tab/>
         AddListingView
       </text:p>
-      <text:p text:style-name="P4"/>
-      <text:p text:style-name="P6">AddListingView will handle all actions for adding a listing to uList.</text:p>
-      <text:p text:style-name="P6"/>
-      <text:p text:style-name="P6"/>
+      <text:p text:style-name="P5"/>
+      <text:p text:style-name="P7">AddListingView will handle all actions for adding a listing to uList.</text:p>
+      <text:p text:style-name="P7"/>
+      <text:p text:style-name="P7"/>
       <table:table table:name="Table8" table:style-name="Table8">
         <table:table-column table:style-name="Table8.A"/>
         <table:table-column table:style-name="Table8.B"/>
         <table:table-row>
           <table:table-cell table:style-name="Table8.A1" table:number-columns-spanned="2" office:value-type="string">
-            <text:p text:style-name="P22">void submitListing(int listingId)</text:p>
+            <text:p text:style-name="P25">void submitListing(int listingId)</text:p>
           </table:table-cell>
           <table:covered-table-cell/>
         </table:table-row>
         <table:table-row>
           <table:table-cell table:style-name="Table8.A2" office:value-type="string">
-            <text:p text:style-name="P19">Description</text:p>
+            <text:p text:style-name="P22">Description</text:p>
           </table:table-cell>
           <table:table-cell table:style-name="Table8.B2" office:value-type="string">
-            <text:p text:style-name="P19">add listing to database</text:p>
+            <text:p text:style-name="P22">add listing to database</text:p>
           </table:table-cell>
         </table:table-row>
       </table:table>
-      <text:p text:style-name="P6"/>
-      <text:p text:style-name="P6"/>
+      <text:p text:style-name="P7"/>
+      <text:p text:style-name="P7"/>
       <table:table table:name="Table10" table:style-name="Table10">
         <table:table-column table:style-name="Table10.A"/>
         <table:table-column table:style-name="Table10.B"/>
         <table:table-row>
           <table:table-cell table:style-name="Table10.A1" table:number-columns-spanned="2" office:value-type="string">
-            <text:p text:style-name="P22">void (int listingId)</text:p>
+            <text:p text:style-name="P25">void (int listingId)</text:p>
           </table:table-cell>
           <table:covered-table-cell/>
         </table:table-row>
         <table:table-row>
           <table:table-cell table:style-name="Table10.A2" office:value-type="string">
-            <text:p text:style-name="P19">Description</text:p>
+            <text:p text:style-name="P22">Description</text:p>
           </table:table-cell>
           <table:table-cell table:style-name="Table10.B2" office:value-type="string">
-            <text:p text:style-name="P19">add listing to database</text:p>
+            <text:p text:style-name="P22">add listing to database</text:p>
           </table:table-cell>
         </table:table-row>
       </table:table>
-      <text:p text:style-name="P6"/>
+      <text:p text:style-name="P7"/>
+      <text:p text:style-name="P8">
+        5.2.4
+        <text:tab/>
+        EditListingView
+      </text:p>
+      <text:p text:style-name="P5"/>
       <text:p text:style-name="P7">
-        5.2.4
-        <text:tab/>
-        EditListingView
-      </text:p>
-      <text:p text:style-name="P4"/>
-      <text:p text:style-name="P6">
         EditListingView will handle all actions for editing a listing. 
         <text:s/>
         User only has permission to edit their own listings.
       </text:p>
-      <text:p text:style-name="P6"/>
-      <text:p text:style-name="P6"/>
+      <text:p text:style-name="P7"/>
+      <text:p text:style-name="P7"/>
       <table:table table:name="Table9" table:style-name="Table9">
         <table:table-column table:style-name="Table9.A"/>
         <table:table-column table:style-name="Table9.B"/>
         <table:table-row>
           <table:table-cell table:style-name="Table9.A1" table:number-columns-spanned="2" office:value-type="string">
-            <text:p text:style-name="P22">void submitListing(int listingId)</text:p>
+            <text:p text:style-name="P25">void submitListing(int listingId)</text:p>
           </table:table-cell>
           <table:covered-table-cell/>
         </table:table-row>
         <table:table-row>
           <table:table-cell table:style-name="Table9.A2" office:value-type="string">
-            <text:p text:style-name="P19">Description</text:p>
+            <text:p text:style-name="P22">Description</text:p>
           </table:table-cell>
           <table:table-cell table:style-name="Table9.B2" office:value-type="string">
-            <text:p text:style-name="P19">update listing in database</text:p>
+            <text:p text:style-name="P22">update listing in database</text:p>
           </table:table-cell>
         </table:table-row>
       </table:table>
-      <text:p text:style-name="P11"/>
-      <text:p text:style-name="P7">
+      <text:p text:style-name="P12"/>
+      <text:p text:style-name="P8">
         5.2.5
         <text:tab/>
         AddEditImageView
       </text:p>
-      <text:p text:style-name="P4"/>
-      <text:p text:style-name="P6">AddEditImageView will handle user selection of photos to add to listing</text:p>
-      <text:p text:style-name="P6"/>
-      <text:p text:style-name="P6"/>
+      <text:p text:style-name="P5"/>
+      <text:p text:style-name="P7">AddEditImageView will handle user selection of photos to add to listing</text:p>
+      <text:p text:style-name="P7"/>
+      <text:p text:style-name="P7"/>
       <table:table table:name="Table13" table:style-name="Table13">
         <table:table-column table:style-name="Table13.A"/>
         <table:table-column table:style-name="Table13.B"/>
         <table:table-row>
           <table:table-cell table:style-name="Table13.A1" table:number-columns-spanned="2" office:value-type="string">
-            <text:p text:style-name="P22">void selectImage()</text:p>
+            <text:p text:style-name="P25">void selectImage()</text:p>
           </table:table-cell>
           <table:covered-table-cell/>
         </table:table-row>
         <table:table-row>
           <table:table-cell table:style-name="Table13.A2" office:value-type="string">
-            <text:p text:style-name="P19">Description</text:p>
+            <text:p text:style-name="P22">Description</text:p>
           </table:table-cell>
           <table:table-cell table:style-name="Table13.B2" office:value-type="string">
-            <text:p text:style-name="P19">select image to add to user listing</text:p>
+            <text:p text:style-name="P22">select image to add to user listing</text:p>
           </table:table-cell>
         </table:table-row>
       </table:table>
-      <text:p text:style-name="P11"/>
-      <text:p text:style-name="P11"/>
-      <text:p text:style-name="P11"/>
+      <text:p text:style-name="P12"/>
+      <text:p text:style-name="P12"/>
+      <text:p text:style-name="P12"/>
       <table:table table:name="Table14" table:style-name="Table14">
         <table:table-column table:style-name="Table14.A"/>
         <table:table-column table:style-name="Table14.B"/>
         <table:table-row>
           <table:table-cell table:style-name="Table14.A1" table:number-columns-spanned="2" office:value-type="string">
-            <text:p text:style-name="P22">void addImagesToListing()</text:p>
+            <text:p text:style-name="P25">void addImagesToListing()</text:p>
           </table:table-cell>
           <table:covered-table-cell/>
         </table:table-row>
         <table:table-row>
           <table:table-cell table:style-name="Table14.A2" office:value-type="string">
-            <text:p text:style-name="P19">Description</text:p>
+            <text:p text:style-name="P22">Description</text:p>
           </table:table-cell>
           <table:table-cell table:style-name="Table14.B2" office:value-type="string">
-            <text:p text:style-name="P19">add images to user listing</text:p>
+            <text:p text:style-name="P22">add images to user listing</text:p>
           </table:table-cell>
         </table:table-row>
       </table:table>
-      <text:p text:style-name="P11"/>
-      <text:p text:style-name="P7">
+      <text:p text:style-name="P12"/>
+      <text:p text:style-name="P8">
+        <text:soft-page-break/>
         5.2.6
         <text:tab/>
         AddOnsView
       </text:p>
-      <text:p text:style-name="P11">
-        <text:soft-page-break/>
-      </text:p>
-      <text:p text:style-name="P6">Add on view will handle highlight/bold listing additions to listed item</text:p>
-      <text:p text:style-name="P6"/>
+      <text:p text:style-name="P12"/>
+      <text:p text:style-name="P7">Add on view will handle highlight/bold listing additions to listed item</text:p>
+      <text:p text:style-name="P7"/>
       <table:table table:name="Table11" table:style-name="Table11">
         <table:table-column table:style-name="Table11.A"/>
         <table:table-column table:style-name="Table11.B"/>
         <table:table-row>
           <table:table-cell table:style-name="Table11.A1" table:number-columns-spanned="2" office:value-type="string">
-            <text:p text:style-name="P22">void selectAddOn()</text:p>
+            <text:p text:style-name="P25">void selectAddOn()</text:p>
           </table:table-cell>
           <table:covered-table-cell/>
         </table:table-row>
         <table:table-row>
           <table:table-cell table:style-name="Table11.A2" office:value-type="string">
-            <text:p text:style-name="P19">Description</text:p>
+            <text:p text:style-name="P22">Description</text:p>
           </table:table-cell>
           <table:table-cell table:style-name="Table11.B2" office:value-type="string">
-            <text:p text:style-name="P19">select add on </text:p>
+            <text:p text:style-name="P22">select add on </text:p>
           </table:table-cell>
         </table:table-row>
       </table:table>
-      <text:p text:style-name="P11"/>
-      <text:p text:style-name="P11"/>
+      <text:p text:style-name="P12"/>
+      <text:p text:style-name="P12"/>
       <table:table table:name="Table12" table:style-name="Table12">
         <table:table-column table:style-name="Table12.A"/>
         <table:table-column table:style-name="Table12.B"/>
         <table:table-row>
           <table:table-cell table:style-name="Table12.A1" table:number-columns-spanned="2" office:value-type="string">
-            <text:p text:style-name="P22">void submitPayment()</text:p>
+            <text:p text:style-name="P25">void submitPayment()</text:p>
           </table:table-cell>
           <table:covered-table-cell/>
         </table:table-row>
         <table:table-row>
           <table:table-cell table:style-name="Table12.A2" office:value-type="string">
-            <text:p text:style-name="P19">Description</text:p>
+            <text:p text:style-name="P22">Description</text:p>
           </table:table-cell>
           <table:table-cell table:style-name="Table12.B2" office:value-type="string">
-            <text:p text:style-name="P19">submit payment for add on selected</text:p>
+            <text:p text:style-name="P22">submit payment for add on selected</text:p>
           </table:table-cell>
         </table:table-row>
       </table:table>
-      <text:p text:style-name="P11"/>
-      <text:p text:style-name="P11">
+      <text:p text:style-name="P12"/>
+      <text:p text:style-name="P12">
         6
         <text:tab/>
         User Interface Design (Wireframes)
       </text:p>
-      <text:p text:style-name="P11"/>
-      <text:p text:style-name="P6"/>
-      <text:p text:style-name="P11">
+      <text:p text:style-name="P12"/>
+      <text:p text:style-name="P7"/>
+      <text:p text:style-name="P12">
         <draw:frame draw:style-name="fr1" draw:name="Frame1" text:anchor-type="paragraph" svg:x="0.6008in" svg:y="0.1299in" svg:width="2.9772in" style:rel-width="43%" svg:height="6.2374in" fo:min-height="60%" draw:z-index="6">
           <draw:text-box>
             <text:p text:style-name="Illustration">
@@ -1542,12 +1533,12 @@
           </draw:text-box>
         </draw:frame>
       </text:p>
-      <text:p text:style-name="P11"/>
-      <text:p text:style-name="P11"/>
-      <text:p text:style-name="P11">
+      <text:p text:style-name="P12">
         <text:soft-page-break/>
       </text:p>
-      <text:p text:style-name="P11">
+      <text:p text:style-name="P12"/>
+      <text:p text:style-name="P12"/>
+      <text:p text:style-name="P12">
         <draw:frame draw:style-name="fr3" draw:name="graphics6" text:anchor-type="paragraph" svg:x="0.3154in" svg:y="0.1598in" svg:width="2.9083in" style:rel-width="42%" svg:height="5.1591in" style:rel-height="59%" draw:z-index="4">
           <draw:image xlink:href="Pictures/1000000000000280000004704D424936.png" xlink:type="simple" xlink:show="embed" xlink:actuate="onLoad"/>
         </draw:frame>
@@ -1555,18 +1546,18 @@
           <draw:image xlink:href="Pictures/10000000000002800000047034E4D3AB.png" xlink:type="simple" xlink:show="embed" xlink:actuate="onLoad"/>
         </draw:frame>
       </text:p>
-      <text:p text:style-name="P11"/>
-      <text:p text:style-name="P11"/>
-      <text:p text:style-name="P11"/>
-      <text:p text:style-name="P11"/>
-      <text:p text:style-name="P11"/>
-      <text:p text:style-name="P11"/>
-      <text:p text:style-name="P11"/>
-      <text:p text:style-name="P11"/>
-      <text:p text:style-name="P11"/>
-      <text:p text:style-name="P11"/>
-      <text:p text:style-name="P11"/>
-      <text:p text:style-name="P11">
+      <text:p text:style-name="P12"/>
+      <text:p text:style-name="P12"/>
+      <text:p text:style-name="P12"/>
+      <text:p text:style-name="P12"/>
+      <text:p text:style-name="P12"/>
+      <text:p text:style-name="P12"/>
+      <text:p text:style-name="P12"/>
+      <text:p text:style-name="P12"/>
+      <text:p text:style-name="P12"/>
+      <text:p text:style-name="P12"/>
+      <text:p text:style-name="P12"/>
+      <text:p text:style-name="P12">
         <draw:frame draw:style-name="fr1" draw:name="Frame2" text:anchor-type="paragraph" svg:x="0.4835in" svg:y="0in" svg:width="2.978in" style:rel-width="43%" svg:height="5.2465in" fo:min-height="60%" draw:z-index="8">
           <draw:text-box>
             <text:p text:style-name="Illustration">
@@ -1593,9 +1584,9 @@
         </draw:frame>
         <text:soft-page-break/>
       </text:p>
-      <text:p text:style-name="P11"/>
-      <text:p text:style-name="P11"/>
-      <text:p text:style-name="P11">
+      <text:p text:style-name="P12"/>
+      <text:p text:style-name="P12"/>
+      <text:p text:style-name="P12">
         <draw:frame draw:style-name="fr1" draw:name="Frame4" text:anchor-type="paragraph" svg:x="0.4772in" svg:y="0.2925in" svg:width="2.95in" style:rel-width="scale" svg:height="5.2465in" fo:min-height="60%" draw:z-index="12">
           <draw:text-box>
             <text:p text:style-name="Illustration">
@@ -1610,7 +1601,7 @@
         </draw:frame>
         <text:soft-page-break/>
       </text:p>
-      <text:p text:style-name="P11">
+      <text:p text:style-name="P12">
         <draw:frame draw:style-name="fr1" draw:name="Frame5" text:anchor-type="paragraph" svg:x="3.7028in" svg:y="0.0673in" svg:width="2.95in" style:rel-width="scale" svg:height="5.2465in" fo:min-height="60%" draw:z-index="14">
           <draw:text-box>
             <text:p text:style-name="Illustration">
@@ -1624,27 +1615,27 @@
           </draw:text-box>
         </draw:frame>
       </text:p>
-      <text:p text:style-name="P11"/>
-      <text:p text:style-name="P11"/>
-      <text:p text:style-name="P11"/>
-      <text:p text:style-name="P11"/>
-      <text:p text:style-name="P11"/>
-      <text:p text:style-name="P11"/>
-      <text:p text:style-name="P11"/>
-      <text:p text:style-name="P11"/>
-      <text:p text:style-name="P11"/>
-      <text:p text:style-name="P11"/>
-      <text:p text:style-name="P11"/>
-      <text:p text:style-name="P11"/>
-      <text:p text:style-name="P11"/>
-      <text:p text:style-name="P11"/>
-      <text:p text:style-name="P11">
+      <text:p text:style-name="P12"/>
+      <text:p text:style-name="P12"/>
+      <text:p text:style-name="P12"/>
+      <text:p text:style-name="P12"/>
+      <text:p text:style-name="P12"/>
+      <text:p text:style-name="P12"/>
+      <text:p text:style-name="P12"/>
+      <text:p text:style-name="P12"/>
+      <text:p text:style-name="P12"/>
+      <text:p text:style-name="P12"/>
+      <text:p text:style-name="P12"/>
+      <text:p text:style-name="P12"/>
+      <text:p text:style-name="P12"/>
+      <text:p text:style-name="P12"/>
+      <text:p text:style-name="P12">
         <text:soft-page-break/>
       </text:p>
-      <text:p text:style-name="P11"/>
-      <text:p text:style-name="P11"/>
-      <text:p text:style-name="P11"/>
-      <text:p text:style-name="P11">
+      <text:p text:style-name="P12"/>
+      <text:p text:style-name="P12"/>
+      <text:p text:style-name="P12"/>
+      <text:p text:style-name="P12">
         <draw:frame draw:style-name="fr1" draw:name="Frame6" text:anchor-type="paragraph" svg:x="0.3102in" svg:y="0.0638in" svg:width="2.95in" style:rel-width="scale" svg:height="5.2465in" fo:min-height="60%" draw:z-index="16">
           <draw:text-box>
             <text:p text:style-name="Illustration">
@@ -1670,23 +1661,23 @@
           </draw:text-box>
         </draw:frame>
       </text:p>
-      <text:p text:style-name="P11"/>
-      <text:p text:style-name="P11"/>
-      <text:p text:style-name="P11"/>
-      <text:p text:style-name="P11"/>
-      <text:p text:style-name="P11"/>
-      <text:p text:style-name="P11"/>
-      <text:p text:style-name="P11"/>
-      <text:p text:style-name="P11"/>
-      <text:p text:style-name="P11"/>
-      <text:p text:style-name="P11"/>
-      <text:p text:style-name="P11">
+      <text:p text:style-name="P12"/>
+      <text:p text:style-name="P12"/>
+      <text:p text:style-name="P12"/>
+      <text:p text:style-name="P12"/>
+      <text:p text:style-name="P12"/>
+      <text:p text:style-name="P12"/>
+      <text:p text:style-name="P12"/>
+      <text:p text:style-name="P12"/>
+      <text:p text:style-name="P12"/>
+      <text:p text:style-name="P12"/>
+      <text:p text:style-name="P12">
         <text:soft-page-break/>
       </text:p>
-      <text:p text:style-name="P11"/>
-      <text:p text:style-name="P11"/>
-      <text:p text:style-name="P11"/>
-      <text:p text:style-name="P11">
+      <text:p text:style-name="P12"/>
+      <text:p text:style-name="P12"/>
+      <text:p text:style-name="P12"/>
+      <text:p text:style-name="P12">
         <draw:frame draw:style-name="fr1" draw:name="Frame9" text:anchor-type="paragraph" svg:x="3.4299in" svg:y="0.3665in" svg:width="2.95in" style:rel-width="scale" svg:height="5.2465in" fo:min-height="60%" draw:z-index="22">
           <draw:text-box>
             <text:p text:style-name="Illustration">
@@ -1694,13 +1685,13 @@
                 <draw:image xlink:href="Pictures/1000000000000280000004702F18ED8F.png" xlink:type="simple" xlink:show="embed" xlink:actuate="onLoad"/>
               </draw:frame>
               Illustration 
-              <text:sequence text:ref-name="refIllustration8" text:name="Illustration" text:formula="ooow:Illustration+1" style:num-format="1">8</text:sequence>
+              <text:sequence text:ref-name="refIllustration7" text:name="Illustration" text:formula="ooow:Illustration+1" style:num-format="1">8</text:sequence>
               : Add Listing - Location View
             </text:p>
           </draw:text-box>
         </draw:frame>
       </text:p>
-      <text:p text:style-name="P11">
+      <text:p text:style-name="P12">
         <draw:frame draw:style-name="fr1" draw:name="Frame8" text:anchor-type="paragraph" svg:x="0.428in" svg:y="0.0484in" svg:width="2.95in" style:rel-width="scale" svg:height="5.2465in" fo:min-height="60%" draw:z-index="20">
           <draw:text-box>
             <text:p text:style-name="Illustration">
@@ -1708,29 +1699,29 @@
                 <draw:image xlink:href="Pictures/100000000000028000000470B46A27CB.png" xlink:type="simple" xlink:show="embed" xlink:actuate="onLoad"/>
               </draw:frame>
               Illustration 
-              <text:sequence text:ref-name="refIllustration7" text:name="Illustration" text:formula="ooow:Illustration+1" style:num-format="1">9</text:sequence>
+              <text:sequence text:ref-name="refIllustration8" text:name="Illustration" text:formula="ooow:Illustration+1" style:num-format="1">9</text:sequence>
               : Add Listing - Photos View
             </text:p>
           </draw:text-box>
         </draw:frame>
       </text:p>
-      <text:p text:style-name="P11"/>
-      <text:p text:style-name="P11"/>
-      <text:p text:style-name="P11"/>
-      <text:p text:style-name="P11"/>
-      <text:p text:style-name="P11"/>
-      <text:p text:style-name="P11"/>
-      <text:p text:style-name="P11"/>
-      <text:p text:style-name="P11"/>
-      <text:p text:style-name="P11"/>
-      <text:p text:style-name="P11">
+      <text:p text:style-name="P12"/>
+      <text:p text:style-name="P12"/>
+      <text:p text:style-name="P12"/>
+      <text:p text:style-name="P12"/>
+      <text:p text:style-name="P12"/>
+      <text:p text:style-name="P12"/>
+      <text:p text:style-name="P12"/>
+      <text:p text:style-name="P12"/>
+      <text:p text:style-name="P12"/>
+      <text:p text:style-name="P12">
         <text:soft-page-break/>
       </text:p>
-      <text:p text:style-name="P11"/>
-      <text:p text:style-name="P11"/>
-      <text:p text:style-name="P11"/>
-      <text:p text:style-name="P11"/>
-      <text:p text:style-name="P11">
+      <text:p text:style-name="P12"/>
+      <text:p text:style-name="P12"/>
+      <text:p text:style-name="P12"/>
+      <text:p text:style-name="P12"/>
+      <text:p text:style-name="P12">
         <draw:frame draw:style-name="fr1" draw:name="Frame10" text:anchor-type="paragraph" svg:x="0.5161in" svg:y="0.0063in" svg:width="2.95in" style:rel-width="scale" svg:height="5.2465in" fo:min-height="60%" draw:z-index="24">
           <draw:text-box>
             <text:p text:style-name="Illustration">
@@ -1756,659 +1747,659 @@
           </draw:text-box>
         </draw:frame>
       </text:p>
-      <text:p text:style-name="P11"/>
-      <text:p text:style-name="P11"/>
-      <text:p text:style-name="P11"/>
-      <text:p text:style-name="P11">
+      <text:p text:style-name="P12"/>
+      <text:p text:style-name="P12"/>
+      <text:p text:style-name="P12"/>
+      <text:p text:style-name="P12">
         7
         <text:tab/>
         Requirement Matrices
       </text:p>
-      <text:p text:style-name="P11"/>
-      <text:p text:style-name="P11">
+      <text:p text:style-name="P12"/>
+      <text:p text:style-name="P12">
         7.1 
         <text:tab/>
         uList User Requirements
       </text:p>
-      <text:p text:style-name="P11"/>
+      <text:p text:style-name="P12"/>
       <table:table table:name="Table1" table:style-name="Table1">
         <table:table-column table:style-name="Table1.A"/>
         <table:table-column table:style-name="Table1.B"/>
         <table:table-column table:style-name="Table1.C"/>
         <table:table-row table:style-name="Table1.1">
           <table:table-cell table:style-name="Table1.A1" office:value-type="string">
-            <text:p text:style-name="P17">Requirement</text:p>
+            <text:p text:style-name="P20">Requirement</text:p>
           </table:table-cell>
           <table:table-cell table:style-name="Table1.A1" office:value-type="string">
-            <text:p text:style-name="P17">Description</text:p>
+            <text:p text:style-name="P20">Description</text:p>
           </table:table-cell>
           <table:table-cell table:style-name="Table1.C1" office:value-type="string">
-            <text:p text:style-name="P17">Design Doc Reference</text:p>
+            <text:p text:style-name="P20">Design Doc Reference</text:p>
           </table:table-cell>
         </table:table-row>
         <table:table-row>
           <table:table-cell table:style-name="Table1.A2" office:value-type="string">
-            <text:p text:style-name="P18"/>
+            <text:p text:style-name="P21"/>
           </table:table-cell>
           <table:table-cell table:style-name="Table1.A2" office:value-type="string">
-            <text:p text:style-name="P18">need to be able to view all school's listings </text:p>
+            <text:p text:style-name="P21">need to be able to view all school's listings </text:p>
           </table:table-cell>
           <table:table-cell table:style-name="Table1.C2" office:value-type="string">
-            <text:p text:style-name="P18"/>
+            <text:p text:style-name="P21"/>
           </table:table-cell>
         </table:table-row>
         <text:soft-page-break/>
         <table:table-row>
           <table:table-cell table:style-name="Table1.A2" office:value-type="string">
-            <text:p text:style-name="P18"/>
+            <text:p text:style-name="P21"/>
           </table:table-cell>
           <table:table-cell table:style-name="Table1.A2" office:value-type="string">
-            <text:p text:style-name="P18">have to be authenticated and a user of the school to submit a listing to the school</text:p>
+            <text:p text:style-name="P21">have to be authenticated and a user of the school to submit a listing to the school</text:p>
           </table:table-cell>
           <table:table-cell table:style-name="Table1.C2" office:value-type="string">
-            <text:p text:style-name="P18"/>
+            <text:p text:style-name="P21"/>
           </table:table-cell>
         </table:table-row>
         <table:table-row>
           <table:table-cell table:style-name="Table1.A2" office:value-type="string">
-            <text:p text:style-name="P18"/>
+            <text:p text:style-name="P21"/>
           </table:table-cell>
           <table:table-cell table:style-name="Table1.A2" office:value-type="string">
-            <text:p text:style-name="P18">when a user submits a listing, they need to do some sort of new age security (web only – capcha?)</text:p>
+            <text:p text:style-name="P21">when a user submits a listing, they need to do some sort of new age security (web only – capcha?)</text:p>
           </table:table-cell>
           <table:table-cell table:style-name="Table1.C2" office:value-type="string">
-            <text:p text:style-name="P18"/>
+            <text:p text:style-name="P21"/>
           </table:table-cell>
         </table:table-row>
         <table:table-row>
           <table:table-cell table:style-name="Table1.A2" office:value-type="string">
-            <text:p text:style-name="P18"/>
+            <text:p text:style-name="P21"/>
           </table:table-cell>
           <table:table-cell table:style-name="Table1.A2" office:value-type="string">
-            <text:p text:style-name="P18">all the user's listings will show up in their account, in which they can edit them</text:p>
+            <text:p text:style-name="P21">all the user's listings will show up in their account, in which they can edit them</text:p>
           </table:table-cell>
           <table:table-cell table:style-name="Table1.C2" office:value-type="string">
-            <text:p text:style-name="P18"/>
+            <text:p text:style-name="P21"/>
           </table:table-cell>
         </table:table-row>
         <table:table-row>
           <table:table-cell table:style-name="Table1.A2" office:value-type="string">
-            <text:p text:style-name="P18"/>
+            <text:p text:style-name="P21"/>
           </table:table-cell>
           <table:table-cell table:style-name="Table1.A2" office:value-type="string">
-            <text:p text:style-name="P18">Users will be able to add a listing from within their My Listings view </text:p>
+            <text:p text:style-name="P21">Users will be able to add a listing from within their My Listings view </text:p>
           </table:table-cell>
           <table:table-cell table:style-name="Table1.C2" office:value-type="string">
-            <text:p text:style-name="P18"/>
+            <text:p text:style-name="P21"/>
           </table:table-cell>
         </table:table-row>
         <table:table-row>
           <table:table-cell table:style-name="Table1.A2" office:value-type="string">
-            <text:p text:style-name="P18"/>
+            <text:p text:style-name="P21"/>
           </table:table-cell>
           <table:table-cell table:style-name="Table1.A2" office:value-type="string">
-            <text:p text:style-name="P18">Non-authenticated and authenticated users will be able to contact a lister</text:p>
+            <text:p text:style-name="P21">Non-authenticated and authenticated users will be able to contact a lister</text:p>
           </table:table-cell>
           <table:table-cell table:style-name="Table1.C2" office:value-type="string">
-            <text:p text:style-name="P18"/>
+            <text:p text:style-name="P21"/>
           </table:table-cell>
         </table:table-row>
         <table:table-row>
           <table:table-cell table:style-name="Table1.A2" office:value-type="string">
-            <text:p text:style-name="P18"/>
+            <text:p text:style-name="P21"/>
           </table:table-cell>
           <table:table-cell table:style-name="Table1.A2" office:value-type="string">
-            <text:p text:style-name="P18"/>
+            <text:p text:style-name="P21"/>
           </table:table-cell>
           <table:table-cell table:style-name="Table1.C2" office:value-type="string">
-            <text:p text:style-name="P18"/>
+            <text:p text:style-name="P21"/>
           </table:table-cell>
         </table:table-row>
         <table:table-row>
           <table:table-cell table:style-name="Table1.A2" office:value-type="string">
-            <text:p text:style-name="P18"/>
+            <text:p text:style-name="P21"/>
           </table:table-cell>
           <table:table-cell table:style-name="Table1.A2" office:value-type="string">
-            <text:p text:style-name="P18"/>
+            <text:p text:style-name="P21"/>
           </table:table-cell>
           <table:table-cell table:style-name="Table1.C2" office:value-type="string">
-            <text:p text:style-name="P18"/>
+            <text:p text:style-name="P21"/>
           </table:table-cell>
         </table:table-row>
         <table:table-row>
           <table:table-cell table:style-name="Table1.A2" office:value-type="string">
-            <text:p text:style-name="P18"/>
+            <text:p text:style-name="P21"/>
           </table:table-cell>
           <table:table-cell table:style-name="Table1.A2" office:value-type="string">
-            <text:p text:style-name="P18"/>
+            <text:p text:style-name="P21"/>
           </table:table-cell>
           <table:table-cell table:style-name="Table1.C2" office:value-type="string">
-            <text:p text:style-name="P18"/>
+            <text:p text:style-name="P21"/>
           </table:table-cell>
         </table:table-row>
         <table:table-row>
           <table:table-cell table:style-name="Table1.A2" office:value-type="string">
-            <text:p text:style-name="P18"/>
+            <text:p text:style-name="P21"/>
           </table:table-cell>
           <table:table-cell table:style-name="Table1.A2" office:value-type="string">
-            <text:p text:style-name="P18"/>
+            <text:p text:style-name="P21"/>
           </table:table-cell>
           <table:table-cell table:style-name="Table1.C2" office:value-type="string">
-            <text:p text:style-name="P18"/>
+            <text:p text:style-name="P21"/>
           </table:table-cell>
         </table:table-row>
         <table:table-row>
           <table:table-cell table:style-name="Table1.A2" office:value-type="string">
-            <text:p text:style-name="P18"/>
+            <text:p text:style-name="P21"/>
           </table:table-cell>
           <table:table-cell table:style-name="Table1.A2" office:value-type="string">
-            <text:p text:style-name="P18"/>
+            <text:p text:style-name="P21"/>
           </table:table-cell>
           <table:table-cell table:style-name="Table1.C2" office:value-type="string">
-            <text:p text:style-name="P18"/>
+            <text:p text:style-name="P21"/>
           </table:table-cell>
         </table:table-row>
       </table:table>
-      <text:p text:style-name="P11"/>
-      <text:p text:style-name="P11"/>
-      <text:p text:style-name="P11">
+      <text:p text:style-name="P12"/>
+      <text:p text:style-name="P12"/>
+      <text:p text:style-name="P12">
         7.2
         <text:tab/>
         uList Employers Requirements (Future Feature)
       </text:p>
-      <text:p text:style-name="P11"/>
-      <text:p text:style-name="P11"/>
+      <text:p text:style-name="P12"/>
+      <text:p text:style-name="P12"/>
       <table:table table:name="Table15" table:style-name="Table15">
         <table:table-column table:style-name="Table15.A"/>
         <table:table-column table:style-name="Table15.B"/>
         <table:table-column table:style-name="Table15.C"/>
         <table:table-row table:style-name="Table15.1">
           <table:table-cell table:style-name="Table15.A1" office:value-type="string">
-            <text:p text:style-name="P17">Requirement</text:p>
+            <text:p text:style-name="P20">Requirement</text:p>
           </table:table-cell>
           <table:table-cell table:style-name="Table15.A1" office:value-type="string">
-            <text:p text:style-name="P17">Description</text:p>
+            <text:p text:style-name="P20">Description</text:p>
           </table:table-cell>
           <table:table-cell table:style-name="Table15.C1" office:value-type="string">
-            <text:p text:style-name="P17">Design Doc Reference</text:p>
+            <text:p text:style-name="P20">Design Doc Reference</text:p>
           </table:table-cell>
         </table:table-row>
         <table:table-row>
           <table:table-cell table:style-name="Table15.A2" office:value-type="string">
-            <text:p text:style-name="P18"/>
+            <text:p text:style-name="P21"/>
           </table:table-cell>
           <table:table-cell table:style-name="Table15.A2" office:value-type="string">
-            <text:p text:style-name="P18">need to be able to lists jobs to the school</text:p>
+            <text:p text:style-name="P21">need to be able to lists jobs to the school</text:p>
           </table:table-cell>
           <table:table-cell table:style-name="Table15.C2" office:value-type="string">
-            <text:p text:style-name="P18"/>
+            <text:p text:style-name="P21"/>
           </table:table-cell>
         </table:table-row>
         <table:table-row>
           <table:table-cell table:style-name="Table15.A2" office:value-type="string">
-            <text:p text:style-name="P18"/>
+            <text:p text:style-name="P21"/>
           </table:table-cell>
           <table:table-cell table:style-name="Table15.A2" office:value-type="string">
-            <text:p text:style-name="P18">this "employer" type can list to multiple schools</text:p>
+            <text:p text:style-name="P21">this "employer" type can list to multiple schools</text:p>
           </table:table-cell>
           <table:table-cell table:style-name="Table15.C2" office:value-type="string">
-            <text:p text:style-name="P18"/>
+            <text:p text:style-name="P21"/>
           </table:table-cell>
         </table:table-row>
         <table:table-row>
           <table:table-cell table:style-name="Table15.A2" office:value-type="string">
-            <text:p text:style-name="P18"/>
+            <text:p text:style-name="P21"/>
           </table:table-cell>
           <table:table-cell table:style-name="Table15.A2" office:value-type="string">
-            <text:p text:style-name="P18">Listing expire after 30 days</text:p>
+            <text:p text:style-name="P21">Listing expire after 30 days</text:p>
           </table:table-cell>
           <table:table-cell table:style-name="Table15.C2" office:value-type="string">
-            <text:p text:style-name="P18"/>
+            <text:p text:style-name="P21"/>
           </table:table-cell>
         </table:table-row>
         <table:table-row>
           <table:table-cell table:style-name="Table15.A2" office:value-type="string">
-            <text:p text:style-name="P18"/>
+            <text:p text:style-name="P21"/>
           </table:table-cell>
           <table:table-cell table:style-name="Table15.A2" office:value-type="string">
-            <text:p text:style-name="P18">Employers will initially be able to list for free</text:p>
+            <text:p text:style-name="P21">Employers will initially be able to list for free</text:p>
           </table:table-cell>
           <table:table-cell table:style-name="Table15.C2" office:value-type="string">
-            <text:p text:style-name="P18"/>
+            <text:p text:style-name="P21"/>
           </table:table-cell>
         </table:table-row>
         <table:table-row>
           <table:table-cell table:style-name="Table15.A2" office:value-type="string">
-            <text:p text:style-name="P18"/>
+            <text:p text:style-name="P21"/>
           </table:table-cell>
           <table:table-cell table:style-name="Table15.A2" office:value-type="string">
-            <text:p text:style-name="P18">
+            <text:p text:style-name="P21">
               Employer listings will be a one time listing 
               <text:s/>
               in which an email will get sent to owning address in which employers can link back to the uLink site and edit their listing
             </text:p>
           </table:table-cell>
           <table:table-cell table:style-name="Table15.C2" office:value-type="string">
-            <text:p text:style-name="P18"/>
+            <text:p text:style-name="P21"/>
           </table:table-cell>
         </table:table-row>
         <table:table-row>
           <table:table-cell table:style-name="Table15.A2" office:value-type="string">
-            <text:p text:style-name="P18"/>
+            <text:p text:style-name="P21"/>
           </table:table-cell>
           <table:table-cell table:style-name="Table15.A2" office:value-type="string">
-            <text:p text:style-name="P18"/>
+            <text:p text:style-name="P21"/>
           </table:table-cell>
           <table:table-cell table:style-name="Table15.C2" office:value-type="string">
-            <text:p text:style-name="P18"/>
+            <text:p text:style-name="P21"/>
           </table:table-cell>
         </table:table-row>
         <table:table-row>
           <table:table-cell table:style-name="Table15.A2" office:value-type="string">
-            <text:p text:style-name="P18"/>
+            <text:p text:style-name="P21"/>
           </table:table-cell>
           <table:table-cell table:style-name="Table15.A2" office:value-type="string">
-            <text:p text:style-name="P18"/>
+            <text:p text:style-name="P21"/>
           </table:table-cell>
           <table:table-cell table:style-name="Table15.C2" office:value-type="string">
-            <text:p text:style-name="P18"/>
+            <text:p text:style-name="P21"/>
           </table:table-cell>
         </table:table-row>
         <table:table-row>
           <table:table-cell table:style-name="Table15.A2" office:value-type="string">
-            <text:p text:style-name="P18"/>
+            <text:p text:style-name="P21"/>
           </table:table-cell>
           <table:table-cell table:style-name="Table15.A2" office:value-type="string">
-            <text:p text:style-name="P18"/>
+            <text:p text:style-name="P21"/>
           </table:table-cell>
           <table:table-cell table:style-name="Table15.C2" office:value-type="string">
-            <text:p text:style-name="P18"/>
+            <text:p text:style-name="P21"/>
           </table:table-cell>
         </table:table-row>
         <table:table-row>
           <table:table-cell table:style-name="Table15.A2" office:value-type="string">
-            <text:p text:style-name="P18"/>
+            <text:p text:style-name="P21"/>
           </table:table-cell>
           <table:table-cell table:style-name="Table15.A2" office:value-type="string">
-            <text:p text:style-name="P18"/>
+            <text:p text:style-name="P21"/>
           </table:table-cell>
           <table:table-cell table:style-name="Table15.C2" office:value-type="string">
-            <text:p text:style-name="P18"/>
+            <text:p text:style-name="P21"/>
           </table:table-cell>
         </table:table-row>
         <table:table-row>
           <table:table-cell table:style-name="Table15.A2" office:value-type="string">
-            <text:p text:style-name="P18"/>
+            <text:p text:style-name="P21"/>
           </table:table-cell>
           <table:table-cell table:style-name="Table15.A2" office:value-type="string">
-            <text:p text:style-name="P18"/>
+            <text:p text:style-name="P21"/>
           </table:table-cell>
           <table:table-cell table:style-name="Table15.C2" office:value-type="string">
-            <text:p text:style-name="P18"/>
+            <text:p text:style-name="P21"/>
           </table:table-cell>
         </table:table-row>
         <table:table-row>
           <table:table-cell table:style-name="Table15.A2" office:value-type="string">
-            <text:p text:style-name="P18"/>
+            <text:p text:style-name="P21"/>
           </table:table-cell>
           <table:table-cell table:style-name="Table15.A2" office:value-type="string">
-            <text:p text:style-name="P18"/>
+            <text:p text:style-name="P21"/>
           </table:table-cell>
           <table:table-cell table:style-name="Table15.C2" office:value-type="string">
-            <text:p text:style-name="P18"/>
+            <text:p text:style-name="P21"/>
           </table:table-cell>
         </table:table-row>
       </table:table>
-      <text:p text:style-name="P11"/>
-      <text:p text:style-name="P11"/>
-      <text:p text:style-name="P11"/>
-      <text:p text:style-name="P11"/>
-      <text:p text:style-name="P11"/>
-      <text:p text:style-name="P11">
+      <text:p text:style-name="P12"/>
+      <text:p text:style-name="P12"/>
+      <text:p text:style-name="P12"/>
+      <text:p text:style-name="P12"/>
+      <text:p text:style-name="P12"/>
+      <text:p text:style-name="P12">
         7.3
         <text:tab/>
         uList Listing Requirements
       </text:p>
-      <text:p text:style-name="P11"/>
-      <text:p text:style-name="P13">Requirements for any listing related activities in uList </text:p>
+      <text:p text:style-name="P12"/>
+      <text:p text:style-name="P14">Requirements for any listing related activities in uList </text:p>
       <table:table table:name="Table16" table:style-name="Table16">
         <table:table-column table:style-name="Table16.A"/>
         <table:table-column table:style-name="Table16.B"/>
         <table:table-column table:style-name="Table16.C"/>
         <table:table-row table:style-name="Table16.1">
           <table:table-cell table:style-name="Table16.A1" office:value-type="string">
-            <text:p text:style-name="P17">Requirement</text:p>
+            <text:p text:style-name="P20">Requirement</text:p>
           </table:table-cell>
           <table:table-cell table:style-name="Table16.A1" office:value-type="string">
-            <text:p text:style-name="P17">Description</text:p>
+            <text:p text:style-name="P20">Description</text:p>
           </table:table-cell>
           <table:table-cell table:style-name="Table16.C1" office:value-type="string">
-            <text:p text:style-name="P17">Design Doc Reference</text:p>
+            <text:p text:style-name="P20">Design Doc Reference</text:p>
           </table:table-cell>
         </table:table-row>
         <table:table-row>
           <table:table-cell table:style-name="Table16.A2" office:value-type="string">
-            <text:p text:style-name="P18"/>
+            <text:p text:style-name="P21"/>
           </table:table-cell>
           <table:table-cell table:style-name="Table16.A2" office:value-type="string">
-            <text:p text:style-name="P18">
+            <text:p text:style-name="P21">
               Highlight listings will be just like a regular post, but will show up in the as larger table cells with a background image (see Living Social "Escapes" 
               <text:soft-page-break/>
               for design)
             </text:p>
           </table:table-cell>
           <table:table-cell table:style-name="Table16.C2" office:value-type="string">
-            <text:p text:style-name="P18"/>
+            <text:p text:style-name="P21"/>
           </table:table-cell>
         </table:table-row>
         <table:table-row>
           <table:table-cell table:style-name="Table16.A2" office:value-type="string">
-            <text:p text:style-name="P18"/>
+            <text:p text:style-name="P21"/>
           </table:table-cell>
           <table:table-cell table:style-name="Table16.A2" office:value-type="string">
-            <text:p text:style-name="P18">Highlight listings will last for either 1 or 3 days</text:p>
+            <text:p text:style-name="P21">Highlight listings will last for either 1 or 3 days</text:p>
           </table:table-cell>
           <table:table-cell table:style-name="Table16.C2" office:value-type="string">
-            <text:p text:style-name="P18"/>
+            <text:p text:style-name="P21"/>
           </table:table-cell>
         </table:table-row>
         <table:table-row>
           <table:table-cell table:style-name="Table16.A2" office:value-type="string">
-            <text:p text:style-name="P18"/>
+            <text:p text:style-name="P21"/>
           </table:table-cell>
           <table:table-cell table:style-name="Table16.A2" office:value-type="string">
-            <text:p text:style-name="P18">
+            <text:p text:style-name="P21">
               Once a highlighted listing 
               <text:s/>
               is initially created, it immediately changes into active state (real-time listing)
             </text:p>
           </table:table-cell>
           <table:table-cell table:style-name="Table16.C2" office:value-type="string">
-            <text:p text:style-name="P18"/>
+            <text:p text:style-name="P21"/>
           </table:table-cell>
         </table:table-row>
         <table:table-row>
           <table:table-cell table:style-name="Table16.A2" office:value-type="string">
-            <text:p text:style-name="P18"/>
+            <text:p text:style-name="P21"/>
           </table:table-cell>
           <table:table-cell table:style-name="Table16.A2" office:value-type="string">
-            <text:p text:style-name="P18">Highlight listings need to be able to be "Flagged” by any public user of the application</text:p>
+            <text:p text:style-name="P21">Highlight listings need to be able to be "Flagged” by any public user of the application</text:p>
           </table:table-cell>
           <table:table-cell table:style-name="Table16.C2" office:value-type="string">
-            <text:p text:style-name="P18"/>
+            <text:p text:style-name="P21"/>
           </table:table-cell>
         </table:table-row>
         <table:table-row>
           <table:table-cell table:style-name="Table16.A2" office:value-type="string">
-            <text:p text:style-name="P18"/>
+            <text:p text:style-name="P21"/>
           </table:table-cell>
           <table:table-cell table:style-name="Table16.A2" office:value-type="string">
-            <text:p text:style-name="P18">Highlight listings - If a highlighted listing does not have a picture, we should have a default image (but it should not be very strong) so that the listings' information is clearly visible</text:p>
+            <text:p text:style-name="P21">Highlight listings - If a highlighted listing does not have a picture, we should have a default image (but it should not be very strong) so that the listings' information is clearly visible</text:p>
           </table:table-cell>
           <table:table-cell table:style-name="Table16.C2" office:value-type="string">
-            <text:p text:style-name="P18"/>
+            <text:p text:style-name="P21"/>
           </table:table-cell>
         </table:table-row>
         <table:table-row>
           <table:table-cell table:style-name="Table16.A2" office:value-type="string">
-            <text:p text:style-name="P18"/>
+            <text:p text:style-name="P21"/>
           </table:table-cell>
           <table:table-cell table:style-name="Table16.A2" office:value-type="string">
-            <text:p text:style-name="P18">Bolded listings will be with the regular listings, but visually will have the following features:</text:p>
-            <text:p text:style-name="P18">
+            <text:p text:style-name="P21">Bolded listings will be with the regular listings, but visually will have the following features:</text:p>
+            <text:p text:style-name="P21">
               <text:tab/>
               - taller height size (compared to regular posts)
             </text:p>
-            <text:p text:style-name="P18">
+            <text:p text:style-name="P21">
               <text:tab/>
               - Bolded Title
             </text:p>
-            <text:p text:style-name="P18">
+            <text:p text:style-name="P21">
               <text:tab/>
               - Image in post row (if available, and in thumbnail size)
             </text:p>
           </table:table-cell>
           <table:table-cell table:style-name="Table16.C2" office:value-type="string">
-            <text:p text:style-name="P18"/>
+            <text:p text:style-name="P21"/>
           </table:table-cell>
         </table:table-row>
         <table:table-row>
           <table:table-cell table:style-name="Table16.A2" office:value-type="string">
-            <text:p text:style-name="P18"/>
+            <text:p text:style-name="P21"/>
           </table:table-cell>
           <table:table-cell table:style-name="Table16.A2" office:value-type="string">
-            <text:p text:style-name="P18"/>
+            <text:p text:style-name="P21"/>
           </table:table-cell>
           <table:table-cell table:style-name="Table16.C2" office:value-type="string">
-            <text:p text:style-name="P18"/>
+            <text:p text:style-name="P21"/>
           </table:table-cell>
         </table:table-row>
         <table:table-row>
           <table:table-cell table:style-name="Table16.A2" office:value-type="string">
-            <text:p text:style-name="P18"/>
+            <text:p text:style-name="P21"/>
           </table:table-cell>
           <table:table-cell table:style-name="Table16.A2" office:value-type="string">
-            <text:p text:style-name="P18">
+            <text:p text:style-name="P21">
               <text:s/>
             </text:p>
           </table:table-cell>
           <table:table-cell table:style-name="Table16.C2" office:value-type="string">
-            <text:p text:style-name="P18"/>
+            <text:p text:style-name="P21"/>
           </table:table-cell>
         </table:table-row>
         <table:table-row>
           <table:table-cell table:style-name="Table16.A2" office:value-type="string">
-            <text:p text:style-name="P18"/>
+            <text:p text:style-name="P21"/>
           </table:table-cell>
           <table:table-cell table:style-name="Table16.A2" office:value-type="string">
-            <text:p text:style-name="P18"/>
+            <text:p text:style-name="P21"/>
           </table:table-cell>
           <table:table-cell table:style-name="Table16.C2" office:value-type="string">
-            <text:p text:style-name="P18"/>
+            <text:p text:style-name="P21"/>
           </table:table-cell>
         </table:table-row>
         <table:table-row>
           <table:table-cell table:style-name="Table16.A2" office:value-type="string">
-            <text:p text:style-name="P18"/>
+            <text:p text:style-name="P21"/>
           </table:table-cell>
           <table:table-cell table:style-name="Table16.A2" office:value-type="string">
-            <text:p text:style-name="P18"/>
+            <text:p text:style-name="P21"/>
           </table:table-cell>
           <table:table-cell table:style-name="Table16.C2" office:value-type="string">
-            <text:p text:style-name="P18"/>
+            <text:p text:style-name="P21"/>
           </table:table-cell>
         </table:table-row>
         <table:table-row>
           <table:table-cell table:style-name="Table16.A2" office:value-type="string">
-            <text:p text:style-name="P18"/>
+            <text:p text:style-name="P21"/>
           </table:table-cell>
           <table:table-cell table:style-name="Table16.A2" office:value-type="string">
-            <text:p text:style-name="P18"/>
+            <text:p text:style-name="P21"/>
           </table:table-cell>
           <table:table-cell table:style-name="Table16.C2" office:value-type="string">
-            <text:p text:style-name="P18"/>
+            <text:p text:style-name="P21"/>
           </table:table-cell>
         </table:table-row>
       </table:table>
-      <text:p text:style-name="P11"/>
-      <text:p text:style-name="P11"/>
-      <text:p text:style-name="P11"/>
-      <text:p text:style-name="P11"/>
-      <text:p text:style-name="P11">
+      <text:p text:style-name="P12"/>
+      <text:p text:style-name="P12"/>
+      <text:p text:style-name="P12"/>
+      <text:p text:style-name="P12"/>
+      <text:p text:style-name="P12">
         7.4
         <text:tab/>
         uList General Requirements
       </text:p>
-      <text:p text:style-name="P11"/>
-      <text:p text:style-name="P13">Requirements for any general uList </text:p>
+      <text:p text:style-name="P12"/>
+      <text:p text:style-name="P14">Requirements for any general uList </text:p>
       <table:table table:name="Table17" table:style-name="Table17">
         <table:table-column table:style-name="Table17.A"/>
         <table:table-column table:style-name="Table17.B"/>
         <table:table-column table:style-name="Table17.C"/>
         <table:table-row table:style-name="Table17.1">
           <table:table-cell table:style-name="Table17.A1" office:value-type="string">
-            <text:p text:style-name="P17">Requirement</text:p>
+            <text:p text:style-name="P20">Requirement</text:p>
           </table:table-cell>
           <table:table-cell table:style-name="Table17.A1" office:value-type="string">
-            <text:p text:style-name="P17">Description</text:p>
+            <text:p text:style-name="P20">Description</text:p>
           </table:table-cell>
           <table:table-cell table:style-name="Table17.C1" office:value-type="string">
-            <text:p text:style-name="P17">Design Doc Reference</text:p>
+            <text:p text:style-name="P20">Design Doc Reference</text:p>
           </table:table-cell>
         </table:table-row>
         <table:table-row>
           <table:table-cell table:style-name="Table17.A2" office:value-type="string">
-            <text:p text:style-name="P18"/>
+            <text:p text:style-name="P21"/>
           </table:table-cell>
           <table:table-cell table:style-name="Table17.A2" office:value-type="string">
-            <text:p text:style-name="P18">
+            <text:p text:style-name="P21">
               Payments - 
               <text:s/>
               for all "add-ons", the user must pay via a technology (Paypal)(Dowalla)(Amazon)
             </text:p>
           </table:table-cell>
           <table:table-cell table:style-name="Table17.C2" office:value-type="string">
-            <text:p text:style-name="P18"/>
+            <text:p text:style-name="P21"/>
           </table:table-cell>
         </table:table-row>
         <table:table-row>
           <table:table-cell table:style-name="Table17.A2" office:value-type="string">
-            <text:p text:style-name="P18"/>
+            <text:p text:style-name="P21"/>
           </table:table-cell>
           <table:table-cell table:style-name="Table17.A2" office:value-type="string">
-            <text:p text:style-name="P18">Payments - We should have a pricing table that has costs for headlining, strong, and employer (future) listing per school</text:p>
+            <text:p text:style-name="P21">Payments - We should have a pricing table that has costs for headlining, strong, and employer (future) listing per school</text:p>
           </table:table-cell>
           <table:table-cell table:style-name="Table17.C2" office:value-type="string">
-            <text:p text:style-name="P18"/>
+            <text:p text:style-name="P21"/>
           </table:table-cell>
         </table:table-row>
         <table:table-row>
           <table:table-cell table:style-name="Table17.A2" office:value-type="string">
-            <text:p text:style-name="P18"/>
+            <text:p text:style-name="P21"/>
           </table:table-cell>
           <table:table-cell table:style-name="Table17.A2" office:value-type="string">
-            <text:p text:style-name="P18">Future Enhancement - Algorithms should determine weekly prices for pricing system (TBD)</text:p>
-            <text:p text:style-name="P18">-based on number of headlines and strongs vs. number of postings we get per (week at first) </text:p>
-            <text:p text:style-name="P18">-prices should also have the ability overriden so that we can force a price and keep it that way (a flag on the table)</text:p>
+            <text:p text:style-name="P21">Future Enhancement - Algorithms should determine weekly prices for pricing system (TBD)</text:p>
+            <text:p text:style-name="P21">-based on number of headlines and strongs vs. number of postings we get per (week at first) </text:p>
+            <text:p text:style-name="P21">-prices should also have the ability overriden so that we can force a price and keep it that way (a flag on the table)</text:p>
           </table:table-cell>
           <table:table-cell table:style-name="Table17.C2" office:value-type="string">
-            <text:p text:style-name="P18"/>
+            <text:p text:style-name="P21"/>
           </table:table-cell>
         </table:table-row>
         <table:table-row>
           <table:table-cell table:style-name="Table17.A2" office:value-type="string">
-            <text:p text:style-name="P18"/>
+            <text:p text:style-name="P21"/>
           </table:table-cell>
           <table:table-cell table:style-name="Table17.A2" office:value-type="string">
-            <text:p text:style-name="P18">Map View - Google Maps will have all the categories available, and when clicked, all the listing with locations will show up (for the clicked category)</text:p>
+            <text:p text:style-name="P21">Map View - Google Maps will have all the categories available, and when clicked, all the listing with locations will show up (for the clicked category)</text:p>
           </table:table-cell>
           <table:table-cell table:style-name="Table17.C2" office:value-type="string">
-            <text:p text:style-name="P18"/>
+            <text:p text:style-name="P21"/>
           </table:table-cell>
         </table:table-row>
         <table:table-row>
           <table:table-cell table:style-name="Table17.A2" office:value-type="string">
-            <text:p text:style-name="P18"/>
+            <text:p text:style-name="P21"/>
           </table:table-cell>
           <table:table-cell table:style-name="Table17.A2" office:value-type="string">
-            <text:p text:style-name="P18">Map View - A marker will have basic information like a thumbnail pic (if available), and the title</text:p>
+            <text:p text:style-name="P21">Map View - A marker will have basic information like a thumbnail pic (if available), and the title</text:p>
           </table:table-cell>
           <table:table-cell table:style-name="Table17.C2" office:value-type="string">
-            <text:p text:style-name="P18"/>
+            <text:p text:style-name="P21"/>
           </table:table-cell>
         </table:table-row>
         <table:table-row>
           <table:table-cell table:style-name="Table17.A2" office:value-type="string">
-            <text:p text:style-name="P18"/>
+            <text:p text:style-name="P21"/>
           </table:table-cell>
           <table:table-cell table:style-name="Table17.A2" office:value-type="string">
-            <text:p text:style-name="P18">Searching -should be within the context of the current category</text:p>
+            <text:p text:style-name="P21">Searching -should be within the context of the current category</text:p>
           </table:table-cell>
           <table:table-cell table:style-name="Table17.C2" office:value-type="string">
-            <text:p text:style-name="P18"/>
+            <text:p text:style-name="P21"/>
           </table:table-cell>
         </table:table-row>
         <table:table-row>
           <table:table-cell table:style-name="Table17.A2" office:value-type="string">
-            <text:p text:style-name="P18"/>
+            <text:p text:style-name="P21"/>
           </table:table-cell>
           <table:table-cell table:style-name="Table17.A2" office:value-type="string">
-            <text:p text:style-name="P18">Searching – searchable listing data fields will be title and tags</text:p>
+            <text:p text:style-name="P21">Searching – searchable listing data fields will be title and tags</text:p>
           </table:table-cell>
           <table:table-cell table:style-name="Table17.C2" office:value-type="string">
-            <text:p text:style-name="P18"/>
+            <text:p text:style-name="P21"/>
           </table:table-cell>
         </table:table-row>
         <table:table-row>
           <table:table-cell table:style-name="Table17.A2" office:value-type="string">
-            <text:p text:style-name="P18"/>
+            <text:p text:style-name="P21"/>
           </table:table-cell>
           <table:table-cell table:style-name="Table17.A2" office:value-type="string">
-            <text:p text:style-name="P18">Categories will be clean, precise, distinct and tailored to a college/university community</text:p>
+            <text:p text:style-name="P21">Categories will be clean, precise, distinct and tailored to a college/university community</text:p>
           </table:table-cell>
           <table:table-cell table:style-name="Table17.C2" office:value-type="string">
-            <text:p text:style-name="P18"/>
+            <text:p text:style-name="P21"/>
           </table:table-cell>
         </table:table-row>
         <table:table-row>
           <table:table-cell table:style-name="Table17.A2" office:value-type="string">
-            <text:p text:style-name="P18"/>
+            <text:p text:style-name="P21"/>
           </table:table-cell>
           <table:table-cell table:style-name="Table17.A2" office:value-type="string">
-            <text:p text:style-name="P18">
+            <text:p text:style-name="P21">
               File uploads – Listing images will be uploaded to the Amazon S3 server 
               <text:soft-page-break/>
               under the listing bucket for the school
             </text:p>
           </table:table-cell>
           <table:table-cell table:style-name="Table17.C2" office:value-type="string">
-            <text:p text:style-name="P18"/>
+            <text:p text:style-name="P21"/>
           </table:table-cell>
         </table:table-row>
         <table:table-row>
           <table:table-cell table:style-name="Table17.A2" office:value-type="string">
-            <text:p text:style-name="P18"/>
+            <text:p text:style-name="P21"/>
           </table:table-cell>
           <table:table-cell table:style-name="Table17.A2" office:value-type="string">
-            <text:p text:style-name="P18"/>
+            <text:p text:style-name="P21"/>
           </table:table-cell>
           <table:table-cell table:style-name="Table17.C2" office:value-type="string">
-            <text:p text:style-name="P18"/>
+            <text:p text:style-name="P21"/>
           </table:table-cell>
         </table:table-row>
         <table:table-row>
           <table:table-cell table:style-name="Table17.A2" office:value-type="string">
-            <text:p text:style-name="P18"/>
+            <text:p text:style-name="P21"/>
           </table:table-cell>
           <table:table-cell table:style-name="Table17.A2" office:value-type="string">
-            <text:p text:style-name="P18"/>
+            <text:p text:style-name="P21"/>
           </table:table-cell>
           <table:table-cell table:style-name="Table17.C2" office:value-type="string">
-            <text:p text:style-name="P18"/>
+            <text:p text:style-name="P21"/>
           </table:table-cell>
         </table:table-row>
         <table:table-row>
           <table:table-cell table:style-name="Table17.A2" office:value-type="string">
-            <text:p text:style-name="P18"/>
+            <text:p text:style-name="P21"/>
           </table:table-cell>
           <table:table-cell table:style-name="Table17.A2" office:value-type="string">
-            <text:p text:style-name="P18"/>
+            <text:p text:style-name="P21"/>
           </table:table-cell>
           <table:table-cell table:style-name="Table17.C2" office:value-type="string">
-            <text:p text:style-name="P18"/>
+            <text:p text:style-name="P21"/>
           </table:table-cell>
         </table:table-row>
       </table:table>
-      <text:p text:style-name="P11"/>
-      <text:p text:style-name="P11"/>
-      <text:p text:style-name="P11"/>
-      <text:p text:style-name="P11">
+      <text:p text:style-name="P12"/>
+      <text:p text:style-name="P12"/>
+      <text:p text:style-name="P12"/>
+      <text:p text:style-name="P12">
         8
         <text:tab/>
         References
       </text:p>
-      <text:p text:style-name="P11"/>
-      <text:p text:style-name="P11"/>
+      <text:p text:style-name="P12"/>
+      <text:p text:style-name="P12"/>
     </office:text>
   </office:body>
 </office:document-content>
@@ -2419,11 +2410,11 @@
   <office:meta>
     <meta:initial-creator>Christopher Cerwinski</meta:initial-creator>
     <meta:creation-date>2013-04-08T19:53:12</meta:creation-date>
-    <dc:date>2013-04-16T00:33:56</dc:date>
-    <meta:editing-duration>PT9H29M51S</meta:editing-duration>
-    <meta:editing-cycles>54</meta:editing-cycles>
+    <dc:date>2013-04-18T09:33:14</dc:date>
+    <meta:editing-duration>PT10H25S</meta:editing-duration>
+    <meta:editing-cycles>55</meta:editing-cycles>
     <meta:generator>OpenOffice.org/3.4$Unix OpenOffice.org_project/340m1$Build-9590</meta:generator>
-    <meta:document-statistic meta:table-count="19" meta:image-count="17" meta:object-count="0" meta:page-count="18" meta:paragraph-count="201" meta:word-count="1877" meta:character-count="11519"/>
+    <meta:document-statistic meta:table-count="19" meta:image-count="17" meta:object-count="0" meta:page-count="18" meta:paragraph-count="203" meta:word-count="1889" meta:character-count="11596"/>
   </office:meta>
 </office:document-meta>
 </file>
@@ -2432,21 +2423,21 @@
 <office:document-settings xmlns:office="urn:oasis:names:tc:opendocument:xmlns:office:1.0" xmlns:xlink="http://www.w3.org/1999/xlink" xmlns:config="urn:oasis:names:tc:opendocument:xmlns:config:1.0" xmlns:ooo="http://openoffice.org/2004/office" office:version="1.2">
   <office:settings>
     <config:config-item-set config:name="ooo:view-settings">
-      <config:config-item config:name="ViewAreaTop" config:type="int">483789</config:config-item>
+      <config:config-item config:name="ViewAreaTop" config:type="int">161900</config:config-item>
       <config:config-item config:name="ViewAreaLeft" config:type="int">0</config:config-item>
       <config:config-item config:name="ViewAreaWidth" config:type="int">25525</config:config-item>
-      <config:config-item config:name="ViewAreaHeight" config:type="int">12404</config:config-item>
+      <config:config-item config:name="ViewAreaHeight" config:type="int">21317</config:config-item>
       <config:config-item config:name="ShowRedlineChanges" config:type="boolean">true</config:config-item>
       <config:config-item config:name="InBrowseMode" config:type="boolean">false</config:config-item>
       <config:config-item-map-indexed config:name="Views">
         <config:config-item-map-entry>
           <config:config-item config:name="ViewId" config:type="string">view2</config:config-item>
-          <config:config-item config:name="ViewLeft" config:type="int">12263</config:config-item>
-          <config:config-item config:name="ViewTop" config:type="int">487461</config:config-item>
+          <config:config-item config:name="ViewLeft" config:type="int">21535</config:config-item>
+          <config:config-item config:name="ViewTop" config:type="int">168781</config:config-item>
           <config:config-item config:name="VisibleLeft" config:type="int">0</config:config-item>
-          <config:config-item config:name="VisibleTop" config:type="int">483789</config:config-item>
+          <config:config-item config:name="VisibleTop" config:type="int">161900</config:config-item>
           <config:config-item config:name="VisibleRight" config:type="int">25523</config:config-item>
-          <config:config-item config:name="VisibleBottom" config:type="int">496191</config:config-item>
+          <config:config-item config:name="VisibleBottom" config:type="int">183215</config:config-item>
           <config:config-item config:name="ZoomType" config:type="short">0</config:config-item>
           <config:config-item config:name="ViewLayoutColumns" config:type="short">0</config:config-item>
           <config:config-item config:name="ViewLayoutBookMode" config:type="boolean">false</config:config-item>
@@ -2588,7 +2579,7 @@
       </style:paragraph-properties>
     </style:style>
     <style:style style:name="Contents_20_Heading" style:display-name="Contents Heading" style:family="paragraph" style:parent-style-name="Heading" style:class="index">
-      <style:paragraph-properties fo:margin="100%" fo:margin-left="0in" fo:margin-right="0in" fo:text-indent="0in" style:auto-text-indent="false" text:number-lines="false" text:line-number="0"/>
+      <style:paragraph-properties fo:margin="100%" fo:margin-left="0in" fo:margin-right="0in" fo:margin-top="0in" fo:margin-bottom="0in" fo:text-indent="0in" style:auto-text-indent="false" text:number-lines="false" text:line-number="0"/>
       <style:text-properties fo:font-size="16pt" fo:font-weight="bold" style:font-size-asian="16pt" style:font-weight-asian="bold" style:font-size-complex="16pt" style:font-weight-complex="bold"/>
     </style:style>
     <style:style style:name="Heading_20_8" style:display-name="Heading 8" style:family="paragraph" style:parent-style-name="Heading" style:next-style-name="Text_20_body" style:default-outline-level="8" style:class="text">
@@ -2604,7 +2595,7 @@
       <style:text-properties fo:font-size="14pt" fo:font-weight="bold" style:font-size-asian="14pt" style:font-weight-asian="bold" style:font-size-complex="14pt" style:font-weight-complex="bold"/>
     </style:style>
     <style:style style:name="Object_20_index_20_heading" style:display-name="Object index heading" style:family="paragraph" style:parent-style-name="Heading" style:class="index">
-      <style:paragraph-properties fo:margin="100%" fo:margin-left="0in" fo:margin-right="0in" fo:text-indent="0in" style:auto-text-indent="false" text:number-lines="false" text:line-number="0"/>
+      <style:paragraph-properties fo:margin="100%" fo:margin-left="0in" fo:margin-right="0in" fo:margin-top="0in" fo:margin-bottom="0in" fo:text-indent="0in" style:auto-text-indent="false" text:number-lines="false" text:line-number="0"/>
       <style:text-properties fo:font-size="16pt" fo:font-weight="bold" style:font-size-asian="16pt" style:font-weight-asian="bold" style:font-size-complex="16pt" style:font-weight-complex="bold"/>
     </style:style>
     <style:style style:name="Table_20_Contents" style:display-name="Table Contents" style:family="paragraph" style:parent-style-name="Standard" style:class="extra">
@@ -2616,6 +2607,7 @@
     </style:style>
     <style:style style:name="Illustration" style:family="paragraph" style:parent-style-name="Caption" style:class="extra"/>
     <style:style style:name="Text" style:family="paragraph" style:parent-style-name="Caption" style:class="extra"/>
+    <style:style style:name="Frame_20_contents" style:display-name="Frame contents" style:family="paragraph" style:parent-style-name="Text_20_body" style:class="extra"/>
     <style:style style:name="Numbering_20_Symbols" style:display-name="Numbering Symbols" style:family="text"/>
     <style:style style:name="Graphics" style:family="graphic">
       <style:graphic-properties text:anchor-type="paragraph" svg:x="0in" svg:y="0in" style:wrap="none" style:vertical-pos="top" style:vertical-rel="paragraph" style:horizontal-pos="center" style:horizontal-rel="paragraph"/>

</xml_diff>